<commit_message>
Add test plan documentation
</commit_message>
<xml_diff>
--- a/Documentation & Presentation/The Runners - Documentation.docx
+++ b/Documentation & Presentation/The Runners - Documentation.docx
@@ -1,6 +1,6 @@
 
 <file path=word/document.xml><?xml version="1.0" encoding="utf-8"?>
-<w:document xmlns:wpc="http://schemas.microsoft.com/office/word/2010/wordprocessingCanvas" xmlns:cx="http://schemas.microsoft.com/office/drawing/2014/chartex" xmlns:mc="http://schemas.openxmlformats.org/markup-compatibility/2006" xmlns:o="urn:schemas-microsoft-com:office:office" xmlns:r="http://schemas.openxmlformats.org/officeDocument/2006/relationships" xmlns:m="http://schemas.openxmlformats.org/officeDocument/2006/math" xmlns:v="urn:schemas-microsoft-com:vml" xmlns:wp14="http://schemas.microsoft.com/office/word/2010/wordprocessingDrawing" xmlns:wp="http://schemas.openxmlformats.org/drawingml/2006/wordprocessingDrawing" xmlns:w10="urn:schemas-microsoft-com:office:word" xmlns:w="http://schemas.openxmlformats.org/wordprocessingml/2006/main" xmlns:w14="http://schemas.microsoft.com/office/word/2010/wordml" xmlns:w15="http://schemas.microsoft.com/office/word/2012/wordml" xmlns:w16se="http://schemas.microsoft.com/office/word/2015/wordml/symex" xmlns:wpg="http://schemas.microsoft.com/office/word/2010/wordprocessingGroup" xmlns:wpi="http://schemas.microsoft.com/office/word/2010/wordprocessingInk" xmlns:wne="http://schemas.microsoft.com/office/word/2006/wordml" xmlns:wps="http://schemas.microsoft.com/office/word/2010/wordprocessingShape" mc:Ignorable="w14 w15 w16se wp14">
+<w:document xmlns:wpc="http://schemas.microsoft.com/office/word/2010/wordprocessingCanvas" xmlns:cx="http://schemas.microsoft.com/office/drawing/2014/chartex" xmlns:cx1="http://schemas.microsoft.com/office/drawing/2015/9/8/chartex" xmlns:cx2="http://schemas.microsoft.com/office/drawing/2015/10/21/chartex" xmlns:cx3="http://schemas.microsoft.com/office/drawing/2016/5/9/chartex" xmlns:cx4="http://schemas.microsoft.com/office/drawing/2016/5/10/chartex" xmlns:cx5="http://schemas.microsoft.com/office/drawing/2016/5/11/chartex" xmlns:cx6="http://schemas.microsoft.com/office/drawing/2016/5/12/chartex" xmlns:cx7="http://schemas.microsoft.com/office/drawing/2016/5/13/chartex" xmlns:cx8="http://schemas.microsoft.com/office/drawing/2016/5/14/chartex" xmlns:mc="http://schemas.openxmlformats.org/markup-compatibility/2006" xmlns:aink="http://schemas.microsoft.com/office/drawing/2016/ink" xmlns:am3d="http://schemas.microsoft.com/office/drawing/2017/model3d" xmlns:o="urn:schemas-microsoft-com:office:office" xmlns:r="http://schemas.openxmlformats.org/officeDocument/2006/relationships" xmlns:m="http://schemas.openxmlformats.org/officeDocument/2006/math" xmlns:v="urn:schemas-microsoft-com:vml" xmlns:wp14="http://schemas.microsoft.com/office/word/2010/wordprocessingDrawing" xmlns:wp="http://schemas.openxmlformats.org/drawingml/2006/wordprocessingDrawing" xmlns:w10="urn:schemas-microsoft-com:office:word" xmlns:w="http://schemas.openxmlformats.org/wordprocessingml/2006/main" xmlns:w14="http://schemas.microsoft.com/office/word/2010/wordml" xmlns:w15="http://schemas.microsoft.com/office/word/2012/wordml" xmlns:w16cex="http://schemas.microsoft.com/office/word/2018/wordml/cex" xmlns:w16cid="http://schemas.microsoft.com/office/word/2016/wordml/cid" xmlns:w16="http://schemas.microsoft.com/office/word/2018/wordml" xmlns:w16sdtdh="http://schemas.microsoft.com/office/word/2020/wordml/sdtdatahash" xmlns:w16se="http://schemas.microsoft.com/office/word/2015/wordml/symex" xmlns:wpg="http://schemas.microsoft.com/office/word/2010/wordprocessingGroup" xmlns:wpi="http://schemas.microsoft.com/office/word/2010/wordprocessingInk" xmlns:wne="http://schemas.microsoft.com/office/word/2006/wordml" xmlns:wps="http://schemas.microsoft.com/office/word/2010/wordprocessingShape" mc:Ignorable="w14 w15 w16se w16cid w16 w16cex w16sdtdh wp14">
   <w:body>
     <w:p>
       <w:r>
@@ -588,7 +588,7 @@
               </wp:anchor>
             </w:drawing>
           </mc:Choice>
-          <mc:Fallback xmlns:w16sdtdh="http://schemas.microsoft.com/office/word/2020/wordml/sdtdatahash" xmlns:w16="http://schemas.microsoft.com/office/word/2018/wordml" xmlns:w16cid="http://schemas.microsoft.com/office/word/2016/wordml/cid" xmlns:w16cex="http://schemas.microsoft.com/office/word/2018/wordml/cex" xmlns:am3d="http://schemas.microsoft.com/office/drawing/2017/model3d" xmlns:aink="http://schemas.microsoft.com/office/drawing/2016/ink" xmlns:cx8="http://schemas.microsoft.com/office/drawing/2016/5/14/chartex" xmlns:cx7="http://schemas.microsoft.com/office/drawing/2016/5/13/chartex" xmlns:cx6="http://schemas.microsoft.com/office/drawing/2016/5/12/chartex" xmlns:cx5="http://schemas.microsoft.com/office/drawing/2016/5/11/chartex" xmlns:cx4="http://schemas.microsoft.com/office/drawing/2016/5/10/chartex" xmlns:cx3="http://schemas.microsoft.com/office/drawing/2016/5/9/chartex" xmlns:cx2="http://schemas.microsoft.com/office/drawing/2015/10/21/chartex" xmlns:cx1="http://schemas.microsoft.com/office/drawing/2015/9/8/chartex">
+          <mc:Fallback>
             <w:pict>
               <v:line w14:anchorId="45C0F92B" id="Право съединение 23" o:spid="_x0000_s1026" style="position:absolute;z-index:251686912;visibility:visible;mso-wrap-style:square;mso-width-percent:0;mso-height-percent:0;mso-wrap-distance-left:9pt;mso-wrap-distance-top:0;mso-wrap-distance-right:9pt;mso-wrap-distance-bottom:0;mso-position-horizontal:absolute;mso-position-horizontal-relative:text;mso-position-vertical:absolute;mso-position-vertical-relative:text;mso-width-percent:0;mso-height-percent:0;mso-width-relative:margin;mso-height-relative:margin" from="469.5pt,268.9pt" to="526.4pt,316.2pt" o:gfxdata="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" strokecolor="#165156" strokeweight="4.5pt">
                 <v:stroke joinstyle="miter"/>
@@ -663,7 +663,7 @@
               </wp:anchor>
             </w:drawing>
           </mc:Choice>
-          <mc:Fallback xmlns:w16sdtdh="http://schemas.microsoft.com/office/word/2020/wordml/sdtdatahash" xmlns:w16="http://schemas.microsoft.com/office/word/2018/wordml" xmlns:w16cid="http://schemas.microsoft.com/office/word/2016/wordml/cid" xmlns:w16cex="http://schemas.microsoft.com/office/word/2018/wordml/cex" xmlns:am3d="http://schemas.microsoft.com/office/drawing/2017/model3d" xmlns:aink="http://schemas.microsoft.com/office/drawing/2016/ink" xmlns:cx8="http://schemas.microsoft.com/office/drawing/2016/5/14/chartex" xmlns:cx7="http://schemas.microsoft.com/office/drawing/2016/5/13/chartex" xmlns:cx6="http://schemas.microsoft.com/office/drawing/2016/5/12/chartex" xmlns:cx5="http://schemas.microsoft.com/office/drawing/2016/5/11/chartex" xmlns:cx4="http://schemas.microsoft.com/office/drawing/2016/5/10/chartex" xmlns:cx3="http://schemas.microsoft.com/office/drawing/2016/5/9/chartex" xmlns:cx2="http://schemas.microsoft.com/office/drawing/2015/10/21/chartex" xmlns:cx1="http://schemas.microsoft.com/office/drawing/2015/9/8/chartex">
+          <mc:Fallback>
             <w:pict>
               <v:line w14:anchorId="248A04BA" id="Право съединение 11" o:spid="_x0000_s1026" style="position:absolute;flip:y;z-index:251687936;visibility:visible;mso-wrap-style:square;mso-width-percent:0;mso-height-percent:0;mso-wrap-distance-left:9pt;mso-wrap-distance-top:0;mso-wrap-distance-right:9pt;mso-wrap-distance-bottom:0;mso-position-horizontal:absolute;mso-position-horizontal-relative:text;mso-position-vertical:absolute;mso-position-vertical-relative:text;mso-width-percent:0;mso-height-percent:0;mso-width-relative:margin;mso-height-relative:margin" from=".05pt,268.9pt" to="471.65pt,842.5pt" o:gfxdata="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" strokecolor="white [3212]" strokeweight="6pt">
                 <v:stroke joinstyle="miter"/>
@@ -738,7 +738,7 @@
               </wp:anchor>
             </w:drawing>
           </mc:Choice>
-          <mc:Fallback xmlns:w16sdtdh="http://schemas.microsoft.com/office/word/2020/wordml/sdtdatahash" xmlns:w16="http://schemas.microsoft.com/office/word/2018/wordml" xmlns:w16cid="http://schemas.microsoft.com/office/word/2016/wordml/cid" xmlns:w16cex="http://schemas.microsoft.com/office/word/2018/wordml/cex" xmlns:am3d="http://schemas.microsoft.com/office/drawing/2017/model3d" xmlns:aink="http://schemas.microsoft.com/office/drawing/2016/ink" xmlns:cx8="http://schemas.microsoft.com/office/drawing/2016/5/14/chartex" xmlns:cx7="http://schemas.microsoft.com/office/drawing/2016/5/13/chartex" xmlns:cx6="http://schemas.microsoft.com/office/drawing/2016/5/12/chartex" xmlns:cx5="http://schemas.microsoft.com/office/drawing/2016/5/11/chartex" xmlns:cx4="http://schemas.microsoft.com/office/drawing/2016/5/10/chartex" xmlns:cx3="http://schemas.microsoft.com/office/drawing/2016/5/9/chartex" xmlns:cx2="http://schemas.microsoft.com/office/drawing/2015/10/21/chartex" xmlns:cx1="http://schemas.microsoft.com/office/drawing/2015/9/8/chartex">
+          <mc:Fallback>
             <w:pict>
               <v:line w14:anchorId="2E340797" id="Право съединение 10" o:spid="_x0000_s1026" style="position:absolute;flip:y;z-index:251688960;visibility:visible;mso-wrap-style:square;mso-width-percent:0;mso-height-percent:0;mso-wrap-distance-left:9pt;mso-wrap-distance-top:0;mso-wrap-distance-right:9pt;mso-wrap-distance-bottom:0;mso-position-horizontal:absolute;mso-position-horizontal-relative:text;mso-position-vertical:absolute;mso-position-vertical-relative:text;mso-width-percent:0;mso-height-percent:0;mso-width-relative:margin;mso-height-relative:margin" from="6.05pt,307.9pt" to="479.65pt,883.75pt" o:gfxdata="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" strokecolor="white [3212]" strokeweight="3pt">
                 <v:stroke joinstyle="miter"/>
@@ -813,7 +813,7 @@
               </wp:anchor>
             </w:drawing>
           </mc:Choice>
-          <mc:Fallback xmlns:w16sdtdh="http://schemas.microsoft.com/office/word/2020/wordml/sdtdatahash" xmlns:w16="http://schemas.microsoft.com/office/word/2018/wordml" xmlns:w16cid="http://schemas.microsoft.com/office/word/2016/wordml/cid" xmlns:w16cex="http://schemas.microsoft.com/office/word/2018/wordml/cex" xmlns:am3d="http://schemas.microsoft.com/office/drawing/2017/model3d" xmlns:aink="http://schemas.microsoft.com/office/drawing/2016/ink" xmlns:cx8="http://schemas.microsoft.com/office/drawing/2016/5/14/chartex" xmlns:cx7="http://schemas.microsoft.com/office/drawing/2016/5/13/chartex" xmlns:cx6="http://schemas.microsoft.com/office/drawing/2016/5/12/chartex" xmlns:cx5="http://schemas.microsoft.com/office/drawing/2016/5/11/chartex" xmlns:cx4="http://schemas.microsoft.com/office/drawing/2016/5/10/chartex" xmlns:cx3="http://schemas.microsoft.com/office/drawing/2016/5/9/chartex" xmlns:cx2="http://schemas.microsoft.com/office/drawing/2015/10/21/chartex" xmlns:cx1="http://schemas.microsoft.com/office/drawing/2015/9/8/chartex">
+          <mc:Fallback>
             <w:pict>
               <v:line w14:anchorId="060080D3" id="Право съединение 22" o:spid="_x0000_s1026" style="position:absolute;z-index:251684864;visibility:visible;mso-wrap-style:square;mso-width-percent:0;mso-height-percent:0;mso-wrap-distance-left:9pt;mso-wrap-distance-top:0;mso-wrap-distance-right:9pt;mso-wrap-distance-bottom:0;mso-position-horizontal:absolute;mso-position-horizontal-relative:text;mso-position-vertical:absolute;mso-position-vertical-relative:text;mso-width-percent:0;mso-height-percent:0;mso-width-relative:margin;mso-height-relative:margin" from="477.4pt,307.9pt" to="531.4pt,356.35pt" o:gfxdata="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" strokecolor="#165156" strokeweight="3pt">
                 <v:stroke joinstyle="miter"/>
@@ -888,7 +888,7 @@
               </wp:anchor>
             </w:drawing>
           </mc:Choice>
-          <mc:Fallback xmlns:w16sdtdh="http://schemas.microsoft.com/office/word/2020/wordml/sdtdatahash" xmlns:w16="http://schemas.microsoft.com/office/word/2018/wordml" xmlns:w16cid="http://schemas.microsoft.com/office/word/2016/wordml/cid" xmlns:w16cex="http://schemas.microsoft.com/office/word/2018/wordml/cex" xmlns:am3d="http://schemas.microsoft.com/office/drawing/2017/model3d" xmlns:aink="http://schemas.microsoft.com/office/drawing/2016/ink" xmlns:cx8="http://schemas.microsoft.com/office/drawing/2016/5/14/chartex" xmlns:cx7="http://schemas.microsoft.com/office/drawing/2016/5/13/chartex" xmlns:cx6="http://schemas.microsoft.com/office/drawing/2016/5/12/chartex" xmlns:cx5="http://schemas.microsoft.com/office/drawing/2016/5/11/chartex" xmlns:cx4="http://schemas.microsoft.com/office/drawing/2016/5/10/chartex" xmlns:cx3="http://schemas.microsoft.com/office/drawing/2016/5/9/chartex" xmlns:cx2="http://schemas.microsoft.com/office/drawing/2015/10/21/chartex" xmlns:cx1="http://schemas.microsoft.com/office/drawing/2015/9/8/chartex">
+          <mc:Fallback>
             <w:pict>
               <v:line w14:anchorId="1CF21551" id="Право съединение 20" o:spid="_x0000_s1026" style="position:absolute;z-index:251682816;visibility:visible;mso-wrap-style:square;mso-width-percent:0;mso-height-percent:0;mso-wrap-distance-left:9pt;mso-wrap-distance-top:0;mso-wrap-distance-right:9pt;mso-wrap-distance-bottom:0;mso-position-horizontal:absolute;mso-position-horizontal-relative:text;mso-position-vertical:absolute;mso-position-vertical-relative:text;mso-width-percent:0;mso-height-percent:0;mso-width-relative:margin;mso-height-relative:margin" from="484.75pt,345.55pt" to="531.55pt,391.15pt" o:gfxdata="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" strokecolor="#165156" strokeweight="2.25pt">
                 <v:stroke joinstyle="miter"/>
@@ -963,7 +963,7 @@
               </wp:anchor>
             </w:drawing>
           </mc:Choice>
-          <mc:Fallback xmlns:w16sdtdh="http://schemas.microsoft.com/office/word/2020/wordml/sdtdatahash" xmlns:w16="http://schemas.microsoft.com/office/word/2018/wordml" xmlns:w16cid="http://schemas.microsoft.com/office/word/2016/wordml/cid" xmlns:w16cex="http://schemas.microsoft.com/office/word/2018/wordml/cex" xmlns:am3d="http://schemas.microsoft.com/office/drawing/2017/model3d" xmlns:aink="http://schemas.microsoft.com/office/drawing/2016/ink" xmlns:cx8="http://schemas.microsoft.com/office/drawing/2016/5/14/chartex" xmlns:cx7="http://schemas.microsoft.com/office/drawing/2016/5/13/chartex" xmlns:cx6="http://schemas.microsoft.com/office/drawing/2016/5/12/chartex" xmlns:cx5="http://schemas.microsoft.com/office/drawing/2016/5/11/chartex" xmlns:cx4="http://schemas.microsoft.com/office/drawing/2016/5/10/chartex" xmlns:cx3="http://schemas.microsoft.com/office/drawing/2016/5/9/chartex" xmlns:cx2="http://schemas.microsoft.com/office/drawing/2015/10/21/chartex" xmlns:cx1="http://schemas.microsoft.com/office/drawing/2015/9/8/chartex">
+          <mc:Fallback>
             <w:pict>
               <v:line w14:anchorId="3916574A" id="Право съединение 12" o:spid="_x0000_s1026" style="position:absolute;flip:y;z-index:251689984;visibility:visible;mso-wrap-style:square;mso-width-percent:0;mso-height-percent:0;mso-wrap-distance-left:9pt;mso-wrap-distance-top:0;mso-wrap-distance-right:9pt;mso-wrap-distance-bottom:0;mso-position-horizontal:absolute;mso-position-horizontal-relative:text;mso-position-vertical:absolute;mso-position-vertical-relative:text;mso-width-percent:0;mso-height-percent:0;mso-width-relative:margin;mso-height-relative:margin" from="13.75pt,345.35pt" to="485.35pt,918.95pt" o:gfxdata="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" strokecolor="white [3212]" strokeweight="2.25pt">
                 <v:stroke joinstyle="miter"/>
@@ -1032,7 +1032,7 @@
               </wp:anchor>
             </w:drawing>
           </mc:Choice>
-          <mc:Fallback xmlns:w16sdtdh="http://schemas.microsoft.com/office/word/2020/wordml/sdtdatahash" xmlns:w16="http://schemas.microsoft.com/office/word/2018/wordml" xmlns:w16cid="http://schemas.microsoft.com/office/word/2016/wordml/cid" xmlns:w16cex="http://schemas.microsoft.com/office/word/2018/wordml/cex" xmlns:am3d="http://schemas.microsoft.com/office/drawing/2017/model3d" xmlns:aink="http://schemas.microsoft.com/office/drawing/2016/ink" xmlns:cx8="http://schemas.microsoft.com/office/drawing/2016/5/14/chartex" xmlns:cx7="http://schemas.microsoft.com/office/drawing/2016/5/13/chartex" xmlns:cx6="http://schemas.microsoft.com/office/drawing/2016/5/12/chartex" xmlns:cx5="http://schemas.microsoft.com/office/drawing/2016/5/11/chartex" xmlns:cx4="http://schemas.microsoft.com/office/drawing/2016/5/10/chartex" xmlns:cx3="http://schemas.microsoft.com/office/drawing/2016/5/9/chartex" xmlns:cx2="http://schemas.microsoft.com/office/drawing/2015/10/21/chartex" xmlns:cx1="http://schemas.microsoft.com/office/drawing/2015/9/8/chartex">
+          <mc:Fallback>
             <w:pict>
               <v:line w14:anchorId="588AC666" id="Право съединение 18" o:spid="_x0000_s1026" style="position:absolute;z-index:251678720;visibility:visible;mso-wrap-style:square;mso-wrap-distance-left:9pt;mso-wrap-distance-top:0;mso-wrap-distance-right:9pt;mso-wrap-distance-bottom:0;mso-position-horizontal:absolute;mso-position-horizontal-relative:text;mso-position-vertical:absolute;mso-position-vertical-relative:text" from="491.95pt,382.75pt" to="524.35pt,415.15pt" o:gfxdata="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" strokecolor="#165156" strokeweight=".5pt">
                 <v:stroke joinstyle="miter"/>
@@ -1107,7 +1107,7 @@
               </wp:anchor>
             </w:drawing>
           </mc:Choice>
-          <mc:Fallback xmlns:w16sdtdh="http://schemas.microsoft.com/office/word/2020/wordml/sdtdatahash" xmlns:w16="http://schemas.microsoft.com/office/word/2018/wordml" xmlns:w16cid="http://schemas.microsoft.com/office/word/2016/wordml/cid" xmlns:w16cex="http://schemas.microsoft.com/office/word/2018/wordml/cex" xmlns:am3d="http://schemas.microsoft.com/office/drawing/2017/model3d" xmlns:aink="http://schemas.microsoft.com/office/drawing/2016/ink" xmlns:cx8="http://schemas.microsoft.com/office/drawing/2016/5/14/chartex" xmlns:cx7="http://schemas.microsoft.com/office/drawing/2016/5/13/chartex" xmlns:cx6="http://schemas.microsoft.com/office/drawing/2016/5/12/chartex" xmlns:cx5="http://schemas.microsoft.com/office/drawing/2016/5/11/chartex" xmlns:cx4="http://schemas.microsoft.com/office/drawing/2016/5/10/chartex" xmlns:cx3="http://schemas.microsoft.com/office/drawing/2016/5/9/chartex" xmlns:cx2="http://schemas.microsoft.com/office/drawing/2015/10/21/chartex" xmlns:cx1="http://schemas.microsoft.com/office/drawing/2015/9/8/chartex">
+          <mc:Fallback>
             <w:pict>
               <v:line w14:anchorId="6711AC71" id="Право съединение 15" o:spid="_x0000_s1026" style="position:absolute;flip:y;z-index:251676672;visibility:visible;mso-wrap-style:square;mso-width-percent:0;mso-height-percent:0;mso-wrap-distance-left:9pt;mso-wrap-distance-top:0;mso-wrap-distance-right:9pt;mso-wrap-distance-bottom:0;mso-position-horizontal:absolute;mso-position-horizontal-relative:text;mso-position-vertical:absolute;mso-position-vertical-relative:text;mso-width-percent:0;mso-height-percent:0;mso-width-relative:margin;mso-height-relative:margin" from="20.35pt,382.75pt" to="491.95pt,956.35pt" o:gfxdata="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" strokecolor="white [3212]">
                 <v:stroke joinstyle="miter"/>
@@ -1551,7 +1551,7 @@
               </wp:inline>
             </w:drawing>
           </mc:Choice>
-          <mc:Fallback xmlns:w16sdtdh="http://schemas.microsoft.com/office/word/2020/wordml/sdtdatahash" xmlns:w16="http://schemas.microsoft.com/office/word/2018/wordml" xmlns:w16cid="http://schemas.microsoft.com/office/word/2016/wordml/cid" xmlns:w16cex="http://schemas.microsoft.com/office/word/2018/wordml/cex" xmlns:am3d="http://schemas.microsoft.com/office/drawing/2017/model3d" xmlns:aink="http://schemas.microsoft.com/office/drawing/2016/ink" xmlns:cx8="http://schemas.microsoft.com/office/drawing/2016/5/14/chartex" xmlns:cx7="http://schemas.microsoft.com/office/drawing/2016/5/13/chartex" xmlns:cx6="http://schemas.microsoft.com/office/drawing/2016/5/12/chartex" xmlns:cx5="http://schemas.microsoft.com/office/drawing/2016/5/11/chartex" xmlns:cx4="http://schemas.microsoft.com/office/drawing/2016/5/10/chartex" xmlns:cx3="http://schemas.microsoft.com/office/drawing/2016/5/9/chartex" xmlns:cx2="http://schemas.microsoft.com/office/drawing/2015/10/21/chartex" xmlns:cx1="http://schemas.microsoft.com/office/drawing/2015/9/8/chartex">
+          <mc:Fallback>
             <w:pict>
               <v:rect w14:anchorId="41A7E122" id="Правоъгълник 1" o:spid="_x0000_s1026" alt="What is the color of Dark Teal?" style="width:24pt;height:24pt;visibility:visible;mso-wrap-style:square;mso-left-percent:-10001;mso-top-percent:-10001;mso-position-horizontal:absolute;mso-position-horizontal-relative:char;mso-position-vertical:absolute;mso-position-vertical-relative:line;mso-left-percent:-10001;mso-top-percent:-10001;v-text-anchor:top" o:gfxdata="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" filled="f" stroked="f">
                 <o:lock v:ext="edit" aspectratio="t"/>
@@ -1616,8 +1616,8 @@
         </w:drawing>
       </w:r>
     </w:p>
-    <w:bookmarkStart w:id="0" w:name="_Toc75716005" w:displacedByCustomXml="next"/>
-    <w:bookmarkStart w:id="1" w:name="_Toc65352815" w:displacedByCustomXml="next"/>
+    <w:bookmarkStart w:id="0" w:name="_Toc65352815" w:displacedByCustomXml="next"/>
+    <w:bookmarkStart w:id="1" w:name="_Toc75716005" w:displacedByCustomXml="next"/>
     <w:sdt>
       <w:sdtPr>
         <w:rPr>
@@ -1642,7 +1642,7 @@
       <w:sdtContent>
         <w:p>
           <w:pPr>
-            <w:pStyle w:val="aa"/>
+            <w:pStyle w:val="TOCHeading"/>
             <w:spacing w:after="360"/>
             <w:jc w:val="center"/>
             <w:rPr>
@@ -1658,7 +1658,7 @@
         </w:p>
         <w:p>
           <w:pPr>
-            <w:pStyle w:val="11"/>
+            <w:pStyle w:val="TOC1"/>
             <w:tabs>
               <w:tab w:val="right" w:leader="dot" w:pos="9062"/>
             </w:tabs>
@@ -1680,7 +1680,7 @@
           <w:hyperlink w:anchor="_Toc87169850" w:history="1">
             <w:r>
               <w:rPr>
-                <w:rStyle w:val="a4"/>
+                <w:rStyle w:val="Hyperlink"/>
                 <w:noProof/>
                 <w:lang w:val="en-US"/>
               </w:rPr>
@@ -1738,7 +1738,7 @@
         </w:p>
         <w:p>
           <w:pPr>
-            <w:pStyle w:val="21"/>
+            <w:pStyle w:val="TOC2"/>
             <w:tabs>
               <w:tab w:val="right" w:leader="dot" w:pos="9062"/>
             </w:tabs>
@@ -1751,7 +1751,7 @@
           <w:hyperlink w:anchor="_Toc87169851" w:history="1">
             <w:r>
               <w:rPr>
-                <w:rStyle w:val="a4"/>
+                <w:rStyle w:val="Hyperlink"/>
                 <w:noProof/>
                 <w:lang w:val="en-US"/>
               </w:rPr>
@@ -1809,7 +1809,7 @@
         </w:p>
         <w:p>
           <w:pPr>
-            <w:pStyle w:val="31"/>
+            <w:pStyle w:val="TOC3"/>
             <w:tabs>
               <w:tab w:val="right" w:leader="dot" w:pos="9062"/>
             </w:tabs>
@@ -1822,7 +1822,7 @@
           <w:hyperlink w:anchor="_Toc87169852" w:history="1">
             <w:r>
               <w:rPr>
-                <w:rStyle w:val="a4"/>
+                <w:rStyle w:val="Hyperlink"/>
                 <w:noProof/>
                 <w:lang w:val="en-US"/>
               </w:rPr>
@@ -1880,7 +1880,7 @@
         </w:p>
         <w:p>
           <w:pPr>
-            <w:pStyle w:val="31"/>
+            <w:pStyle w:val="TOC3"/>
             <w:tabs>
               <w:tab w:val="right" w:leader="dot" w:pos="9062"/>
             </w:tabs>
@@ -1893,7 +1893,7 @@
           <w:hyperlink w:anchor="_Toc87169853" w:history="1">
             <w:r>
               <w:rPr>
-                <w:rStyle w:val="a4"/>
+                <w:rStyle w:val="Hyperlink"/>
                 <w:noProof/>
                 <w:lang w:val="en-US"/>
               </w:rPr>
@@ -1951,7 +1951,7 @@
         </w:p>
         <w:p>
           <w:pPr>
-            <w:pStyle w:val="31"/>
+            <w:pStyle w:val="TOC3"/>
             <w:tabs>
               <w:tab w:val="right" w:leader="dot" w:pos="9062"/>
             </w:tabs>
@@ -1964,7 +1964,7 @@
           <w:hyperlink w:anchor="_Toc87169854" w:history="1">
             <w:r>
               <w:rPr>
-                <w:rStyle w:val="a4"/>
+                <w:rStyle w:val="Hyperlink"/>
                 <w:noProof/>
                 <w:lang w:val="en-US"/>
               </w:rPr>
@@ -2022,7 +2022,7 @@
         </w:p>
         <w:p>
           <w:pPr>
-            <w:pStyle w:val="21"/>
+            <w:pStyle w:val="TOC2"/>
             <w:tabs>
               <w:tab w:val="right" w:leader="dot" w:pos="9062"/>
             </w:tabs>
@@ -2035,7 +2035,7 @@
           <w:hyperlink w:anchor="_Toc87169855" w:history="1">
             <w:r>
               <w:rPr>
-                <w:rStyle w:val="a4"/>
+                <w:rStyle w:val="Hyperlink"/>
                 <w:noProof/>
                 <w:lang w:val="en-US"/>
               </w:rPr>
@@ -2093,7 +2093,7 @@
         </w:p>
         <w:p>
           <w:pPr>
-            <w:pStyle w:val="21"/>
+            <w:pStyle w:val="TOC2"/>
             <w:tabs>
               <w:tab w:val="right" w:leader="dot" w:pos="9062"/>
             </w:tabs>
@@ -2106,7 +2106,7 @@
           <w:hyperlink w:anchor="_Toc87169856" w:history="1">
             <w:r>
               <w:rPr>
-                <w:rStyle w:val="a4"/>
+                <w:rStyle w:val="Hyperlink"/>
                 <w:noProof/>
                 <w:lang w:val="en-US"/>
               </w:rPr>
@@ -2114,14 +2114,14 @@
             </w:r>
             <w:r>
               <w:rPr>
-                <w:rStyle w:val="a4"/>
+                <w:rStyle w:val="Hyperlink"/>
                 <w:noProof/>
               </w:rPr>
               <w:t xml:space="preserve"> </w:t>
             </w:r>
             <w:r>
               <w:rPr>
-                <w:rStyle w:val="a4"/>
+                <w:rStyle w:val="Hyperlink"/>
                 <w:noProof/>
                 <w:lang w:val="en-US"/>
               </w:rPr>
@@ -2179,7 +2179,7 @@
         </w:p>
         <w:p>
           <w:pPr>
-            <w:pStyle w:val="31"/>
+            <w:pStyle w:val="TOC3"/>
             <w:tabs>
               <w:tab w:val="right" w:leader="dot" w:pos="9062"/>
             </w:tabs>
@@ -2192,7 +2192,7 @@
           <w:hyperlink w:anchor="_Toc87169857" w:history="1">
             <w:r>
               <w:rPr>
-                <w:rStyle w:val="a4"/>
+                <w:rStyle w:val="Hyperlink"/>
                 <w:noProof/>
               </w:rPr>
               <w:t>All tasks to perform</w:t>
@@ -2249,7 +2249,7 @@
         </w:p>
         <w:p>
           <w:pPr>
-            <w:pStyle w:val="31"/>
+            <w:pStyle w:val="TOC3"/>
             <w:tabs>
               <w:tab w:val="right" w:leader="dot" w:pos="9062"/>
             </w:tabs>
@@ -2262,7 +2262,7 @@
           <w:hyperlink w:anchor="_Toc87169858" w:history="1">
             <w:r>
               <w:rPr>
-                <w:rStyle w:val="a4"/>
+                <w:rStyle w:val="Hyperlink"/>
                 <w:noProof/>
                 <w:lang w:val="en-US"/>
               </w:rPr>
@@ -2320,7 +2320,7 @@
         </w:p>
         <w:p>
           <w:pPr>
-            <w:pStyle w:val="21"/>
+            <w:pStyle w:val="TOC2"/>
             <w:tabs>
               <w:tab w:val="right" w:leader="dot" w:pos="9062"/>
             </w:tabs>
@@ -2333,7 +2333,7 @@
           <w:hyperlink w:anchor="_Toc87169859" w:history="1">
             <w:r>
               <w:rPr>
-                <w:rStyle w:val="a4"/>
+                <w:rStyle w:val="Hyperlink"/>
                 <w:noProof/>
                 <w:lang w:val="en-US"/>
               </w:rPr>
@@ -2391,7 +2391,7 @@
         </w:p>
         <w:p>
           <w:pPr>
-            <w:pStyle w:val="31"/>
+            <w:pStyle w:val="TOC3"/>
             <w:tabs>
               <w:tab w:val="right" w:leader="dot" w:pos="9062"/>
             </w:tabs>
@@ -2404,7 +2404,7 @@
           <w:hyperlink w:anchor="_Toc87169860" w:history="1">
             <w:r>
               <w:rPr>
-                <w:rStyle w:val="a4"/>
+                <w:rStyle w:val="Hyperlink"/>
                 <w:noProof/>
                 <w:lang w:val="en-US"/>
               </w:rPr>
@@ -2462,7 +2462,7 @@
         </w:p>
         <w:p>
           <w:pPr>
-            <w:pStyle w:val="11"/>
+            <w:pStyle w:val="TOC1"/>
             <w:tabs>
               <w:tab w:val="right" w:leader="dot" w:pos="9062"/>
             </w:tabs>
@@ -2475,7 +2475,7 @@
           <w:hyperlink w:anchor="_Toc87169861" w:history="1">
             <w:r>
               <w:rPr>
-                <w:rStyle w:val="a4"/>
+                <w:rStyle w:val="Hyperlink"/>
                 <w:noProof/>
                 <w:lang w:val="en-US"/>
               </w:rPr>
@@ -2533,7 +2533,7 @@
         </w:p>
         <w:p>
           <w:pPr>
-            <w:pStyle w:val="21"/>
+            <w:pStyle w:val="TOC2"/>
             <w:tabs>
               <w:tab w:val="right" w:leader="dot" w:pos="9062"/>
             </w:tabs>
@@ -2546,7 +2546,7 @@
           <w:hyperlink w:anchor="_Toc87169862" w:history="1">
             <w:r>
               <w:rPr>
-                <w:rStyle w:val="a4"/>
+                <w:rStyle w:val="Hyperlink"/>
                 <w:noProof/>
                 <w:lang w:val="en-US"/>
               </w:rPr>
@@ -2604,7 +2604,7 @@
         </w:p>
         <w:p>
           <w:pPr>
-            <w:pStyle w:val="31"/>
+            <w:pStyle w:val="TOC3"/>
             <w:tabs>
               <w:tab w:val="right" w:leader="dot" w:pos="9062"/>
             </w:tabs>
@@ -2617,7 +2617,7 @@
           <w:hyperlink w:anchor="_Toc87169863" w:history="1">
             <w:r>
               <w:rPr>
-                <w:rStyle w:val="a4"/>
+                <w:rStyle w:val="Hyperlink"/>
                 <w:noProof/>
                 <w:lang w:val="en-US"/>
               </w:rPr>
@@ -2675,7 +2675,7 @@
         </w:p>
         <w:p>
           <w:pPr>
-            <w:pStyle w:val="21"/>
+            <w:pStyle w:val="TOC2"/>
             <w:tabs>
               <w:tab w:val="right" w:leader="dot" w:pos="9062"/>
             </w:tabs>
@@ -2688,7 +2688,7 @@
           <w:hyperlink w:anchor="_Toc87169864" w:history="1">
             <w:r>
               <w:rPr>
-                <w:rStyle w:val="a4"/>
+                <w:rStyle w:val="Hyperlink"/>
                 <w:noProof/>
                 <w:lang w:val="en-US"/>
               </w:rPr>
@@ -2746,7 +2746,7 @@
         </w:p>
         <w:p>
           <w:pPr>
-            <w:pStyle w:val="31"/>
+            <w:pStyle w:val="TOC3"/>
             <w:tabs>
               <w:tab w:val="right" w:leader="dot" w:pos="9062"/>
             </w:tabs>
@@ -2759,7 +2759,7 @@
           <w:hyperlink w:anchor="_Toc87169865" w:history="1">
             <w:r>
               <w:rPr>
-                <w:rStyle w:val="a4"/>
+                <w:rStyle w:val="Hyperlink"/>
                 <w:noProof/>
                 <w:lang w:val="en-US"/>
               </w:rPr>
@@ -2817,7 +2817,7 @@
         </w:p>
         <w:p>
           <w:pPr>
-            <w:pStyle w:val="21"/>
+            <w:pStyle w:val="TOC2"/>
             <w:tabs>
               <w:tab w:val="right" w:leader="dot" w:pos="9062"/>
             </w:tabs>
@@ -2830,7 +2830,7 @@
           <w:hyperlink w:anchor="_Toc87169866" w:history="1">
             <w:r>
               <w:rPr>
-                <w:rStyle w:val="a4"/>
+                <w:rStyle w:val="Hyperlink"/>
                 <w:noProof/>
                 <w:lang w:val="en-US"/>
               </w:rPr>
@@ -2888,7 +2888,7 @@
         </w:p>
         <w:p>
           <w:pPr>
-            <w:pStyle w:val="31"/>
+            <w:pStyle w:val="TOC3"/>
             <w:tabs>
               <w:tab w:val="right" w:leader="dot" w:pos="9062"/>
             </w:tabs>
@@ -2901,7 +2901,7 @@
           <w:hyperlink w:anchor="_Toc87169867" w:history="1">
             <w:r>
               <w:rPr>
-                <w:rStyle w:val="a4"/>
+                <w:rStyle w:val="Hyperlink"/>
                 <w:noProof/>
                 <w:lang w:val="en-US"/>
               </w:rPr>
@@ -2970,7 +2970,7 @@
     </w:sdt>
     <w:p>
       <w:pPr>
-        <w:pStyle w:val="1"/>
+        <w:pStyle w:val="Heading1"/>
         <w:jc w:val="center"/>
         <w:rPr>
           <w:sz w:val="32"/>
@@ -2988,7 +2988,7 @@
     <w:bookmarkStart w:id="2" w:name="_Toc87169850"/>
     <w:p>
       <w:pPr>
-        <w:pStyle w:val="1"/>
+        <w:pStyle w:val="Heading1"/>
         <w:rPr>
           <w:color w:val="003736"/>
           <w:sz w:val="32"/>
@@ -3041,7 +3041,7 @@
     </w:p>
     <w:p>
       <w:pPr>
-        <w:pStyle w:val="2"/>
+        <w:pStyle w:val="Heading2"/>
         <w:pBdr>
           <w:top w:val="single" w:sz="4" w:space="1" w:color="auto"/>
         </w:pBdr>
@@ -3134,7 +3134,7 @@
       <w:hyperlink r:id="rId12" w:tgtFrame="_blank" w:tooltip="https://therunnersmazegamesite.z6.web.core.windows.net/" w:history="1">
         <w:r>
           <w:rPr>
-            <w:rStyle w:val="a4"/>
+            <w:rStyle w:val="Hyperlink"/>
             <w:rFonts w:ascii="Helvetica" w:hAnsi="Helvetica" w:cs="Helvetica"/>
             <w:bdr w:val="none" w:sz="0" w:space="0" w:color="auto" w:frame="1"/>
           </w:rPr>
@@ -3144,7 +3144,7 @@
     </w:p>
     <w:p>
       <w:pPr>
-        <w:pStyle w:val="3"/>
+        <w:pStyle w:val="Heading3"/>
         <w:rPr>
           <w:lang w:val="en-US"/>
         </w:rPr>
@@ -3164,7 +3164,7 @@
     </w:p>
     <w:tbl>
       <w:tblPr>
-        <w:tblStyle w:val="a5"/>
+        <w:tblStyle w:val="a"/>
         <w:tblW w:w="5000" w:type="pct"/>
         <w:tblBorders>
           <w:bottom w:val="single" w:sz="4" w:space="0" w:color="008080"/>
@@ -3264,7 +3264,7 @@
           </w:tcPr>
           <w:p>
             <w:pPr>
-              <w:pStyle w:val="a"/>
+              <w:pStyle w:val="ListNumber"/>
               <w:rPr>
                 <w:lang w:val="en-US"/>
               </w:rPr>
@@ -3314,7 +3314,7 @@
           </w:tcPr>
           <w:p>
             <w:pPr>
-              <w:pStyle w:val="a"/>
+              <w:pStyle w:val="ListNumber"/>
               <w:rPr>
                 <w:lang w:val="en-US"/>
               </w:rPr>
@@ -3372,7 +3372,7 @@
           </w:tcPr>
           <w:p>
             <w:pPr>
-              <w:pStyle w:val="a"/>
+              <w:pStyle w:val="ListNumber"/>
               <w:rPr>
                 <w:lang w:val="en-US"/>
               </w:rPr>
@@ -3391,28 +3391,12 @@
                 <w:lang w:val="en-US"/>
               </w:rPr>
             </w:pPr>
-            <w:proofErr w:type="spellStart"/>
-            <w:r>
-              <w:rPr>
-                <w:lang w:val="en-US"/>
-              </w:rPr>
-              <w:t>Kostadin</w:t>
-            </w:r>
-            <w:proofErr w:type="spellEnd"/>
-            <w:r>
-              <w:rPr>
-                <w:lang w:val="en-US"/>
-              </w:rPr>
-              <w:t xml:space="preserve"> </w:t>
-            </w:r>
-            <w:proofErr w:type="spellStart"/>
-            <w:r>
-              <w:rPr>
-                <w:lang w:val="en-US"/>
-              </w:rPr>
-              <w:t>Taligadzhiev</w:t>
-            </w:r>
-            <w:proofErr w:type="spellEnd"/>
+            <w:r>
+              <w:rPr>
+                <w:lang w:val="en-US"/>
+              </w:rPr>
+              <w:t>Kostadin Taligadzhiev</w:t>
+            </w:r>
             <w:r>
               <w:rPr>
                 <w:lang w:val="en-US"/>
@@ -3442,7 +3426,7 @@
           </w:tcPr>
           <w:p>
             <w:pPr>
-              <w:pStyle w:val="a"/>
+              <w:pStyle w:val="ListNumber"/>
               <w:rPr>
                 <w:lang w:val="en-US"/>
               </w:rPr>
@@ -3465,21 +3449,7 @@
               <w:rPr>
                 <w:lang w:val="en-US"/>
               </w:rPr>
-              <w:t xml:space="preserve">Mario </w:t>
-            </w:r>
-            <w:proofErr w:type="spellStart"/>
-            <w:r>
-              <w:rPr>
-                <w:lang w:val="en-US"/>
-              </w:rPr>
-              <w:t>Berberov</w:t>
-            </w:r>
-            <w:proofErr w:type="spellEnd"/>
-            <w:r>
-              <w:rPr>
-                <w:lang w:val="en-US"/>
-              </w:rPr>
-              <w:t xml:space="preserve"> – Back End Developer</w:t>
+              <w:t>Mario Berberov – Back End Developer</w:t>
             </w:r>
           </w:p>
         </w:tc>
@@ -3487,7 +3457,7 @@
     </w:tbl>
     <w:p>
       <w:pPr>
-        <w:pStyle w:val="3"/>
+        <w:pStyle w:val="Heading3"/>
         <w:rPr>
           <w:lang w:val="en-US"/>
         </w:rPr>
@@ -3513,7 +3483,7 @@
     </w:p>
     <w:tbl>
       <w:tblPr>
-        <w:tblStyle w:val="a5"/>
+        <w:tblStyle w:val="a"/>
         <w:tblW w:w="5025" w:type="pct"/>
         <w:tblBorders>
           <w:bottom w:val="single" w:sz="4" w:space="0" w:color="008080"/>
@@ -3611,7 +3581,7 @@
           </w:tcPr>
           <w:p>
             <w:pPr>
-              <w:pStyle w:val="a"/>
+              <w:pStyle w:val="ListNumber"/>
               <w:numPr>
                 <w:ilvl w:val="0"/>
                 <w:numId w:val="2"/>
@@ -3723,7 +3693,7 @@
             <w:hyperlink r:id="rId13" w:history="1">
               <w:r>
                 <w:rPr>
-                  <w:rStyle w:val="a4"/>
+                  <w:rStyle w:val="Hyperlink"/>
                   <w:rFonts w:ascii="Helvetica" w:hAnsi="Helvetica" w:cs="Helvetica"/>
                   <w:bdr w:val="none" w:sz="0" w:space="0" w:color="auto" w:frame="1"/>
                 </w:rPr>
@@ -3741,7 +3711,7 @@
           </w:tcPr>
           <w:p>
             <w:pPr>
-              <w:pStyle w:val="a"/>
+              <w:pStyle w:val="ListNumber"/>
               <w:spacing w:after="120"/>
               <w:rPr>
                 <w:lang w:val="en-US"/>
@@ -3827,7 +3797,7 @@
             <w:hyperlink r:id="rId14" w:history="1">
               <w:r>
                 <w:rPr>
-                  <w:rStyle w:val="a4"/>
+                  <w:rStyle w:val="Hyperlink"/>
                 </w:rPr>
                 <w:t>https://github.com/KNTaligadzhiev19/Maze-Project-2021.git</w:t>
               </w:r>
@@ -3843,7 +3813,7 @@
           </w:tcPr>
           <w:p>
             <w:pPr>
-              <w:pStyle w:val="a"/>
+              <w:pStyle w:val="ListNumber"/>
               <w:spacing w:after="120"/>
               <w:rPr>
                 <w:lang w:val="en-US"/>
@@ -3911,7 +3881,7 @@
           </w:tcPr>
           <w:p>
             <w:pPr>
-              <w:pStyle w:val="a"/>
+              <w:pStyle w:val="ListNumber"/>
               <w:spacing w:after="120"/>
               <w:rPr>
                 <w:lang w:val="en-US"/>
@@ -4114,7 +4084,6 @@
               </w:rPr>
               <w:t xml:space="preserve">, </w:t>
             </w:r>
-            <w:proofErr w:type="gramStart"/>
             <w:r>
               <w:rPr>
                 <w:b/>
@@ -4128,15 +4097,7 @@
                 <w:color w:val="808080" w:themeColor="background1" w:themeShade="80"/>
                 <w:lang w:val="en-US"/>
               </w:rPr>
-              <w:t xml:space="preserve">  and</w:t>
-            </w:r>
-            <w:proofErr w:type="gramEnd"/>
-            <w:r>
-              <w:rPr>
-                <w:color w:val="808080" w:themeColor="background1" w:themeShade="80"/>
-                <w:lang w:val="en-US"/>
-              </w:rPr>
-              <w:t xml:space="preserve"> </w:t>
+              <w:t xml:space="preserve">  and </w:t>
             </w:r>
             <w:r>
               <w:rPr>
@@ -4248,7 +4209,7 @@
     </w:p>
     <w:p>
       <w:pPr>
-        <w:pStyle w:val="3"/>
+        <w:pStyle w:val="Heading3"/>
         <w:spacing w:before="960" w:after="240"/>
         <w:rPr>
           <w:lang w:val="en-US"/>
@@ -4270,7 +4231,7 @@
     </w:p>
     <w:tbl>
       <w:tblPr>
-        <w:tblStyle w:val="a5"/>
+        <w:tblStyle w:val="a"/>
         <w:tblW w:w="5000" w:type="pct"/>
         <w:tblBorders>
           <w:bottom w:val="single" w:sz="4" w:space="0" w:color="008080"/>
@@ -4372,7 +4333,7 @@
           </w:tcPr>
           <w:p>
             <w:pPr>
-              <w:pStyle w:val="a"/>
+              <w:pStyle w:val="ListNumber"/>
               <w:numPr>
                 <w:ilvl w:val="0"/>
                 <w:numId w:val="0"/>
@@ -4437,7 +4398,7 @@
           </w:tcPr>
           <w:p>
             <w:pPr>
-              <w:pStyle w:val="a"/>
+              <w:pStyle w:val="ListNumber"/>
               <w:numPr>
                 <w:ilvl w:val="0"/>
                 <w:numId w:val="0"/>
@@ -4502,7 +4463,7 @@
           </w:tcPr>
           <w:p>
             <w:pPr>
-              <w:pStyle w:val="a"/>
+              <w:pStyle w:val="ListNumber"/>
               <w:numPr>
                 <w:ilvl w:val="0"/>
                 <w:numId w:val="0"/>
@@ -4562,12 +4523,12 @@
     </w:tbl>
     <w:p>
       <w:pPr>
-        <w:pStyle w:val="3"/>
+        <w:pStyle w:val="Heading3"/>
       </w:pPr>
     </w:p>
     <w:p>
       <w:pPr>
-        <w:pStyle w:val="2"/>
+        <w:pStyle w:val="Heading2"/>
         <w:pBdr>
           <w:top w:val="single" w:sz="4" w:space="1" w:color="008080"/>
         </w:pBdr>
@@ -4596,7 +4557,7 @@
     </w:p>
     <w:tbl>
       <w:tblPr>
-        <w:tblStyle w:val="a5"/>
+        <w:tblStyle w:val="a"/>
         <w:tblW w:w="5000" w:type="pct"/>
         <w:tblBorders>
           <w:bottom w:val="single" w:sz="4" w:space="0" w:color="008080"/>
@@ -4687,7 +4648,7 @@
           </w:tcPr>
           <w:p>
             <w:pPr>
-              <w:pStyle w:val="a"/>
+              <w:pStyle w:val="ListNumber"/>
               <w:numPr>
                 <w:ilvl w:val="0"/>
                 <w:numId w:val="3"/>
@@ -4871,7 +4832,7 @@
           </w:tcPr>
           <w:p>
             <w:pPr>
-              <w:pStyle w:val="a"/>
+              <w:pStyle w:val="ListNumber"/>
               <w:numPr>
                 <w:ilvl w:val="0"/>
                 <w:numId w:val="2"/>
@@ -4925,7 +4886,7 @@
           </w:tcPr>
           <w:p>
             <w:pPr>
-              <w:pStyle w:val="a"/>
+              <w:pStyle w:val="ListNumber"/>
               <w:numPr>
                 <w:ilvl w:val="0"/>
                 <w:numId w:val="2"/>
@@ -4986,7 +4947,7 @@
           </w:tcPr>
           <w:p>
             <w:pPr>
-              <w:pStyle w:val="a"/>
+              <w:pStyle w:val="ListNumber"/>
               <w:numPr>
                 <w:ilvl w:val="0"/>
                 <w:numId w:val="2"/>
@@ -5040,7 +5001,7 @@
           </w:tcPr>
           <w:p>
             <w:pPr>
-              <w:pStyle w:val="a"/>
+              <w:pStyle w:val="ListNumber"/>
               <w:numPr>
                 <w:ilvl w:val="0"/>
                 <w:numId w:val="2"/>
@@ -5089,7 +5050,7 @@
     </w:tbl>
     <w:p>
       <w:pPr>
-        <w:pStyle w:val="2"/>
+        <w:pStyle w:val="Heading2"/>
         <w:rPr>
           <w:lang w:val="en-US"/>
         </w:rPr>
@@ -5104,7 +5065,7 @@
     </w:p>
     <w:p>
       <w:pPr>
-        <w:pStyle w:val="2"/>
+        <w:pStyle w:val="Heading2"/>
         <w:pBdr>
           <w:top w:val="single" w:sz="4" w:space="1" w:color="003736"/>
         </w:pBdr>
@@ -5146,7 +5107,7 @@
     </w:p>
     <w:p>
       <w:pPr>
-        <w:pStyle w:val="3"/>
+        <w:pStyle w:val="Heading3"/>
       </w:pPr>
       <w:bookmarkStart w:id="18" w:name="_Toc87169857"/>
       <w:r>
@@ -5156,7 +5117,7 @@
     </w:p>
     <w:tbl>
       <w:tblPr>
-        <w:tblStyle w:val="a5"/>
+        <w:tblStyle w:val="a"/>
         <w:tblW w:w="5000" w:type="pct"/>
         <w:tblBorders>
           <w:bottom w:val="single" w:sz="4" w:space="0" w:color="008080"/>
@@ -5250,7 +5211,7 @@
           </w:tcPr>
           <w:p>
             <w:pPr>
-              <w:pStyle w:val="a"/>
+              <w:pStyle w:val="ListNumber"/>
               <w:numPr>
                 <w:ilvl w:val="0"/>
                 <w:numId w:val="0"/>
@@ -5311,7 +5272,7 @@
           </w:tcPr>
           <w:p>
             <w:pPr>
-              <w:pStyle w:val="a"/>
+              <w:pStyle w:val="ListNumber"/>
               <w:numPr>
                 <w:ilvl w:val="0"/>
                 <w:numId w:val="0"/>
@@ -5375,7 +5336,7 @@
           </w:tcPr>
           <w:p>
             <w:pPr>
-              <w:pStyle w:val="a"/>
+              <w:pStyle w:val="ListNumber"/>
               <w:numPr>
                 <w:ilvl w:val="0"/>
                 <w:numId w:val="0"/>
@@ -5439,7 +5400,7 @@
           </w:tcPr>
           <w:p>
             <w:pPr>
-              <w:pStyle w:val="a"/>
+              <w:pStyle w:val="ListNumber"/>
               <w:numPr>
                 <w:ilvl w:val="0"/>
                 <w:numId w:val="0"/>
@@ -5503,7 +5464,7 @@
           </w:tcPr>
           <w:p>
             <w:pPr>
-              <w:pStyle w:val="a"/>
+              <w:pStyle w:val="ListNumber"/>
               <w:numPr>
                 <w:ilvl w:val="0"/>
                 <w:numId w:val="0"/>
@@ -5562,7 +5523,7 @@
     </w:tbl>
     <w:p>
       <w:pPr>
-        <w:pStyle w:val="3"/>
+        <w:pStyle w:val="Heading3"/>
         <w:rPr>
           <w:lang w:val="en-US"/>
         </w:rPr>
@@ -5578,7 +5539,7 @@
     </w:p>
     <w:tbl>
       <w:tblPr>
-        <w:tblStyle w:val="a5"/>
+        <w:tblStyle w:val="a"/>
         <w:tblW w:w="5000" w:type="pct"/>
         <w:tblBorders>
           <w:bottom w:val="single" w:sz="4" w:space="0" w:color="008080"/>
@@ -5673,7 +5634,7 @@
           </w:tcPr>
           <w:p>
             <w:pPr>
-              <w:pStyle w:val="a"/>
+              <w:pStyle w:val="ListNumber"/>
               <w:numPr>
                 <w:ilvl w:val="0"/>
                 <w:numId w:val="0"/>
@@ -5882,7 +5843,7 @@
           </w:tcPr>
           <w:p>
             <w:pPr>
-              <w:pStyle w:val="a"/>
+              <w:pStyle w:val="ListNumber"/>
               <w:numPr>
                 <w:ilvl w:val="0"/>
                 <w:numId w:val="0"/>
@@ -5945,7 +5906,7 @@
           </w:tcPr>
           <w:p>
             <w:pPr>
-              <w:pStyle w:val="a"/>
+              <w:pStyle w:val="ListNumber"/>
               <w:numPr>
                 <w:ilvl w:val="0"/>
                 <w:numId w:val="0"/>
@@ -6010,7 +5971,7 @@
           </w:tcPr>
           <w:p>
             <w:pPr>
-              <w:pStyle w:val="a"/>
+              <w:pStyle w:val="ListNumber"/>
               <w:numPr>
                 <w:ilvl w:val="0"/>
                 <w:numId w:val="0"/>
@@ -6071,7 +6032,7 @@
     </w:tbl>
     <w:p>
       <w:pPr>
-        <w:pStyle w:val="3"/>
+        <w:pStyle w:val="Heading3"/>
         <w:rPr>
           <w:lang w:val="en-US"/>
         </w:rPr>
@@ -6079,7 +6040,7 @@
     </w:p>
     <w:p>
       <w:pPr>
-        <w:pStyle w:val="2"/>
+        <w:pStyle w:val="Heading2"/>
         <w:spacing w:before="480"/>
       </w:pPr>
       <w:bookmarkStart w:id="20" w:name="_Toc57821981"/>
@@ -6089,7 +6050,7 @@
     </w:p>
     <w:p>
       <w:pPr>
-        <w:pStyle w:val="2"/>
+        <w:pStyle w:val="Heading2"/>
         <w:pBdr>
           <w:top w:val="single" w:sz="4" w:space="1" w:color="003736"/>
         </w:pBdr>
@@ -6120,7 +6081,7 @@
     </w:p>
     <w:tbl>
       <w:tblPr>
-        <w:tblStyle w:val="42"/>
+        <w:tblStyle w:val="GridTable4-Accent2"/>
         <w:tblW w:w="7953" w:type="dxa"/>
         <w:tblInd w:w="-5" w:type="dxa"/>
         <w:tblBorders>
@@ -7870,7 +7831,7 @@
     </w:tbl>
     <w:p>
       <w:pPr>
-        <w:pStyle w:val="3"/>
+        <w:pStyle w:val="Heading3"/>
         <w:rPr>
           <w:lang w:val="en-US"/>
         </w:rPr>
@@ -7914,23 +7875,7 @@
           <w:color w:val="808080" w:themeColor="background1" w:themeShade="80"/>
           <w:lang w:val="en-US"/>
         </w:rPr>
-        <w:t xml:space="preserve">our application are - </w:t>
-      </w:r>
-      <w:proofErr w:type="spellStart"/>
-      <w:r>
-        <w:rPr>
-          <w:color w:val="808080" w:themeColor="background1" w:themeShade="80"/>
-          <w:lang w:val="en-US"/>
-        </w:rPr>
-        <w:t>int</w:t>
-      </w:r>
-      <w:proofErr w:type="spellEnd"/>
-      <w:r>
-        <w:rPr>
-          <w:color w:val="808080" w:themeColor="background1" w:themeShade="80"/>
-          <w:lang w:val="en-US"/>
-        </w:rPr>
-        <w:t>, char</w:t>
+        <w:t>our application are - int, char</w:t>
       </w:r>
       <w:r>
         <w:rPr>
@@ -7945,13 +7890,11 @@
         </w:rPr>
         <w:br w:type="page"/>
       </w:r>
-      <w:bookmarkStart w:id="23" w:name="_GoBack"/>
-      <w:bookmarkEnd w:id="23"/>
     </w:p>
-    <w:bookmarkStart w:id="24" w:name="_Toc87169861"/>
+    <w:bookmarkStart w:id="23" w:name="_Toc87169861"/>
     <w:p>
       <w:pPr>
-        <w:pStyle w:val="1"/>
+        <w:pStyle w:val="Heading1"/>
         <w:rPr>
           <w:color w:val="003736"/>
           <w:sz w:val="32"/>
@@ -7999,11 +7942,11 @@
         </w:rPr>
         <w:t xml:space="preserve"> - DIagrams</w:t>
       </w:r>
-      <w:bookmarkEnd w:id="24"/>
+      <w:bookmarkEnd w:id="23"/>
     </w:p>
     <w:p>
       <w:pPr>
-        <w:pStyle w:val="2"/>
+        <w:pStyle w:val="Heading2"/>
         <w:pBdr>
           <w:top w:val="single" w:sz="4" w:space="1" w:color="003736"/>
         </w:pBdr>
@@ -8013,7 +7956,7 @@
           <w:lang w:val="en-US"/>
         </w:rPr>
       </w:pPr>
-      <w:bookmarkStart w:id="25" w:name="_Toc87169862"/>
+      <w:bookmarkStart w:id="24" w:name="_Toc87169862"/>
       <w:r>
         <w:rPr>
           <w:color w:val="003736"/>
@@ -8021,7 +7964,7 @@
         </w:rPr>
         <w:t>Description of files</w:t>
       </w:r>
-      <w:bookmarkEnd w:id="25"/>
+      <w:bookmarkEnd w:id="24"/>
     </w:p>
     <w:p>
       <w:r>
@@ -8074,13 +8017,13 @@
     </w:p>
     <w:p>
       <w:pPr>
-        <w:pStyle w:val="3"/>
+        <w:pStyle w:val="Heading3"/>
         <w:spacing w:before="0" w:after="240"/>
         <w:rPr>
           <w:lang w:val="en-US"/>
         </w:rPr>
       </w:pPr>
-      <w:bookmarkStart w:id="26" w:name="_Toc87169863"/>
+      <w:bookmarkStart w:id="25" w:name="_Toc87169863"/>
       <w:r>
         <w:rPr>
           <w:lang w:val="en-US"/>
@@ -8093,11 +8036,11 @@
         </w:rPr>
         <w:t>escription of the block diagram</w:t>
       </w:r>
-      <w:bookmarkEnd w:id="26"/>
+      <w:bookmarkEnd w:id="25"/>
     </w:p>
     <w:tbl>
       <w:tblPr>
-        <w:tblStyle w:val="a5"/>
+        <w:tblStyle w:val="a"/>
         <w:tblW w:w="3299" w:type="pct"/>
         <w:tblLayout w:type="fixed"/>
         <w:tblLook w:val="04A0" w:firstRow="1" w:lastRow="0" w:firstColumn="1" w:lastColumn="0" w:noHBand="0" w:noVBand="1"/>
@@ -8181,7 +8124,7 @@
           </w:tcPr>
           <w:p>
             <w:pPr>
-              <w:pStyle w:val="a"/>
+              <w:pStyle w:val="ListNumber"/>
               <w:numPr>
                 <w:ilvl w:val="0"/>
                 <w:numId w:val="0"/>
@@ -8251,7 +8194,7 @@
           </w:tcPr>
           <w:p>
             <w:pPr>
-              <w:pStyle w:val="a"/>
+              <w:pStyle w:val="ListNumber"/>
               <w:numPr>
                 <w:ilvl w:val="0"/>
                 <w:numId w:val="0"/>
@@ -8334,7 +8277,7 @@
           </w:tcPr>
           <w:p>
             <w:pPr>
-              <w:pStyle w:val="a"/>
+              <w:pStyle w:val="ListNumber"/>
               <w:numPr>
                 <w:ilvl w:val="0"/>
                 <w:numId w:val="0"/>
@@ -8402,7 +8345,7 @@
     </w:p>
     <w:p>
       <w:pPr>
-        <w:pStyle w:val="2"/>
+        <w:pStyle w:val="Heading2"/>
         <w:pBdr>
           <w:top w:val="single" w:sz="4" w:space="1" w:color="003736"/>
         </w:pBdr>
@@ -8412,7 +8355,7 @@
           <w:lang w:val="en-US"/>
         </w:rPr>
       </w:pPr>
-      <w:bookmarkStart w:id="27" w:name="_Toc87169864"/>
+      <w:bookmarkStart w:id="26" w:name="_Toc87169864"/>
       <w:r>
         <w:rPr>
           <w:color w:val="003736"/>
@@ -8421,7 +8364,7 @@
         <w:lastRenderedPageBreak/>
         <w:t>Reaching and playing the game</w:t>
       </w:r>
-      <w:bookmarkEnd w:id="27"/>
+      <w:bookmarkEnd w:id="26"/>
     </w:p>
     <w:p/>
     <w:p>
@@ -8476,13 +8419,13 @@
     <w:p/>
     <w:p>
       <w:pPr>
-        <w:pStyle w:val="3"/>
+        <w:pStyle w:val="Heading3"/>
         <w:spacing w:before="0" w:after="240"/>
         <w:rPr>
           <w:lang w:val="en-US"/>
         </w:rPr>
       </w:pPr>
-      <w:bookmarkStart w:id="28" w:name="_Toc87169865"/>
+      <w:bookmarkStart w:id="27" w:name="_Toc87169865"/>
       <w:r>
         <w:rPr>
           <w:color w:val="003736"/>
@@ -8496,11 +8439,11 @@
         </w:rPr>
         <w:t>escription of the block diagram</w:t>
       </w:r>
-      <w:bookmarkEnd w:id="28"/>
+      <w:bookmarkEnd w:id="27"/>
     </w:p>
     <w:tbl>
       <w:tblPr>
-        <w:tblStyle w:val="a5"/>
+        <w:tblStyle w:val="a"/>
         <w:tblW w:w="3299" w:type="pct"/>
         <w:tblLayout w:type="fixed"/>
         <w:tblLook w:val="04A0" w:firstRow="1" w:lastRow="0" w:firstColumn="1" w:lastColumn="0" w:noHBand="0" w:noVBand="1"/>
@@ -8584,7 +8527,7 @@
           </w:tcPr>
           <w:p>
             <w:pPr>
-              <w:pStyle w:val="a"/>
+              <w:pStyle w:val="ListNumber"/>
               <w:numPr>
                 <w:ilvl w:val="0"/>
                 <w:numId w:val="0"/>
@@ -8654,7 +8597,7 @@
           </w:tcPr>
           <w:p>
             <w:pPr>
-              <w:pStyle w:val="a"/>
+              <w:pStyle w:val="ListNumber"/>
               <w:numPr>
                 <w:ilvl w:val="0"/>
                 <w:numId w:val="0"/>
@@ -8723,7 +8666,7 @@
           </w:tcPr>
           <w:p>
             <w:pPr>
-              <w:pStyle w:val="a"/>
+              <w:pStyle w:val="ListNumber"/>
               <w:numPr>
                 <w:ilvl w:val="0"/>
                 <w:numId w:val="0"/>
@@ -8792,7 +8735,7 @@
           </w:tcPr>
           <w:p>
             <w:pPr>
-              <w:pStyle w:val="a"/>
+              <w:pStyle w:val="ListNumber"/>
               <w:numPr>
                 <w:ilvl w:val="0"/>
                 <w:numId w:val="0"/>
@@ -8849,7 +8792,7 @@
     </w:tbl>
     <w:p>
       <w:pPr>
-        <w:pStyle w:val="2"/>
+        <w:pStyle w:val="Heading2"/>
         <w:pBdr>
           <w:top w:val="single" w:sz="4" w:space="1" w:color="003736"/>
         </w:pBdr>
@@ -8862,7 +8805,7 @@
     </w:p>
     <w:p>
       <w:pPr>
-        <w:pStyle w:val="2"/>
+        <w:pStyle w:val="Heading2"/>
         <w:pBdr>
           <w:top w:val="single" w:sz="4" w:space="1" w:color="003736"/>
         </w:pBdr>
@@ -8872,7 +8815,7 @@
           <w:lang w:val="en-US"/>
         </w:rPr>
       </w:pPr>
-      <w:bookmarkStart w:id="29" w:name="_Toc87169866"/>
+      <w:bookmarkStart w:id="28" w:name="_Toc87169866"/>
       <w:r>
         <w:rPr>
           <w:color w:val="003736"/>
@@ -8880,7 +8823,7 @@
         </w:rPr>
         <w:t>Moving in functions in the Application</w:t>
       </w:r>
-      <w:bookmarkEnd w:id="29"/>
+      <w:bookmarkEnd w:id="28"/>
       <w:r>
         <w:rPr>
           <w:color w:val="003736"/>
@@ -8940,13 +8883,13 @@
     </w:p>
     <w:p>
       <w:pPr>
-        <w:pStyle w:val="3"/>
+        <w:pStyle w:val="Heading3"/>
         <w:spacing w:before="0" w:after="240"/>
         <w:rPr>
           <w:lang w:val="en-US"/>
         </w:rPr>
       </w:pPr>
-      <w:bookmarkStart w:id="30" w:name="_Toc87169867"/>
+      <w:bookmarkStart w:id="29" w:name="_Toc87169867"/>
       <w:r>
         <w:rPr>
           <w:lang w:val="en-US"/>
@@ -8959,11 +8902,11 @@
         </w:rPr>
         <w:t>escription of the block diagram</w:t>
       </w:r>
-      <w:bookmarkEnd w:id="30"/>
+      <w:bookmarkEnd w:id="29"/>
     </w:p>
     <w:tbl>
       <w:tblPr>
-        <w:tblStyle w:val="a5"/>
+        <w:tblStyle w:val="a"/>
         <w:tblW w:w="3299" w:type="pct"/>
         <w:tblLayout w:type="fixed"/>
         <w:tblLook w:val="04A0" w:firstRow="1" w:lastRow="0" w:firstColumn="1" w:lastColumn="0" w:noHBand="0" w:noVBand="1"/>
@@ -9047,7 +8990,7 @@
           </w:tcPr>
           <w:p>
             <w:pPr>
-              <w:pStyle w:val="a"/>
+              <w:pStyle w:val="ListNumber"/>
               <w:numPr>
                 <w:ilvl w:val="0"/>
                 <w:numId w:val="0"/>
@@ -9117,7 +9060,7 @@
           </w:tcPr>
           <w:p>
             <w:pPr>
-              <w:pStyle w:val="a"/>
+              <w:pStyle w:val="ListNumber"/>
               <w:numPr>
                 <w:ilvl w:val="0"/>
                 <w:numId w:val="0"/>
@@ -9186,7 +9129,7 @@
           </w:tcPr>
           <w:p>
             <w:pPr>
-              <w:pStyle w:val="a"/>
+              <w:pStyle w:val="ListNumber"/>
               <w:numPr>
                 <w:ilvl w:val="0"/>
                 <w:numId w:val="0"/>
@@ -9248,7 +9191,7 @@
           </w:tcPr>
           <w:p>
             <w:pPr>
-              <w:pStyle w:val="a"/>
+              <w:pStyle w:val="ListNumber"/>
               <w:numPr>
                 <w:ilvl w:val="0"/>
                 <w:numId w:val="0"/>
@@ -9313,7 +9256,7 @@
           </w:tcPr>
           <w:p>
             <w:pPr>
-              <w:pStyle w:val="a"/>
+              <w:pStyle w:val="ListNumber"/>
               <w:numPr>
                 <w:ilvl w:val="0"/>
                 <w:numId w:val="0"/>
@@ -9381,7 +9324,7 @@
           </w:tcPr>
           <w:p>
             <w:pPr>
-              <w:pStyle w:val="a"/>
+              <w:pStyle w:val="ListNumber"/>
               <w:numPr>
                 <w:ilvl w:val="0"/>
                 <w:numId w:val="0"/>
@@ -9453,7 +9396,7 @@
 </file>
 
 <file path=word/endnotes.xml><?xml version="1.0" encoding="utf-8"?>
-<w:endnotes xmlns:wpc="http://schemas.microsoft.com/office/word/2010/wordprocessingCanvas" xmlns:cx="http://schemas.microsoft.com/office/drawing/2014/chartex" xmlns:mc="http://schemas.openxmlformats.org/markup-compatibility/2006" xmlns:o="urn:schemas-microsoft-com:office:office" xmlns:r="http://schemas.openxmlformats.org/officeDocument/2006/relationships" xmlns:m="http://schemas.openxmlformats.org/officeDocument/2006/math" xmlns:v="urn:schemas-microsoft-com:vml" xmlns:wp14="http://schemas.microsoft.com/office/word/2010/wordprocessingDrawing" xmlns:wp="http://schemas.openxmlformats.org/drawingml/2006/wordprocessingDrawing" xmlns:w10="urn:schemas-microsoft-com:office:word" xmlns:w="http://schemas.openxmlformats.org/wordprocessingml/2006/main" xmlns:w14="http://schemas.microsoft.com/office/word/2010/wordml" xmlns:w15="http://schemas.microsoft.com/office/word/2012/wordml" xmlns:w16se="http://schemas.microsoft.com/office/word/2015/wordml/symex" xmlns:wpg="http://schemas.microsoft.com/office/word/2010/wordprocessingGroup" xmlns:wpi="http://schemas.microsoft.com/office/word/2010/wordprocessingInk" xmlns:wne="http://schemas.microsoft.com/office/word/2006/wordml" xmlns:wps="http://schemas.microsoft.com/office/word/2010/wordprocessingShape" mc:Ignorable="w14 w15 w16se wp14">
+<w:endnotes xmlns:wpc="http://schemas.microsoft.com/office/word/2010/wordprocessingCanvas" xmlns:cx="http://schemas.microsoft.com/office/drawing/2014/chartex" xmlns:cx1="http://schemas.microsoft.com/office/drawing/2015/9/8/chartex" xmlns:cx2="http://schemas.microsoft.com/office/drawing/2015/10/21/chartex" xmlns:cx3="http://schemas.microsoft.com/office/drawing/2016/5/9/chartex" xmlns:cx4="http://schemas.microsoft.com/office/drawing/2016/5/10/chartex" xmlns:cx5="http://schemas.microsoft.com/office/drawing/2016/5/11/chartex" xmlns:cx6="http://schemas.microsoft.com/office/drawing/2016/5/12/chartex" xmlns:cx7="http://schemas.microsoft.com/office/drawing/2016/5/13/chartex" xmlns:cx8="http://schemas.microsoft.com/office/drawing/2016/5/14/chartex" xmlns:mc="http://schemas.openxmlformats.org/markup-compatibility/2006" xmlns:aink="http://schemas.microsoft.com/office/drawing/2016/ink" xmlns:am3d="http://schemas.microsoft.com/office/drawing/2017/model3d" xmlns:o="urn:schemas-microsoft-com:office:office" xmlns:r="http://schemas.openxmlformats.org/officeDocument/2006/relationships" xmlns:m="http://schemas.openxmlformats.org/officeDocument/2006/math" xmlns:v="urn:schemas-microsoft-com:vml" xmlns:wp14="http://schemas.microsoft.com/office/word/2010/wordprocessingDrawing" xmlns:wp="http://schemas.openxmlformats.org/drawingml/2006/wordprocessingDrawing" xmlns:w10="urn:schemas-microsoft-com:office:word" xmlns:w="http://schemas.openxmlformats.org/wordprocessingml/2006/main" xmlns:w14="http://schemas.microsoft.com/office/word/2010/wordml" xmlns:w15="http://schemas.microsoft.com/office/word/2012/wordml" xmlns:w16cex="http://schemas.microsoft.com/office/word/2018/wordml/cex" xmlns:w16cid="http://schemas.microsoft.com/office/word/2016/wordml/cid" xmlns:w16="http://schemas.microsoft.com/office/word/2018/wordml" xmlns:w16sdtdh="http://schemas.microsoft.com/office/word/2020/wordml/sdtdatahash" xmlns:w16se="http://schemas.microsoft.com/office/word/2015/wordml/symex" xmlns:wpg="http://schemas.microsoft.com/office/word/2010/wordprocessingGroup" xmlns:wpi="http://schemas.microsoft.com/office/word/2010/wordprocessingInk" xmlns:wne="http://schemas.microsoft.com/office/word/2006/wordml" xmlns:wps="http://schemas.microsoft.com/office/word/2010/wordprocessingShape" mc:Ignorable="w14 w15 w16se w16cid w16 w16cex w16sdtdh wp14">
   <w:endnote w:type="separator" w:id="-1">
     <w:p>
       <w:pPr>
@@ -9478,7 +9421,7 @@
 </file>
 
 <file path=word/footer1.xml><?xml version="1.0" encoding="utf-8"?>
-<w:ftr xmlns:wpc="http://schemas.microsoft.com/office/word/2010/wordprocessingCanvas" xmlns:cx="http://schemas.microsoft.com/office/drawing/2014/chartex" xmlns:mc="http://schemas.openxmlformats.org/markup-compatibility/2006" xmlns:o="urn:schemas-microsoft-com:office:office" xmlns:r="http://schemas.openxmlformats.org/officeDocument/2006/relationships" xmlns:m="http://schemas.openxmlformats.org/officeDocument/2006/math" xmlns:v="urn:schemas-microsoft-com:vml" xmlns:wp14="http://schemas.microsoft.com/office/word/2010/wordprocessingDrawing" xmlns:wp="http://schemas.openxmlformats.org/drawingml/2006/wordprocessingDrawing" xmlns:w10="urn:schemas-microsoft-com:office:word" xmlns:w="http://schemas.openxmlformats.org/wordprocessingml/2006/main" xmlns:w14="http://schemas.microsoft.com/office/word/2010/wordml" xmlns:w15="http://schemas.microsoft.com/office/word/2012/wordml" xmlns:w16se="http://schemas.microsoft.com/office/word/2015/wordml/symex" xmlns:wpg="http://schemas.microsoft.com/office/word/2010/wordprocessingGroup" xmlns:wpi="http://schemas.microsoft.com/office/word/2010/wordprocessingInk" xmlns:wne="http://schemas.microsoft.com/office/word/2006/wordml" xmlns:wps="http://schemas.microsoft.com/office/word/2010/wordprocessingShape" mc:Ignorable="w14 w15 w16se wp14">
+<w:ftr xmlns:wpc="http://schemas.microsoft.com/office/word/2010/wordprocessingCanvas" xmlns:cx="http://schemas.microsoft.com/office/drawing/2014/chartex" xmlns:cx1="http://schemas.microsoft.com/office/drawing/2015/9/8/chartex" xmlns:cx2="http://schemas.microsoft.com/office/drawing/2015/10/21/chartex" xmlns:cx3="http://schemas.microsoft.com/office/drawing/2016/5/9/chartex" xmlns:cx4="http://schemas.microsoft.com/office/drawing/2016/5/10/chartex" xmlns:cx5="http://schemas.microsoft.com/office/drawing/2016/5/11/chartex" xmlns:cx6="http://schemas.microsoft.com/office/drawing/2016/5/12/chartex" xmlns:cx7="http://schemas.microsoft.com/office/drawing/2016/5/13/chartex" xmlns:cx8="http://schemas.microsoft.com/office/drawing/2016/5/14/chartex" xmlns:mc="http://schemas.openxmlformats.org/markup-compatibility/2006" xmlns:aink="http://schemas.microsoft.com/office/drawing/2016/ink" xmlns:am3d="http://schemas.microsoft.com/office/drawing/2017/model3d" xmlns:o="urn:schemas-microsoft-com:office:office" xmlns:r="http://schemas.openxmlformats.org/officeDocument/2006/relationships" xmlns:m="http://schemas.openxmlformats.org/officeDocument/2006/math" xmlns:v="urn:schemas-microsoft-com:vml" xmlns:wp14="http://schemas.microsoft.com/office/word/2010/wordprocessingDrawing" xmlns:wp="http://schemas.openxmlformats.org/drawingml/2006/wordprocessingDrawing" xmlns:w10="urn:schemas-microsoft-com:office:word" xmlns:w="http://schemas.openxmlformats.org/wordprocessingml/2006/main" xmlns:w14="http://schemas.microsoft.com/office/word/2010/wordml" xmlns:w15="http://schemas.microsoft.com/office/word/2012/wordml" xmlns:w16cex="http://schemas.microsoft.com/office/word/2018/wordml/cex" xmlns:w16cid="http://schemas.microsoft.com/office/word/2016/wordml/cid" xmlns:w16="http://schemas.microsoft.com/office/word/2018/wordml" xmlns:w16sdtdh="http://schemas.microsoft.com/office/word/2020/wordml/sdtdatahash" xmlns:w16se="http://schemas.microsoft.com/office/word/2015/wordml/symex" xmlns:wpg="http://schemas.microsoft.com/office/word/2010/wordprocessingGroup" xmlns:wpi="http://schemas.microsoft.com/office/word/2010/wordprocessingInk" xmlns:wne="http://schemas.microsoft.com/office/word/2006/wordml" xmlns:wps="http://schemas.microsoft.com/office/word/2010/wordprocessingShape" mc:Ignorable="w14 w15 w16se w16cid w16 w16cex w16sdtdh wp14">
   <w:tbl>
     <w:tblPr>
       <w:tblW w:w="5000" w:type="pct"/>
@@ -9524,7 +9467,7 @@
           <w:sdtContent>
             <w:p>
               <w:pPr>
-                <w:pStyle w:val="a6"/>
+                <w:pStyle w:val="Header"/>
                 <w:jc w:val="right"/>
                 <w:rPr>
                   <w:caps/>
@@ -9551,7 +9494,7 @@
         </w:tcPr>
         <w:p>
           <w:pPr>
-            <w:pStyle w:val="a8"/>
+            <w:pStyle w:val="Footer"/>
             <w:jc w:val="center"/>
             <w:rPr>
               <w:color w:val="FFFFFF" w:themeColor="background1"/>
@@ -9594,14 +9537,14 @@
   </w:tbl>
   <w:p>
     <w:pPr>
-      <w:pStyle w:val="a8"/>
+      <w:pStyle w:val="Footer"/>
     </w:pPr>
   </w:p>
 </w:ftr>
 </file>
 
 <file path=word/footnotes.xml><?xml version="1.0" encoding="utf-8"?>
-<w:footnotes xmlns:wpc="http://schemas.microsoft.com/office/word/2010/wordprocessingCanvas" xmlns:cx="http://schemas.microsoft.com/office/drawing/2014/chartex" xmlns:mc="http://schemas.openxmlformats.org/markup-compatibility/2006" xmlns:o="urn:schemas-microsoft-com:office:office" xmlns:r="http://schemas.openxmlformats.org/officeDocument/2006/relationships" xmlns:m="http://schemas.openxmlformats.org/officeDocument/2006/math" xmlns:v="urn:schemas-microsoft-com:vml" xmlns:wp14="http://schemas.microsoft.com/office/word/2010/wordprocessingDrawing" xmlns:wp="http://schemas.openxmlformats.org/drawingml/2006/wordprocessingDrawing" xmlns:w10="urn:schemas-microsoft-com:office:word" xmlns:w="http://schemas.openxmlformats.org/wordprocessingml/2006/main" xmlns:w14="http://schemas.microsoft.com/office/word/2010/wordml" xmlns:w15="http://schemas.microsoft.com/office/word/2012/wordml" xmlns:w16se="http://schemas.microsoft.com/office/word/2015/wordml/symex" xmlns:wpg="http://schemas.microsoft.com/office/word/2010/wordprocessingGroup" xmlns:wpi="http://schemas.microsoft.com/office/word/2010/wordprocessingInk" xmlns:wne="http://schemas.microsoft.com/office/word/2006/wordml" xmlns:wps="http://schemas.microsoft.com/office/word/2010/wordprocessingShape" mc:Ignorable="w14 w15 w16se wp14">
+<w:footnotes xmlns:wpc="http://schemas.microsoft.com/office/word/2010/wordprocessingCanvas" xmlns:cx="http://schemas.microsoft.com/office/drawing/2014/chartex" xmlns:cx1="http://schemas.microsoft.com/office/drawing/2015/9/8/chartex" xmlns:cx2="http://schemas.microsoft.com/office/drawing/2015/10/21/chartex" xmlns:cx3="http://schemas.microsoft.com/office/drawing/2016/5/9/chartex" xmlns:cx4="http://schemas.microsoft.com/office/drawing/2016/5/10/chartex" xmlns:cx5="http://schemas.microsoft.com/office/drawing/2016/5/11/chartex" xmlns:cx6="http://schemas.microsoft.com/office/drawing/2016/5/12/chartex" xmlns:cx7="http://schemas.microsoft.com/office/drawing/2016/5/13/chartex" xmlns:cx8="http://schemas.microsoft.com/office/drawing/2016/5/14/chartex" xmlns:mc="http://schemas.openxmlformats.org/markup-compatibility/2006" xmlns:aink="http://schemas.microsoft.com/office/drawing/2016/ink" xmlns:am3d="http://schemas.microsoft.com/office/drawing/2017/model3d" xmlns:o="urn:schemas-microsoft-com:office:office" xmlns:r="http://schemas.openxmlformats.org/officeDocument/2006/relationships" xmlns:m="http://schemas.openxmlformats.org/officeDocument/2006/math" xmlns:v="urn:schemas-microsoft-com:vml" xmlns:wp14="http://schemas.microsoft.com/office/word/2010/wordprocessingDrawing" xmlns:wp="http://schemas.openxmlformats.org/drawingml/2006/wordprocessingDrawing" xmlns:w10="urn:schemas-microsoft-com:office:word" xmlns:w="http://schemas.openxmlformats.org/wordprocessingml/2006/main" xmlns:w14="http://schemas.microsoft.com/office/word/2010/wordml" xmlns:w15="http://schemas.microsoft.com/office/word/2012/wordml" xmlns:w16cex="http://schemas.microsoft.com/office/word/2018/wordml/cex" xmlns:w16cid="http://schemas.microsoft.com/office/word/2016/wordml/cid" xmlns:w16="http://schemas.microsoft.com/office/word/2018/wordml" xmlns:w16sdtdh="http://schemas.microsoft.com/office/word/2020/wordml/sdtdatahash" xmlns:w16se="http://schemas.microsoft.com/office/word/2015/wordml/symex" xmlns:wpg="http://schemas.microsoft.com/office/word/2010/wordprocessingGroup" xmlns:wpi="http://schemas.microsoft.com/office/word/2010/wordprocessingInk" xmlns:wne="http://schemas.microsoft.com/office/word/2006/wordml" xmlns:wps="http://schemas.microsoft.com/office/word/2010/wordprocessingShape" mc:Ignorable="w14 w15 w16se w16cid w16 w16cex w16sdtdh wp14">
   <w:footnote w:type="separator" w:id="-1">
     <w:p>
       <w:pPr>
@@ -9626,7 +9569,7 @@
 </file>
 
 <file path=word/numbering.xml><?xml version="1.0" encoding="utf-8"?>
-<w:numbering xmlns:wpc="http://schemas.microsoft.com/office/word/2010/wordprocessingCanvas" xmlns:cx="http://schemas.microsoft.com/office/drawing/2014/chartex" xmlns:mc="http://schemas.openxmlformats.org/markup-compatibility/2006" xmlns:o="urn:schemas-microsoft-com:office:office" xmlns:r="http://schemas.openxmlformats.org/officeDocument/2006/relationships" xmlns:m="http://schemas.openxmlformats.org/officeDocument/2006/math" xmlns:v="urn:schemas-microsoft-com:vml" xmlns:wp14="http://schemas.microsoft.com/office/word/2010/wordprocessingDrawing" xmlns:wp="http://schemas.openxmlformats.org/drawingml/2006/wordprocessingDrawing" xmlns:w10="urn:schemas-microsoft-com:office:word" xmlns:w="http://schemas.openxmlformats.org/wordprocessingml/2006/main" xmlns:w14="http://schemas.microsoft.com/office/word/2010/wordml" xmlns:w15="http://schemas.microsoft.com/office/word/2012/wordml" xmlns:w16se="http://schemas.microsoft.com/office/word/2015/wordml/symex" xmlns:wpg="http://schemas.microsoft.com/office/word/2010/wordprocessingGroup" xmlns:wpi="http://schemas.microsoft.com/office/word/2010/wordprocessingInk" xmlns:wne="http://schemas.microsoft.com/office/word/2006/wordml" xmlns:wps="http://schemas.microsoft.com/office/word/2010/wordprocessingShape" mc:Ignorable="w14 w15 w16se wp14">
+<w:numbering xmlns:wpc="http://schemas.microsoft.com/office/word/2010/wordprocessingCanvas" xmlns:cx="http://schemas.microsoft.com/office/drawing/2014/chartex" xmlns:cx1="http://schemas.microsoft.com/office/drawing/2015/9/8/chartex" xmlns:cx2="http://schemas.microsoft.com/office/drawing/2015/10/21/chartex" xmlns:cx3="http://schemas.microsoft.com/office/drawing/2016/5/9/chartex" xmlns:cx4="http://schemas.microsoft.com/office/drawing/2016/5/10/chartex" xmlns:cx5="http://schemas.microsoft.com/office/drawing/2016/5/11/chartex" xmlns:cx6="http://schemas.microsoft.com/office/drawing/2016/5/12/chartex" xmlns:cx7="http://schemas.microsoft.com/office/drawing/2016/5/13/chartex" xmlns:cx8="http://schemas.microsoft.com/office/drawing/2016/5/14/chartex" xmlns:mc="http://schemas.openxmlformats.org/markup-compatibility/2006" xmlns:aink="http://schemas.microsoft.com/office/drawing/2016/ink" xmlns:am3d="http://schemas.microsoft.com/office/drawing/2017/model3d" xmlns:o="urn:schemas-microsoft-com:office:office" xmlns:r="http://schemas.openxmlformats.org/officeDocument/2006/relationships" xmlns:m="http://schemas.openxmlformats.org/officeDocument/2006/math" xmlns:v="urn:schemas-microsoft-com:vml" xmlns:wp14="http://schemas.microsoft.com/office/word/2010/wordprocessingDrawing" xmlns:wp="http://schemas.openxmlformats.org/drawingml/2006/wordprocessingDrawing" xmlns:w10="urn:schemas-microsoft-com:office:word" xmlns:w="http://schemas.openxmlformats.org/wordprocessingml/2006/main" xmlns:w14="http://schemas.microsoft.com/office/word/2010/wordml" xmlns:w15="http://schemas.microsoft.com/office/word/2012/wordml" xmlns:w16cex="http://schemas.microsoft.com/office/word/2018/wordml/cex" xmlns:w16cid="http://schemas.microsoft.com/office/word/2016/wordml/cid" xmlns:w16="http://schemas.microsoft.com/office/word/2018/wordml" xmlns:w16sdtdh="http://schemas.microsoft.com/office/word/2020/wordml/sdtdatahash" xmlns:w16se="http://schemas.microsoft.com/office/word/2015/wordml/symex" xmlns:wpg="http://schemas.microsoft.com/office/word/2010/wordprocessingGroup" xmlns:wpi="http://schemas.microsoft.com/office/word/2010/wordprocessingInk" xmlns:wne="http://schemas.microsoft.com/office/word/2006/wordml" xmlns:wps="http://schemas.microsoft.com/office/word/2010/wordprocessingShape" mc:Ignorable="w14 w15 w16se w16cid w16 w16cex w16sdtdh wp14">
   <w:abstractNum w:abstractNumId="0" w15:restartNumberingAfterBreak="0">
     <w:nsid w:val="FFFFFF88"/>
     <w:multiLevelType w:val="singleLevel"/>
@@ -9634,7 +9577,7 @@
     <w:lvl w:ilvl="0">
       <w:start w:val="1"/>
       <w:numFmt w:val="decimal"/>
-      <w:pStyle w:val="a"/>
+      <w:pStyle w:val="ListNumber"/>
       <w:suff w:val="nothing"/>
       <w:lvlText w:val="%1"/>
       <w:lvlJc w:val="left"/>
@@ -9671,7 +9614,7 @@
 </file>
 
 <file path=word/styles.xml><?xml version="1.0" encoding="utf-8"?>
-<w:styles xmlns:mc="http://schemas.openxmlformats.org/markup-compatibility/2006" xmlns:r="http://schemas.openxmlformats.org/officeDocument/2006/relationships" xmlns:w="http://schemas.openxmlformats.org/wordprocessingml/2006/main" xmlns:w14="http://schemas.microsoft.com/office/word/2010/wordml" xmlns:w15="http://schemas.microsoft.com/office/word/2012/wordml" xmlns:w16se="http://schemas.microsoft.com/office/word/2015/wordml/symex" mc:Ignorable="w14 w15 w16se">
+<w:styles xmlns:mc="http://schemas.openxmlformats.org/markup-compatibility/2006" xmlns:r="http://schemas.openxmlformats.org/officeDocument/2006/relationships" xmlns:w="http://schemas.openxmlformats.org/wordprocessingml/2006/main" xmlns:w14="http://schemas.microsoft.com/office/word/2010/wordml" xmlns:w15="http://schemas.microsoft.com/office/word/2012/wordml" xmlns:w16cex="http://schemas.microsoft.com/office/word/2018/wordml/cex" xmlns:w16cid="http://schemas.microsoft.com/office/word/2016/wordml/cid" xmlns:w16="http://schemas.microsoft.com/office/word/2018/wordml" xmlns:w16sdtdh="http://schemas.microsoft.com/office/word/2020/wordml/sdtdatahash" xmlns:w16se="http://schemas.microsoft.com/office/word/2015/wordml/symex" mc:Ignorable="w14 w15 w16se w16cid w16 w16cex w16sdtdh">
   <w:docDefaults>
     <w:rPrDefault>
       <w:rPr>
@@ -9687,7 +9630,7 @@
       </w:pPr>
     </w:pPrDefault>
   </w:docDefaults>
-  <w:latentStyles w:defLockedState="0" w:defUIPriority="99" w:defSemiHidden="0" w:defUnhideWhenUsed="0" w:defQFormat="0" w:count="371">
+  <w:latentStyles w:defLockedState="0" w:defUIPriority="99" w:defSemiHidden="0" w:defUnhideWhenUsed="0" w:defQFormat="0" w:count="376">
     <w:lsdException w:name="Normal" w:uiPriority="0" w:qFormat="1"/>
     <w:lsdException w:name="heading 1" w:uiPriority="9" w:qFormat="1"/>
     <w:lsdException w:name="heading 2" w:semiHidden="1" w:uiPriority="9" w:unhideWhenUsed="1" w:qFormat="1"/>
@@ -9793,7 +9736,6 @@
     <w:lsdException w:name="HTML Sample" w:semiHidden="1" w:unhideWhenUsed="1"/>
     <w:lsdException w:name="HTML Typewriter" w:semiHidden="1" w:unhideWhenUsed="1"/>
     <w:lsdException w:name="HTML Variable" w:semiHidden="1" w:unhideWhenUsed="1"/>
-    <w:lsdException w:name="Normal Table" w:semiHidden="1" w:unhideWhenUsed="1"/>
     <w:lsdException w:name="annotation subject" w:semiHidden="1" w:unhideWhenUsed="1"/>
     <w:lsdException w:name="No List" w:semiHidden="1" w:unhideWhenUsed="1"/>
     <w:lsdException w:name="Outline List 1" w:semiHidden="1" w:unhideWhenUsed="1"/>
@@ -9836,11 +9778,8 @@
     <w:lsdException w:name="Table Contemporary" w:semiHidden="1" w:unhideWhenUsed="1"/>
     <w:lsdException w:name="Table Elegant" w:semiHidden="1" w:unhideWhenUsed="1"/>
     <w:lsdException w:name="Table Professional" w:semiHidden="1" w:unhideWhenUsed="1"/>
-    <w:lsdException w:name="Table Subtle 1" w:semiHidden="1" w:unhideWhenUsed="1"/>
     <w:lsdException w:name="Table Subtle 2" w:semiHidden="1" w:unhideWhenUsed="1"/>
     <w:lsdException w:name="Table Web 1" w:semiHidden="1" w:unhideWhenUsed="1"/>
-    <w:lsdException w:name="Table Web 2" w:semiHidden="1" w:unhideWhenUsed="1"/>
-    <w:lsdException w:name="Table Web 3" w:semiHidden="1" w:unhideWhenUsed="1"/>
     <w:lsdException w:name="Balloon Text" w:semiHidden="1" w:unhideWhenUsed="1"/>
     <w:lsdException w:name="Table Grid" w:uiPriority="39"/>
     <w:lsdException w:name="Table Theme" w:semiHidden="1" w:unhideWhenUsed="1"/>
@@ -10059,16 +9998,21 @@
     <w:lsdException w:name="List Table 5 Dark Accent 6" w:uiPriority="50"/>
     <w:lsdException w:name="List Table 6 Colorful Accent 6" w:uiPriority="51"/>
     <w:lsdException w:name="List Table 7 Colorful Accent 6" w:uiPriority="52"/>
+    <w:lsdException w:name="Mention" w:semiHidden="1" w:unhideWhenUsed="1"/>
+    <w:lsdException w:name="Smart Hyperlink" w:semiHidden="1" w:unhideWhenUsed="1"/>
+    <w:lsdException w:name="Hashtag" w:semiHidden="1" w:unhideWhenUsed="1"/>
+    <w:lsdException w:name="Unresolved Mention" w:semiHidden="1" w:unhideWhenUsed="1"/>
+    <w:lsdException w:name="Smart Link" w:semiHidden="1" w:unhideWhenUsed="1"/>
   </w:latentStyles>
-  <w:style w:type="paragraph" w:default="1" w:styleId="a0">
+  <w:style w:type="paragraph" w:default="1" w:styleId="Normal">
     <w:name w:val="Normal"/>
     <w:qFormat/>
   </w:style>
-  <w:style w:type="paragraph" w:styleId="1">
+  <w:style w:type="paragraph" w:styleId="Heading1">
     <w:name w:val="heading 1"/>
-    <w:basedOn w:val="a0"/>
-    <w:next w:val="2"/>
-    <w:link w:val="10"/>
+    <w:basedOn w:val="Normal"/>
+    <w:next w:val="Heading2"/>
+    <w:link w:val="Heading1Char"/>
     <w:uiPriority w:val="9"/>
     <w:qFormat/>
     <w:rsid w:val="00E82C7D"/>
@@ -10090,11 +10034,11 @@
       <w14:ligatures w14:val="standard"/>
     </w:rPr>
   </w:style>
-  <w:style w:type="paragraph" w:styleId="2">
+  <w:style w:type="paragraph" w:styleId="Heading2">
     <w:name w:val="heading 2"/>
-    <w:basedOn w:val="a0"/>
-    <w:next w:val="3"/>
-    <w:link w:val="20"/>
+    <w:basedOn w:val="Normal"/>
+    <w:next w:val="Heading3"/>
+    <w:link w:val="Heading2Char"/>
     <w:uiPriority w:val="9"/>
     <w:unhideWhenUsed/>
     <w:qFormat/>
@@ -10123,10 +10067,10 @@
       <w14:ligatures w14:val="standard"/>
     </w:rPr>
   </w:style>
-  <w:style w:type="paragraph" w:styleId="3">
+  <w:style w:type="paragraph" w:styleId="Heading3">
     <w:name w:val="heading 3"/>
-    <w:basedOn w:val="a0"/>
-    <w:link w:val="30"/>
+    <w:basedOn w:val="Normal"/>
+    <w:link w:val="Heading3Char"/>
     <w:uiPriority w:val="9"/>
     <w:unhideWhenUsed/>
     <w:qFormat/>
@@ -10151,13 +10095,13 @@
       <w14:ligatures w14:val="standard"/>
     </w:rPr>
   </w:style>
-  <w:style w:type="character" w:default="1" w:styleId="a1">
+  <w:style w:type="character" w:default="1" w:styleId="DefaultParagraphFont">
     <w:name w:val="Default Paragraph Font"/>
     <w:uiPriority w:val="1"/>
     <w:semiHidden/>
     <w:unhideWhenUsed/>
   </w:style>
-  <w:style w:type="table" w:default="1" w:styleId="a2">
+  <w:style w:type="table" w:default="1" w:styleId="TableNormal">
     <w:name w:val="Normal Table"/>
     <w:uiPriority w:val="99"/>
     <w:semiHidden/>
@@ -10172,15 +10116,15 @@
       </w:tblCellMar>
     </w:tblPr>
   </w:style>
-  <w:style w:type="numbering" w:default="1" w:styleId="a3">
+  <w:style w:type="numbering" w:default="1" w:styleId="NoList">
     <w:name w:val="No List"/>
     <w:uiPriority w:val="99"/>
     <w:semiHidden/>
     <w:unhideWhenUsed/>
   </w:style>
-  <w:style w:type="character" w:styleId="a4">
+  <w:style w:type="character" w:styleId="Hyperlink">
     <w:name w:val="Hyperlink"/>
-    <w:basedOn w:val="a1"/>
+    <w:basedOn w:val="DefaultParagraphFont"/>
     <w:uiPriority w:val="99"/>
     <w:unhideWhenUsed/>
     <w:rsid w:val="00AC0415"/>
@@ -10189,10 +10133,10 @@
       <w:u w:val="single"/>
     </w:rPr>
   </w:style>
-  <w:style w:type="character" w:customStyle="1" w:styleId="10">
-    <w:name w:val="Заглавие 1 Знак"/>
-    <w:basedOn w:val="a1"/>
-    <w:link w:val="1"/>
+  <w:style w:type="character" w:customStyle="1" w:styleId="Heading1Char">
+    <w:name w:val="Heading 1 Char"/>
+    <w:basedOn w:val="DefaultParagraphFont"/>
+    <w:link w:val="Heading1"/>
     <w:uiPriority w:val="9"/>
     <w:rsid w:val="00E82C7D"/>
     <w:rPr>
@@ -10206,10 +10150,10 @@
       <w14:ligatures w14:val="standard"/>
     </w:rPr>
   </w:style>
-  <w:style w:type="character" w:customStyle="1" w:styleId="20">
-    <w:name w:val="Заглавие 2 Знак"/>
-    <w:basedOn w:val="a1"/>
-    <w:link w:val="2"/>
+  <w:style w:type="character" w:customStyle="1" w:styleId="Heading2Char">
+    <w:name w:val="Heading 2 Char"/>
+    <w:basedOn w:val="DefaultParagraphFont"/>
+    <w:link w:val="Heading2"/>
     <w:uiPriority w:val="9"/>
     <w:rsid w:val="00E82C7D"/>
     <w:rPr>
@@ -10226,10 +10170,10 @@
       <w14:ligatures w14:val="standard"/>
     </w:rPr>
   </w:style>
-  <w:style w:type="character" w:customStyle="1" w:styleId="30">
-    <w:name w:val="Заглавие 3 Знак"/>
-    <w:basedOn w:val="a1"/>
-    <w:link w:val="3"/>
+  <w:style w:type="character" w:customStyle="1" w:styleId="Heading3Char">
+    <w:name w:val="Heading 3 Char"/>
+    <w:basedOn w:val="DefaultParagraphFont"/>
+    <w:link w:val="Heading3"/>
     <w:uiPriority w:val="9"/>
     <w:rsid w:val="00E82C7D"/>
     <w:rPr>
@@ -10245,9 +10189,9 @@
       <w14:ligatures w14:val="standard"/>
     </w:rPr>
   </w:style>
-  <w:style w:type="table" w:customStyle="1" w:styleId="a5">
+  <w:style w:type="table" w:customStyle="1" w:styleId="a">
     <w:name w:val="Без граници"/>
-    <w:basedOn w:val="a2"/>
+    <w:basedOn w:val="TableNormal"/>
     <w:uiPriority w:val="99"/>
     <w:rsid w:val="00E82C7D"/>
     <w:pPr>
@@ -10309,9 +10253,9 @@
       </w:rPr>
     </w:tblStylePr>
   </w:style>
-  <w:style w:type="paragraph" w:styleId="a">
+  <w:style w:type="paragraph" w:styleId="ListNumber">
     <w:name w:val="List Number"/>
-    <w:basedOn w:val="a0"/>
+    <w:basedOn w:val="Normal"/>
     <w:uiPriority w:val="10"/>
     <w:qFormat/>
     <w:rsid w:val="00E82C7D"/>
@@ -10329,10 +10273,10 @@
       <w14:ligatures w14:val="standard"/>
     </w:rPr>
   </w:style>
-  <w:style w:type="paragraph" w:styleId="a6">
+  <w:style w:type="paragraph" w:styleId="Header">
     <w:name w:val="header"/>
-    <w:basedOn w:val="a0"/>
-    <w:link w:val="a7"/>
+    <w:basedOn w:val="Normal"/>
+    <w:link w:val="HeaderChar"/>
     <w:uiPriority w:val="99"/>
     <w:unhideWhenUsed/>
     <w:rsid w:val="00E82C7D"/>
@@ -10344,17 +10288,17 @@
       <w:spacing w:after="0" w:line="240" w:lineRule="auto"/>
     </w:pPr>
   </w:style>
-  <w:style w:type="character" w:customStyle="1" w:styleId="a7">
-    <w:name w:val="Горен колонтитул Знак"/>
-    <w:basedOn w:val="a1"/>
-    <w:link w:val="a6"/>
+  <w:style w:type="character" w:customStyle="1" w:styleId="HeaderChar">
+    <w:name w:val="Header Char"/>
+    <w:basedOn w:val="DefaultParagraphFont"/>
+    <w:link w:val="Header"/>
     <w:uiPriority w:val="99"/>
     <w:rsid w:val="00E82C7D"/>
   </w:style>
-  <w:style w:type="paragraph" w:styleId="a8">
+  <w:style w:type="paragraph" w:styleId="Footer">
     <w:name w:val="footer"/>
-    <w:basedOn w:val="a0"/>
-    <w:link w:val="a9"/>
+    <w:basedOn w:val="Normal"/>
+    <w:link w:val="FooterChar"/>
     <w:uiPriority w:val="99"/>
     <w:unhideWhenUsed/>
     <w:rsid w:val="00E82C7D"/>
@@ -10366,17 +10310,17 @@
       <w:spacing w:after="0" w:line="240" w:lineRule="auto"/>
     </w:pPr>
   </w:style>
-  <w:style w:type="character" w:customStyle="1" w:styleId="a9">
-    <w:name w:val="Долен колонтитул Знак"/>
-    <w:basedOn w:val="a1"/>
-    <w:link w:val="a8"/>
+  <w:style w:type="character" w:customStyle="1" w:styleId="FooterChar">
+    <w:name w:val="Footer Char"/>
+    <w:basedOn w:val="DefaultParagraphFont"/>
+    <w:link w:val="Footer"/>
     <w:uiPriority w:val="99"/>
     <w:rsid w:val="00E82C7D"/>
   </w:style>
-  <w:style w:type="paragraph" w:styleId="aa">
+  <w:style w:type="paragraph" w:styleId="TOCHeading">
     <w:name w:val="TOC Heading"/>
-    <w:basedOn w:val="1"/>
-    <w:next w:val="a0"/>
+    <w:basedOn w:val="Heading1"/>
+    <w:next w:val="Normal"/>
     <w:uiPriority w:val="39"/>
     <w:unhideWhenUsed/>
     <w:qFormat/>
@@ -10396,10 +10340,10 @@
       <w14:ligatures w14:val="none"/>
     </w:rPr>
   </w:style>
-  <w:style w:type="paragraph" w:styleId="11">
+  <w:style w:type="paragraph" w:styleId="TOC1">
     <w:name w:val="toc 1"/>
-    <w:basedOn w:val="a0"/>
-    <w:next w:val="a0"/>
+    <w:basedOn w:val="Normal"/>
+    <w:next w:val="Normal"/>
     <w:autoRedefine/>
     <w:uiPriority w:val="39"/>
     <w:unhideWhenUsed/>
@@ -10408,10 +10352,10 @@
       <w:spacing w:after="100"/>
     </w:pPr>
   </w:style>
-  <w:style w:type="paragraph" w:styleId="21">
+  <w:style w:type="paragraph" w:styleId="TOC2">
     <w:name w:val="toc 2"/>
-    <w:basedOn w:val="a0"/>
-    <w:next w:val="a0"/>
+    <w:basedOn w:val="Normal"/>
+    <w:next w:val="Normal"/>
     <w:autoRedefine/>
     <w:uiPriority w:val="39"/>
     <w:unhideWhenUsed/>
@@ -10421,10 +10365,10 @@
       <w:ind w:left="220"/>
     </w:pPr>
   </w:style>
-  <w:style w:type="paragraph" w:styleId="31">
+  <w:style w:type="paragraph" w:styleId="TOC3">
     <w:name w:val="toc 3"/>
-    <w:basedOn w:val="a0"/>
-    <w:next w:val="a0"/>
+    <w:basedOn w:val="Normal"/>
+    <w:next w:val="Normal"/>
     <w:autoRedefine/>
     <w:uiPriority w:val="39"/>
     <w:unhideWhenUsed/>
@@ -10434,9 +10378,9 @@
       <w:ind w:left="440"/>
     </w:pPr>
   </w:style>
-  <w:style w:type="character" w:styleId="ab">
+  <w:style w:type="character" w:styleId="FollowedHyperlink">
     <w:name w:val="FollowedHyperlink"/>
-    <w:basedOn w:val="a1"/>
+    <w:basedOn w:val="DefaultParagraphFont"/>
     <w:uiPriority w:val="99"/>
     <w:semiHidden/>
     <w:unhideWhenUsed/>
@@ -10446,9 +10390,9 @@
       <w:u w:val="single"/>
     </w:rPr>
   </w:style>
-  <w:style w:type="table" w:styleId="42">
+  <w:style w:type="table" w:styleId="GridTable4-Accent2">
     <w:name w:val="Grid Table 4 Accent 2"/>
-    <w:basedOn w:val="a2"/>
+    <w:basedOn w:val="TableNormal"/>
     <w:uiPriority w:val="49"/>
     <w:rsid w:val="00AF2003"/>
     <w:pPr>
@@ -10525,9 +10469,9 @@
       </w:tcPr>
     </w:tblStylePr>
   </w:style>
-  <w:style w:type="character" w:customStyle="1" w:styleId="UnresolvedMention">
-    <w:name w:val="Unresolved Mention"/>
-    <w:basedOn w:val="a1"/>
+  <w:style w:type="character" w:customStyle="1" w:styleId="UnresolvedMention1">
+    <w:name w:val="Unresolved Mention1"/>
+    <w:basedOn w:val="DefaultParagraphFont"/>
     <w:uiPriority w:val="99"/>
     <w:semiHidden/>
     <w:unhideWhenUsed/>
@@ -10541,7 +10485,7 @@
 </file>
 
 <file path=word/glossary/document.xml><?xml version="1.0" encoding="utf-8"?>
-<w:glossaryDocument xmlns:wpc="http://schemas.microsoft.com/office/word/2010/wordprocessingCanvas" xmlns:cx="http://schemas.microsoft.com/office/drawing/2014/chartex" xmlns:mc="http://schemas.openxmlformats.org/markup-compatibility/2006" xmlns:o="urn:schemas-microsoft-com:office:office" xmlns:r="http://schemas.openxmlformats.org/officeDocument/2006/relationships" xmlns:m="http://schemas.openxmlformats.org/officeDocument/2006/math" xmlns:v="urn:schemas-microsoft-com:vml" xmlns:wp14="http://schemas.microsoft.com/office/word/2010/wordprocessingDrawing" xmlns:wp="http://schemas.openxmlformats.org/drawingml/2006/wordprocessingDrawing" xmlns:w10="urn:schemas-microsoft-com:office:word" xmlns:w="http://schemas.openxmlformats.org/wordprocessingml/2006/main" xmlns:w14="http://schemas.microsoft.com/office/word/2010/wordml" xmlns:w15="http://schemas.microsoft.com/office/word/2012/wordml" xmlns:w16se="http://schemas.microsoft.com/office/word/2015/wordml/symex" xmlns:wpg="http://schemas.microsoft.com/office/word/2010/wordprocessingGroup" xmlns:wpi="http://schemas.microsoft.com/office/word/2010/wordprocessingInk" xmlns:wne="http://schemas.microsoft.com/office/word/2006/wordml" xmlns:wps="http://schemas.microsoft.com/office/word/2010/wordprocessingShape" mc:Ignorable="w14 w15 w16se wp14">
+<w:glossaryDocument xmlns:wpc="http://schemas.microsoft.com/office/word/2010/wordprocessingCanvas" xmlns:cx="http://schemas.microsoft.com/office/drawing/2014/chartex" xmlns:cx1="http://schemas.microsoft.com/office/drawing/2015/9/8/chartex" xmlns:cx2="http://schemas.microsoft.com/office/drawing/2015/10/21/chartex" xmlns:cx3="http://schemas.microsoft.com/office/drawing/2016/5/9/chartex" xmlns:cx4="http://schemas.microsoft.com/office/drawing/2016/5/10/chartex" xmlns:cx5="http://schemas.microsoft.com/office/drawing/2016/5/11/chartex" xmlns:cx6="http://schemas.microsoft.com/office/drawing/2016/5/12/chartex" xmlns:cx7="http://schemas.microsoft.com/office/drawing/2016/5/13/chartex" xmlns:cx8="http://schemas.microsoft.com/office/drawing/2016/5/14/chartex" xmlns:mc="http://schemas.openxmlformats.org/markup-compatibility/2006" xmlns:aink="http://schemas.microsoft.com/office/drawing/2016/ink" xmlns:am3d="http://schemas.microsoft.com/office/drawing/2017/model3d" xmlns:o="urn:schemas-microsoft-com:office:office" xmlns:r="http://schemas.openxmlformats.org/officeDocument/2006/relationships" xmlns:m="http://schemas.openxmlformats.org/officeDocument/2006/math" xmlns:v="urn:schemas-microsoft-com:vml" xmlns:wp14="http://schemas.microsoft.com/office/word/2010/wordprocessingDrawing" xmlns:wp="http://schemas.openxmlformats.org/drawingml/2006/wordprocessingDrawing" xmlns:w10="urn:schemas-microsoft-com:office:word" xmlns:w="http://schemas.openxmlformats.org/wordprocessingml/2006/main" xmlns:w14="http://schemas.microsoft.com/office/word/2010/wordml" xmlns:w15="http://schemas.microsoft.com/office/word/2012/wordml" xmlns:w16cex="http://schemas.microsoft.com/office/word/2018/wordml/cex" xmlns:w16cid="http://schemas.microsoft.com/office/word/2016/wordml/cid" xmlns:w16="http://schemas.microsoft.com/office/word/2018/wordml" xmlns:w16sdtdh="http://schemas.microsoft.com/office/word/2020/wordml/sdtdatahash" xmlns:w16se="http://schemas.microsoft.com/office/word/2015/wordml/symex" xmlns:wpg="http://schemas.microsoft.com/office/word/2010/wordprocessingGroup" xmlns:wpi="http://schemas.microsoft.com/office/word/2010/wordprocessingInk" xmlns:wne="http://schemas.microsoft.com/office/word/2006/wordml" xmlns:wps="http://schemas.microsoft.com/office/word/2010/wordprocessingShape" mc:Ignorable="w14 w15 w16se w16cid w16 w16cex w16sdtdh wp14">
   <w:docParts>
     <w:docPart>
       <w:docPartPr>
@@ -10752,27 +10696,27 @@
 </file>
 
 <file path=word/glossary/fontTable.xml><?xml version="1.0" encoding="utf-8"?>
-<w:fonts xmlns:mc="http://schemas.openxmlformats.org/markup-compatibility/2006" xmlns:r="http://schemas.openxmlformats.org/officeDocument/2006/relationships" xmlns:w="http://schemas.openxmlformats.org/wordprocessingml/2006/main" xmlns:w14="http://schemas.microsoft.com/office/word/2010/wordml" xmlns:w15="http://schemas.microsoft.com/office/word/2012/wordml" xmlns:w16se="http://schemas.microsoft.com/office/word/2015/wordml/symex" mc:Ignorable="w14 w15 w16se">
+<w:fonts xmlns:mc="http://schemas.openxmlformats.org/markup-compatibility/2006" xmlns:r="http://schemas.openxmlformats.org/officeDocument/2006/relationships" xmlns:w="http://schemas.openxmlformats.org/wordprocessingml/2006/main" xmlns:w14="http://schemas.microsoft.com/office/word/2010/wordml" xmlns:w15="http://schemas.microsoft.com/office/word/2012/wordml" xmlns:w16cex="http://schemas.microsoft.com/office/word/2018/wordml/cex" xmlns:w16cid="http://schemas.microsoft.com/office/word/2016/wordml/cid" xmlns:w16="http://schemas.microsoft.com/office/word/2018/wordml" xmlns:w16sdtdh="http://schemas.microsoft.com/office/word/2020/wordml/sdtdatahash" xmlns:w16se="http://schemas.microsoft.com/office/word/2015/wordml/symex" mc:Ignorable="w14 w15 w16se w16cid w16 w16cex w16sdtdh">
   <w:font w:name="Times New Roman">
     <w:panose1 w:val="02020603050405020304"/>
-    <w:charset w:val="00"/>
+    <w:charset w:val="CC"/>
     <w:family w:val="roman"/>
     <w:pitch w:val="variable"/>
-    <w:sig w:usb0="E0002AFF" w:usb1="C0007841" w:usb2="00000009" w:usb3="00000000" w:csb0="000001FF" w:csb1="00000000"/>
+    <w:sig w:usb0="E0002EFF" w:usb1="C000785B" w:usb2="00000009" w:usb3="00000000" w:csb0="000001FF" w:csb1="00000000"/>
   </w:font>
   <w:font w:name="Calibri">
     <w:panose1 w:val="020F0502020204030204"/>
-    <w:charset w:val="00"/>
+    <w:charset w:val="CC"/>
     <w:family w:val="swiss"/>
     <w:pitch w:val="variable"/>
-    <w:sig w:usb0="E00002FF" w:usb1="4000ACFF" w:usb2="00000001" w:usb3="00000000" w:csb0="0000019F" w:csb1="00000000"/>
+    <w:sig w:usb0="E4002EFF" w:usb1="C000247B" w:usb2="00000009" w:usb3="00000000" w:csb0="000001FF" w:csb1="00000000"/>
   </w:font>
   <w:font w:name="Calibri Light">
     <w:panose1 w:val="020F0302020204030204"/>
-    <w:charset w:val="00"/>
+    <w:charset w:val="CC"/>
     <w:family w:val="swiss"/>
     <w:pitch w:val="variable"/>
-    <w:sig w:usb0="A00002EF" w:usb1="4000207B" w:usb2="00000000" w:usb3="00000000" w:csb0="0000009F" w:csb1="00000000"/>
+    <w:sig w:usb0="E4002EFF" w:usb1="C000247B" w:usb2="00000009" w:usb3="00000000" w:csb0="000001FF" w:csb1="00000000"/>
   </w:font>
   <w:font w:name="Segoe UI">
     <w:panose1 w:val="020B0502040204020203"/>
@@ -10792,7 +10736,7 @@
 </file>
 
 <file path=word/glossary/settings.xml><?xml version="1.0" encoding="utf-8"?>
-<w:settings xmlns:mc="http://schemas.openxmlformats.org/markup-compatibility/2006" xmlns:o="urn:schemas-microsoft-com:office:office" xmlns:r="http://schemas.openxmlformats.org/officeDocument/2006/relationships" xmlns:m="http://schemas.openxmlformats.org/officeDocument/2006/math" xmlns:v="urn:schemas-microsoft-com:vml" xmlns:w10="urn:schemas-microsoft-com:office:word" xmlns:w="http://schemas.openxmlformats.org/wordprocessingml/2006/main" xmlns:w14="http://schemas.microsoft.com/office/word/2010/wordml" xmlns:w15="http://schemas.microsoft.com/office/word/2012/wordml" xmlns:w16se="http://schemas.microsoft.com/office/word/2015/wordml/symex" xmlns:sl="http://schemas.openxmlformats.org/schemaLibrary/2006/main" mc:Ignorable="w14 w15 w16se">
+<w:settings xmlns:mc="http://schemas.openxmlformats.org/markup-compatibility/2006" xmlns:o="urn:schemas-microsoft-com:office:office" xmlns:r="http://schemas.openxmlformats.org/officeDocument/2006/relationships" xmlns:m="http://schemas.openxmlformats.org/officeDocument/2006/math" xmlns:v="urn:schemas-microsoft-com:vml" xmlns:w10="urn:schemas-microsoft-com:office:word" xmlns:w="http://schemas.openxmlformats.org/wordprocessingml/2006/main" xmlns:w14="http://schemas.microsoft.com/office/word/2010/wordml" xmlns:w15="http://schemas.microsoft.com/office/word/2012/wordml" xmlns:w16cex="http://schemas.microsoft.com/office/word/2018/wordml/cex" xmlns:w16cid="http://schemas.microsoft.com/office/word/2016/wordml/cid" xmlns:w16="http://schemas.microsoft.com/office/word/2018/wordml" xmlns:w16sdtdh="http://schemas.microsoft.com/office/word/2020/wordml/sdtdatahash" xmlns:w16se="http://schemas.microsoft.com/office/word/2015/wordml/symex" xmlns:sl="http://schemas.openxmlformats.org/schemaLibrary/2006/main" mc:Ignorable="w14 w15 w16se w16cid w16 w16cex w16sdtdh">
   <w:view w:val="normal"/>
   <w:defaultTabStop w:val="708"/>
   <w:hyphenationZone w:val="425"/>
@@ -10804,9 +10748,11 @@
     <w:compatSetting w:name="enableOpenTypeFeatures" w:uri="http://schemas.microsoft.com/office/word" w:val="1"/>
     <w:compatSetting w:name="doNotFlipMirrorIndents" w:uri="http://schemas.microsoft.com/office/word" w:val="1"/>
     <w:compatSetting w:name="differentiateMultirowTableHeaders" w:uri="http://schemas.microsoft.com/office/word" w:val="1"/>
+    <w:compatSetting w:name="useWord2013TrackBottomHyphenation" w:uri="http://schemas.microsoft.com/office/word" w:val="1"/>
   </w:compat>
   <w:rsids>
     <w:rsidRoot w:val="00850CF0"/>
+    <w:rsid w:val="005673F1"/>
     <w:rsid w:val="005C4274"/>
     <w:rsid w:val="006C5F30"/>
     <w:rsid w:val="00850CF0"/>
@@ -10826,14 +10772,14 @@
   </m:mathPr>
   <w:themeFontLang w:val="bg-BG"/>
   <w:clrSchemeMapping w:bg1="light1" w:t1="dark1" w:bg2="light2" w:t2="dark2" w:accent1="accent1" w:accent2="accent2" w:accent3="accent3" w:accent4="accent4" w:accent5="accent5" w:accent6="accent6" w:hyperlink="hyperlink" w:followedHyperlink="followedHyperlink"/>
-  <w:decimalSymbol w:val=","/>
-  <w:listSeparator w:val=";"/>
+  <w:decimalSymbol w:val="."/>
+  <w:listSeparator w:val=","/>
   <w15:chartTrackingRefBased/>
 </w:settings>
 </file>
 
 <file path=word/glossary/styles.xml><?xml version="1.0" encoding="utf-8"?>
-<w:styles xmlns:mc="http://schemas.openxmlformats.org/markup-compatibility/2006" xmlns:r="http://schemas.openxmlformats.org/officeDocument/2006/relationships" xmlns:w="http://schemas.openxmlformats.org/wordprocessingml/2006/main" xmlns:w14="http://schemas.microsoft.com/office/word/2010/wordml" xmlns:w15="http://schemas.microsoft.com/office/word/2012/wordml" xmlns:w16se="http://schemas.microsoft.com/office/word/2015/wordml/symex" mc:Ignorable="w14 w15 w16se">
+<w:styles xmlns:mc="http://schemas.openxmlformats.org/markup-compatibility/2006" xmlns:r="http://schemas.openxmlformats.org/officeDocument/2006/relationships" xmlns:w="http://schemas.openxmlformats.org/wordprocessingml/2006/main" xmlns:w14="http://schemas.microsoft.com/office/word/2010/wordml" xmlns:w15="http://schemas.microsoft.com/office/word/2012/wordml" xmlns:w16cex="http://schemas.microsoft.com/office/word/2018/wordml/cex" xmlns:w16cid="http://schemas.microsoft.com/office/word/2016/wordml/cid" xmlns:w16="http://schemas.microsoft.com/office/word/2018/wordml" xmlns:w16sdtdh="http://schemas.microsoft.com/office/word/2020/wordml/sdtdatahash" xmlns:w16se="http://schemas.microsoft.com/office/word/2015/wordml/symex" mc:Ignorable="w14 w15 w16se w16cid w16 w16cex w16sdtdh">
   <w:docDefaults>
     <w:rPrDefault>
       <w:rPr>
@@ -10849,7 +10795,7 @@
       </w:pPr>
     </w:pPrDefault>
   </w:docDefaults>
-  <w:latentStyles w:defLockedState="0" w:defUIPriority="99" w:defSemiHidden="0" w:defUnhideWhenUsed="0" w:defQFormat="0" w:count="371">
+  <w:latentStyles w:defLockedState="0" w:defUIPriority="99" w:defSemiHidden="0" w:defUnhideWhenUsed="0" w:defQFormat="0" w:count="376">
     <w:lsdException w:name="Normal" w:uiPriority="0" w:qFormat="1"/>
     <w:lsdException w:name="heading 1" w:uiPriority="9" w:qFormat="1"/>
     <w:lsdException w:name="heading 2" w:semiHidden="1" w:uiPriority="9" w:unhideWhenUsed="1" w:qFormat="1"/>
@@ -10955,7 +10901,6 @@
     <w:lsdException w:name="HTML Sample" w:semiHidden="1" w:unhideWhenUsed="1"/>
     <w:lsdException w:name="HTML Typewriter" w:semiHidden="1" w:unhideWhenUsed="1"/>
     <w:lsdException w:name="HTML Variable" w:semiHidden="1" w:unhideWhenUsed="1"/>
-    <w:lsdException w:name="Normal Table" w:semiHidden="1" w:unhideWhenUsed="1"/>
     <w:lsdException w:name="annotation subject" w:semiHidden="1" w:unhideWhenUsed="1"/>
     <w:lsdException w:name="No List" w:semiHidden="1" w:unhideWhenUsed="1"/>
     <w:lsdException w:name="Outline List 1" w:semiHidden="1" w:unhideWhenUsed="1"/>
@@ -10998,11 +10943,8 @@
     <w:lsdException w:name="Table Contemporary" w:semiHidden="1" w:unhideWhenUsed="1"/>
     <w:lsdException w:name="Table Elegant" w:semiHidden="1" w:unhideWhenUsed="1"/>
     <w:lsdException w:name="Table Professional" w:semiHidden="1" w:unhideWhenUsed="1"/>
-    <w:lsdException w:name="Table Subtle 1" w:semiHidden="1" w:unhideWhenUsed="1"/>
     <w:lsdException w:name="Table Subtle 2" w:semiHidden="1" w:unhideWhenUsed="1"/>
     <w:lsdException w:name="Table Web 1" w:semiHidden="1" w:unhideWhenUsed="1"/>
-    <w:lsdException w:name="Table Web 2" w:semiHidden="1" w:unhideWhenUsed="1"/>
-    <w:lsdException w:name="Table Web 3" w:semiHidden="1" w:unhideWhenUsed="1"/>
     <w:lsdException w:name="Balloon Text" w:semiHidden="1" w:unhideWhenUsed="1"/>
     <w:lsdException w:name="Table Grid" w:uiPriority="39"/>
     <w:lsdException w:name="Table Theme" w:semiHidden="1" w:unhideWhenUsed="1"/>
@@ -11221,18 +11163,23 @@
     <w:lsdException w:name="List Table 5 Dark Accent 6" w:uiPriority="50"/>
     <w:lsdException w:name="List Table 6 Colorful Accent 6" w:uiPriority="51"/>
     <w:lsdException w:name="List Table 7 Colorful Accent 6" w:uiPriority="52"/>
+    <w:lsdException w:name="Mention" w:semiHidden="1" w:unhideWhenUsed="1"/>
+    <w:lsdException w:name="Smart Hyperlink" w:semiHidden="1" w:unhideWhenUsed="1"/>
+    <w:lsdException w:name="Hashtag" w:semiHidden="1" w:unhideWhenUsed="1"/>
+    <w:lsdException w:name="Unresolved Mention" w:semiHidden="1" w:unhideWhenUsed="1"/>
+    <w:lsdException w:name="Smart Link" w:semiHidden="1" w:unhideWhenUsed="1"/>
   </w:latentStyles>
-  <w:style w:type="paragraph" w:default="1" w:styleId="a">
+  <w:style w:type="paragraph" w:default="1" w:styleId="Normal">
     <w:name w:val="Normal"/>
     <w:qFormat/>
   </w:style>
-  <w:style w:type="character" w:default="1" w:styleId="a0">
+  <w:style w:type="character" w:default="1" w:styleId="DefaultParagraphFont">
     <w:name w:val="Default Paragraph Font"/>
     <w:uiPriority w:val="1"/>
     <w:semiHidden/>
     <w:unhideWhenUsed/>
   </w:style>
-  <w:style w:type="table" w:default="1" w:styleId="a1">
+  <w:style w:type="table" w:default="1" w:styleId="TableNormal">
     <w:name w:val="Normal Table"/>
     <w:uiPriority w:val="99"/>
     <w:semiHidden/>
@@ -11247,7 +11194,7 @@
       </w:tblCellMar>
     </w:tblPr>
   </w:style>
-  <w:style w:type="numbering" w:default="1" w:styleId="a2">
+  <w:style w:type="numbering" w:default="1" w:styleId="NoList">
     <w:name w:val="No List"/>
     <w:uiPriority w:val="99"/>
     <w:semiHidden/>
@@ -11285,7 +11232,7 @@
 </file>
 
 <file path=word/glossary/webSettings.xml><?xml version="1.0" encoding="utf-8"?>
-<w:webSettings xmlns:mc="http://schemas.openxmlformats.org/markup-compatibility/2006" xmlns:r="http://schemas.openxmlformats.org/officeDocument/2006/relationships" xmlns:w="http://schemas.openxmlformats.org/wordprocessingml/2006/main" xmlns:w14="http://schemas.microsoft.com/office/word/2010/wordml" xmlns:w15="http://schemas.microsoft.com/office/word/2012/wordml" xmlns:w16se="http://schemas.microsoft.com/office/word/2015/wordml/symex" mc:Ignorable="w14 w15 w16se">
+<w:webSettings xmlns:mc="http://schemas.openxmlformats.org/markup-compatibility/2006" xmlns:r="http://schemas.openxmlformats.org/officeDocument/2006/relationships" xmlns:w="http://schemas.openxmlformats.org/wordprocessingml/2006/main" xmlns:w14="http://schemas.microsoft.com/office/word/2010/wordml" xmlns:w15="http://schemas.microsoft.com/office/word/2012/wordml" xmlns:w16cex="http://schemas.microsoft.com/office/word/2018/wordml/cex" xmlns:w16cid="http://schemas.microsoft.com/office/word/2016/wordml/cid" xmlns:w16="http://schemas.microsoft.com/office/word/2018/wordml" xmlns:w16sdtdh="http://schemas.microsoft.com/office/word/2020/wordml/sdtdatahash" xmlns:w16se="http://schemas.microsoft.com/office/word/2015/wordml/symex" mc:Ignorable="w14 w15 w16se w16cid w16 w16cex w16sdtdh">
   <w:optimizeForBrowser/>
   <w:allowPNG/>
 </w:webSettings>

</xml_diff>

<commit_message>
Add block diagram for maze algorithm
</commit_message>
<xml_diff>
--- a/Documentation & Presentation/The Runners - Documentation.docx
+++ b/Documentation & Presentation/The Runners - Documentation.docx
@@ -1,6 +1,6 @@
 
 <file path=word/document.xml><?xml version="1.0" encoding="utf-8"?>
-<w:document xmlns:wpc="http://schemas.microsoft.com/office/word/2010/wordprocessingCanvas" xmlns:cx="http://schemas.microsoft.com/office/drawing/2014/chartex" xmlns:cx1="http://schemas.microsoft.com/office/drawing/2015/9/8/chartex" xmlns:cx2="http://schemas.microsoft.com/office/drawing/2015/10/21/chartex" xmlns:cx3="http://schemas.microsoft.com/office/drawing/2016/5/9/chartex" xmlns:cx4="http://schemas.microsoft.com/office/drawing/2016/5/10/chartex" xmlns:cx5="http://schemas.microsoft.com/office/drawing/2016/5/11/chartex" xmlns:cx6="http://schemas.microsoft.com/office/drawing/2016/5/12/chartex" xmlns:cx7="http://schemas.microsoft.com/office/drawing/2016/5/13/chartex" xmlns:cx8="http://schemas.microsoft.com/office/drawing/2016/5/14/chartex" xmlns:mc="http://schemas.openxmlformats.org/markup-compatibility/2006" xmlns:aink="http://schemas.microsoft.com/office/drawing/2016/ink" xmlns:am3d="http://schemas.microsoft.com/office/drawing/2017/model3d" xmlns:o="urn:schemas-microsoft-com:office:office" xmlns:r="http://schemas.openxmlformats.org/officeDocument/2006/relationships" xmlns:m="http://schemas.openxmlformats.org/officeDocument/2006/math" xmlns:v="urn:schemas-microsoft-com:vml" xmlns:wp14="http://schemas.microsoft.com/office/word/2010/wordprocessingDrawing" xmlns:wp="http://schemas.openxmlformats.org/drawingml/2006/wordprocessingDrawing" xmlns:w10="urn:schemas-microsoft-com:office:word" xmlns:w="http://schemas.openxmlformats.org/wordprocessingml/2006/main" xmlns:w14="http://schemas.microsoft.com/office/word/2010/wordml" xmlns:w15="http://schemas.microsoft.com/office/word/2012/wordml" xmlns:w16cex="http://schemas.microsoft.com/office/word/2018/wordml/cex" xmlns:w16cid="http://schemas.microsoft.com/office/word/2016/wordml/cid" xmlns:w16="http://schemas.microsoft.com/office/word/2018/wordml" xmlns:w16sdtdh="http://schemas.microsoft.com/office/word/2020/wordml/sdtdatahash" xmlns:w16se="http://schemas.microsoft.com/office/word/2015/wordml/symex" xmlns:wpg="http://schemas.microsoft.com/office/word/2010/wordprocessingGroup" xmlns:wpi="http://schemas.microsoft.com/office/word/2010/wordprocessingInk" xmlns:wne="http://schemas.microsoft.com/office/word/2006/wordml" xmlns:wps="http://schemas.microsoft.com/office/word/2010/wordprocessingShape" mc:Ignorable="w14 w15 w16se w16cid w16 w16cex w16sdtdh wp14">
+<w:document xmlns:wpc="http://schemas.microsoft.com/office/word/2010/wordprocessingCanvas" xmlns:cx="http://schemas.microsoft.com/office/drawing/2014/chartex" xmlns:mc="http://schemas.openxmlformats.org/markup-compatibility/2006" xmlns:o="urn:schemas-microsoft-com:office:office" xmlns:r="http://schemas.openxmlformats.org/officeDocument/2006/relationships" xmlns:m="http://schemas.openxmlformats.org/officeDocument/2006/math" xmlns:v="urn:schemas-microsoft-com:vml" xmlns:wp14="http://schemas.microsoft.com/office/word/2010/wordprocessingDrawing" xmlns:wp="http://schemas.openxmlformats.org/drawingml/2006/wordprocessingDrawing" xmlns:w10="urn:schemas-microsoft-com:office:word" xmlns:w="http://schemas.openxmlformats.org/wordprocessingml/2006/main" xmlns:w14="http://schemas.microsoft.com/office/word/2010/wordml" xmlns:w15="http://schemas.microsoft.com/office/word/2012/wordml" xmlns:w16se="http://schemas.microsoft.com/office/word/2015/wordml/symex" xmlns:wpg="http://schemas.microsoft.com/office/word/2010/wordprocessingGroup" xmlns:wpi="http://schemas.microsoft.com/office/word/2010/wordprocessingInk" xmlns:wne="http://schemas.microsoft.com/office/word/2006/wordml" xmlns:wps="http://schemas.microsoft.com/office/word/2010/wordprocessingShape" mc:Ignorable="w14 w15 w16se wp14">
   <w:body>
     <w:p>
       <w:r>
@@ -588,7 +588,7 @@
               </wp:anchor>
             </w:drawing>
           </mc:Choice>
-          <mc:Fallback>
+          <mc:Fallback xmlns:w16sdtdh="http://schemas.microsoft.com/office/word/2020/wordml/sdtdatahash" xmlns:w16="http://schemas.microsoft.com/office/word/2018/wordml" xmlns:w16cid="http://schemas.microsoft.com/office/word/2016/wordml/cid" xmlns:w16cex="http://schemas.microsoft.com/office/word/2018/wordml/cex" xmlns:am3d="http://schemas.microsoft.com/office/drawing/2017/model3d" xmlns:aink="http://schemas.microsoft.com/office/drawing/2016/ink" xmlns:cx8="http://schemas.microsoft.com/office/drawing/2016/5/14/chartex" xmlns:cx7="http://schemas.microsoft.com/office/drawing/2016/5/13/chartex" xmlns:cx6="http://schemas.microsoft.com/office/drawing/2016/5/12/chartex" xmlns:cx5="http://schemas.microsoft.com/office/drawing/2016/5/11/chartex" xmlns:cx4="http://schemas.microsoft.com/office/drawing/2016/5/10/chartex" xmlns:cx3="http://schemas.microsoft.com/office/drawing/2016/5/9/chartex" xmlns:cx2="http://schemas.microsoft.com/office/drawing/2015/10/21/chartex" xmlns:cx1="http://schemas.microsoft.com/office/drawing/2015/9/8/chartex">
             <w:pict>
               <v:line w14:anchorId="45C0F92B" id="Право съединение 23" o:spid="_x0000_s1026" style="position:absolute;z-index:251686912;visibility:visible;mso-wrap-style:square;mso-width-percent:0;mso-height-percent:0;mso-wrap-distance-left:9pt;mso-wrap-distance-top:0;mso-wrap-distance-right:9pt;mso-wrap-distance-bottom:0;mso-position-horizontal:absolute;mso-position-horizontal-relative:text;mso-position-vertical:absolute;mso-position-vertical-relative:text;mso-width-percent:0;mso-height-percent:0;mso-width-relative:margin;mso-height-relative:margin" from="469.5pt,268.9pt" to="526.4pt,316.2pt" o:gfxdata="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" strokecolor="#165156" strokeweight="4.5pt">
                 <v:stroke joinstyle="miter"/>
@@ -663,7 +663,7 @@
               </wp:anchor>
             </w:drawing>
           </mc:Choice>
-          <mc:Fallback>
+          <mc:Fallback xmlns:w16sdtdh="http://schemas.microsoft.com/office/word/2020/wordml/sdtdatahash" xmlns:w16="http://schemas.microsoft.com/office/word/2018/wordml" xmlns:w16cid="http://schemas.microsoft.com/office/word/2016/wordml/cid" xmlns:w16cex="http://schemas.microsoft.com/office/word/2018/wordml/cex" xmlns:am3d="http://schemas.microsoft.com/office/drawing/2017/model3d" xmlns:aink="http://schemas.microsoft.com/office/drawing/2016/ink" xmlns:cx8="http://schemas.microsoft.com/office/drawing/2016/5/14/chartex" xmlns:cx7="http://schemas.microsoft.com/office/drawing/2016/5/13/chartex" xmlns:cx6="http://schemas.microsoft.com/office/drawing/2016/5/12/chartex" xmlns:cx5="http://schemas.microsoft.com/office/drawing/2016/5/11/chartex" xmlns:cx4="http://schemas.microsoft.com/office/drawing/2016/5/10/chartex" xmlns:cx3="http://schemas.microsoft.com/office/drawing/2016/5/9/chartex" xmlns:cx2="http://schemas.microsoft.com/office/drawing/2015/10/21/chartex" xmlns:cx1="http://schemas.microsoft.com/office/drawing/2015/9/8/chartex">
             <w:pict>
               <v:line w14:anchorId="248A04BA" id="Право съединение 11" o:spid="_x0000_s1026" style="position:absolute;flip:y;z-index:251687936;visibility:visible;mso-wrap-style:square;mso-width-percent:0;mso-height-percent:0;mso-wrap-distance-left:9pt;mso-wrap-distance-top:0;mso-wrap-distance-right:9pt;mso-wrap-distance-bottom:0;mso-position-horizontal:absolute;mso-position-horizontal-relative:text;mso-position-vertical:absolute;mso-position-vertical-relative:text;mso-width-percent:0;mso-height-percent:0;mso-width-relative:margin;mso-height-relative:margin" from=".05pt,268.9pt" to="471.65pt,842.5pt" o:gfxdata="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" strokecolor="white [3212]" strokeweight="6pt">
                 <v:stroke joinstyle="miter"/>
@@ -738,7 +738,7 @@
               </wp:anchor>
             </w:drawing>
           </mc:Choice>
-          <mc:Fallback>
+          <mc:Fallback xmlns:w16sdtdh="http://schemas.microsoft.com/office/word/2020/wordml/sdtdatahash" xmlns:w16="http://schemas.microsoft.com/office/word/2018/wordml" xmlns:w16cid="http://schemas.microsoft.com/office/word/2016/wordml/cid" xmlns:w16cex="http://schemas.microsoft.com/office/word/2018/wordml/cex" xmlns:am3d="http://schemas.microsoft.com/office/drawing/2017/model3d" xmlns:aink="http://schemas.microsoft.com/office/drawing/2016/ink" xmlns:cx8="http://schemas.microsoft.com/office/drawing/2016/5/14/chartex" xmlns:cx7="http://schemas.microsoft.com/office/drawing/2016/5/13/chartex" xmlns:cx6="http://schemas.microsoft.com/office/drawing/2016/5/12/chartex" xmlns:cx5="http://schemas.microsoft.com/office/drawing/2016/5/11/chartex" xmlns:cx4="http://schemas.microsoft.com/office/drawing/2016/5/10/chartex" xmlns:cx3="http://schemas.microsoft.com/office/drawing/2016/5/9/chartex" xmlns:cx2="http://schemas.microsoft.com/office/drawing/2015/10/21/chartex" xmlns:cx1="http://schemas.microsoft.com/office/drawing/2015/9/8/chartex">
             <w:pict>
               <v:line w14:anchorId="2E340797" id="Право съединение 10" o:spid="_x0000_s1026" style="position:absolute;flip:y;z-index:251688960;visibility:visible;mso-wrap-style:square;mso-width-percent:0;mso-height-percent:0;mso-wrap-distance-left:9pt;mso-wrap-distance-top:0;mso-wrap-distance-right:9pt;mso-wrap-distance-bottom:0;mso-position-horizontal:absolute;mso-position-horizontal-relative:text;mso-position-vertical:absolute;mso-position-vertical-relative:text;mso-width-percent:0;mso-height-percent:0;mso-width-relative:margin;mso-height-relative:margin" from="6.05pt,307.9pt" to="479.65pt,883.75pt" o:gfxdata="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" strokecolor="white [3212]" strokeweight="3pt">
                 <v:stroke joinstyle="miter"/>
@@ -813,7 +813,7 @@
               </wp:anchor>
             </w:drawing>
           </mc:Choice>
-          <mc:Fallback>
+          <mc:Fallback xmlns:w16sdtdh="http://schemas.microsoft.com/office/word/2020/wordml/sdtdatahash" xmlns:w16="http://schemas.microsoft.com/office/word/2018/wordml" xmlns:w16cid="http://schemas.microsoft.com/office/word/2016/wordml/cid" xmlns:w16cex="http://schemas.microsoft.com/office/word/2018/wordml/cex" xmlns:am3d="http://schemas.microsoft.com/office/drawing/2017/model3d" xmlns:aink="http://schemas.microsoft.com/office/drawing/2016/ink" xmlns:cx8="http://schemas.microsoft.com/office/drawing/2016/5/14/chartex" xmlns:cx7="http://schemas.microsoft.com/office/drawing/2016/5/13/chartex" xmlns:cx6="http://schemas.microsoft.com/office/drawing/2016/5/12/chartex" xmlns:cx5="http://schemas.microsoft.com/office/drawing/2016/5/11/chartex" xmlns:cx4="http://schemas.microsoft.com/office/drawing/2016/5/10/chartex" xmlns:cx3="http://schemas.microsoft.com/office/drawing/2016/5/9/chartex" xmlns:cx2="http://schemas.microsoft.com/office/drawing/2015/10/21/chartex" xmlns:cx1="http://schemas.microsoft.com/office/drawing/2015/9/8/chartex">
             <w:pict>
               <v:line w14:anchorId="060080D3" id="Право съединение 22" o:spid="_x0000_s1026" style="position:absolute;z-index:251684864;visibility:visible;mso-wrap-style:square;mso-width-percent:0;mso-height-percent:0;mso-wrap-distance-left:9pt;mso-wrap-distance-top:0;mso-wrap-distance-right:9pt;mso-wrap-distance-bottom:0;mso-position-horizontal:absolute;mso-position-horizontal-relative:text;mso-position-vertical:absolute;mso-position-vertical-relative:text;mso-width-percent:0;mso-height-percent:0;mso-width-relative:margin;mso-height-relative:margin" from="477.4pt,307.9pt" to="531.4pt,356.35pt" o:gfxdata="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" strokecolor="#165156" strokeweight="3pt">
                 <v:stroke joinstyle="miter"/>
@@ -888,7 +888,7 @@
               </wp:anchor>
             </w:drawing>
           </mc:Choice>
-          <mc:Fallback>
+          <mc:Fallback xmlns:w16sdtdh="http://schemas.microsoft.com/office/word/2020/wordml/sdtdatahash" xmlns:w16="http://schemas.microsoft.com/office/word/2018/wordml" xmlns:w16cid="http://schemas.microsoft.com/office/word/2016/wordml/cid" xmlns:w16cex="http://schemas.microsoft.com/office/word/2018/wordml/cex" xmlns:am3d="http://schemas.microsoft.com/office/drawing/2017/model3d" xmlns:aink="http://schemas.microsoft.com/office/drawing/2016/ink" xmlns:cx8="http://schemas.microsoft.com/office/drawing/2016/5/14/chartex" xmlns:cx7="http://schemas.microsoft.com/office/drawing/2016/5/13/chartex" xmlns:cx6="http://schemas.microsoft.com/office/drawing/2016/5/12/chartex" xmlns:cx5="http://schemas.microsoft.com/office/drawing/2016/5/11/chartex" xmlns:cx4="http://schemas.microsoft.com/office/drawing/2016/5/10/chartex" xmlns:cx3="http://schemas.microsoft.com/office/drawing/2016/5/9/chartex" xmlns:cx2="http://schemas.microsoft.com/office/drawing/2015/10/21/chartex" xmlns:cx1="http://schemas.microsoft.com/office/drawing/2015/9/8/chartex">
             <w:pict>
               <v:line w14:anchorId="1CF21551" id="Право съединение 20" o:spid="_x0000_s1026" style="position:absolute;z-index:251682816;visibility:visible;mso-wrap-style:square;mso-width-percent:0;mso-height-percent:0;mso-wrap-distance-left:9pt;mso-wrap-distance-top:0;mso-wrap-distance-right:9pt;mso-wrap-distance-bottom:0;mso-position-horizontal:absolute;mso-position-horizontal-relative:text;mso-position-vertical:absolute;mso-position-vertical-relative:text;mso-width-percent:0;mso-height-percent:0;mso-width-relative:margin;mso-height-relative:margin" from="484.75pt,345.55pt" to="531.55pt,391.15pt" o:gfxdata="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" strokecolor="#165156" strokeweight="2.25pt">
                 <v:stroke joinstyle="miter"/>
@@ -963,7 +963,7 @@
               </wp:anchor>
             </w:drawing>
           </mc:Choice>
-          <mc:Fallback>
+          <mc:Fallback xmlns:w16sdtdh="http://schemas.microsoft.com/office/word/2020/wordml/sdtdatahash" xmlns:w16="http://schemas.microsoft.com/office/word/2018/wordml" xmlns:w16cid="http://schemas.microsoft.com/office/word/2016/wordml/cid" xmlns:w16cex="http://schemas.microsoft.com/office/word/2018/wordml/cex" xmlns:am3d="http://schemas.microsoft.com/office/drawing/2017/model3d" xmlns:aink="http://schemas.microsoft.com/office/drawing/2016/ink" xmlns:cx8="http://schemas.microsoft.com/office/drawing/2016/5/14/chartex" xmlns:cx7="http://schemas.microsoft.com/office/drawing/2016/5/13/chartex" xmlns:cx6="http://schemas.microsoft.com/office/drawing/2016/5/12/chartex" xmlns:cx5="http://schemas.microsoft.com/office/drawing/2016/5/11/chartex" xmlns:cx4="http://schemas.microsoft.com/office/drawing/2016/5/10/chartex" xmlns:cx3="http://schemas.microsoft.com/office/drawing/2016/5/9/chartex" xmlns:cx2="http://schemas.microsoft.com/office/drawing/2015/10/21/chartex" xmlns:cx1="http://schemas.microsoft.com/office/drawing/2015/9/8/chartex">
             <w:pict>
               <v:line w14:anchorId="3916574A" id="Право съединение 12" o:spid="_x0000_s1026" style="position:absolute;flip:y;z-index:251689984;visibility:visible;mso-wrap-style:square;mso-width-percent:0;mso-height-percent:0;mso-wrap-distance-left:9pt;mso-wrap-distance-top:0;mso-wrap-distance-right:9pt;mso-wrap-distance-bottom:0;mso-position-horizontal:absolute;mso-position-horizontal-relative:text;mso-position-vertical:absolute;mso-position-vertical-relative:text;mso-width-percent:0;mso-height-percent:0;mso-width-relative:margin;mso-height-relative:margin" from="13.75pt,345.35pt" to="485.35pt,918.95pt" o:gfxdata="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" strokecolor="white [3212]" strokeweight="2.25pt">
                 <v:stroke joinstyle="miter"/>
@@ -1032,7 +1032,7 @@
               </wp:anchor>
             </w:drawing>
           </mc:Choice>
-          <mc:Fallback>
+          <mc:Fallback xmlns:w16sdtdh="http://schemas.microsoft.com/office/word/2020/wordml/sdtdatahash" xmlns:w16="http://schemas.microsoft.com/office/word/2018/wordml" xmlns:w16cid="http://schemas.microsoft.com/office/word/2016/wordml/cid" xmlns:w16cex="http://schemas.microsoft.com/office/word/2018/wordml/cex" xmlns:am3d="http://schemas.microsoft.com/office/drawing/2017/model3d" xmlns:aink="http://schemas.microsoft.com/office/drawing/2016/ink" xmlns:cx8="http://schemas.microsoft.com/office/drawing/2016/5/14/chartex" xmlns:cx7="http://schemas.microsoft.com/office/drawing/2016/5/13/chartex" xmlns:cx6="http://schemas.microsoft.com/office/drawing/2016/5/12/chartex" xmlns:cx5="http://schemas.microsoft.com/office/drawing/2016/5/11/chartex" xmlns:cx4="http://schemas.microsoft.com/office/drawing/2016/5/10/chartex" xmlns:cx3="http://schemas.microsoft.com/office/drawing/2016/5/9/chartex" xmlns:cx2="http://schemas.microsoft.com/office/drawing/2015/10/21/chartex" xmlns:cx1="http://schemas.microsoft.com/office/drawing/2015/9/8/chartex">
             <w:pict>
               <v:line w14:anchorId="588AC666" id="Право съединение 18" o:spid="_x0000_s1026" style="position:absolute;z-index:251678720;visibility:visible;mso-wrap-style:square;mso-wrap-distance-left:9pt;mso-wrap-distance-top:0;mso-wrap-distance-right:9pt;mso-wrap-distance-bottom:0;mso-position-horizontal:absolute;mso-position-horizontal-relative:text;mso-position-vertical:absolute;mso-position-vertical-relative:text" from="491.95pt,382.75pt" to="524.35pt,415.15pt" o:gfxdata="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" strokecolor="#165156" strokeweight=".5pt">
                 <v:stroke joinstyle="miter"/>
@@ -1107,7 +1107,7 @@
               </wp:anchor>
             </w:drawing>
           </mc:Choice>
-          <mc:Fallback>
+          <mc:Fallback xmlns:w16sdtdh="http://schemas.microsoft.com/office/word/2020/wordml/sdtdatahash" xmlns:w16="http://schemas.microsoft.com/office/word/2018/wordml" xmlns:w16cid="http://schemas.microsoft.com/office/word/2016/wordml/cid" xmlns:w16cex="http://schemas.microsoft.com/office/word/2018/wordml/cex" xmlns:am3d="http://schemas.microsoft.com/office/drawing/2017/model3d" xmlns:aink="http://schemas.microsoft.com/office/drawing/2016/ink" xmlns:cx8="http://schemas.microsoft.com/office/drawing/2016/5/14/chartex" xmlns:cx7="http://schemas.microsoft.com/office/drawing/2016/5/13/chartex" xmlns:cx6="http://schemas.microsoft.com/office/drawing/2016/5/12/chartex" xmlns:cx5="http://schemas.microsoft.com/office/drawing/2016/5/11/chartex" xmlns:cx4="http://schemas.microsoft.com/office/drawing/2016/5/10/chartex" xmlns:cx3="http://schemas.microsoft.com/office/drawing/2016/5/9/chartex" xmlns:cx2="http://schemas.microsoft.com/office/drawing/2015/10/21/chartex" xmlns:cx1="http://schemas.microsoft.com/office/drawing/2015/9/8/chartex">
             <w:pict>
               <v:line w14:anchorId="6711AC71" id="Право съединение 15" o:spid="_x0000_s1026" style="position:absolute;flip:y;z-index:251676672;visibility:visible;mso-wrap-style:square;mso-width-percent:0;mso-height-percent:0;mso-wrap-distance-left:9pt;mso-wrap-distance-top:0;mso-wrap-distance-right:9pt;mso-wrap-distance-bottom:0;mso-position-horizontal:absolute;mso-position-horizontal-relative:text;mso-position-vertical:absolute;mso-position-vertical-relative:text;mso-width-percent:0;mso-height-percent:0;mso-width-relative:margin;mso-height-relative:margin" from="20.35pt,382.75pt" to="491.95pt,956.35pt" o:gfxdata="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" strokecolor="white [3212]">
                 <v:stroke joinstyle="miter"/>
@@ -1551,7 +1551,7 @@
               </wp:inline>
             </w:drawing>
           </mc:Choice>
-          <mc:Fallback>
+          <mc:Fallback xmlns:w16sdtdh="http://schemas.microsoft.com/office/word/2020/wordml/sdtdatahash" xmlns:w16="http://schemas.microsoft.com/office/word/2018/wordml" xmlns:w16cid="http://schemas.microsoft.com/office/word/2016/wordml/cid" xmlns:w16cex="http://schemas.microsoft.com/office/word/2018/wordml/cex" xmlns:am3d="http://schemas.microsoft.com/office/drawing/2017/model3d" xmlns:aink="http://schemas.microsoft.com/office/drawing/2016/ink" xmlns:cx8="http://schemas.microsoft.com/office/drawing/2016/5/14/chartex" xmlns:cx7="http://schemas.microsoft.com/office/drawing/2016/5/13/chartex" xmlns:cx6="http://schemas.microsoft.com/office/drawing/2016/5/12/chartex" xmlns:cx5="http://schemas.microsoft.com/office/drawing/2016/5/11/chartex" xmlns:cx4="http://schemas.microsoft.com/office/drawing/2016/5/10/chartex" xmlns:cx3="http://schemas.microsoft.com/office/drawing/2016/5/9/chartex" xmlns:cx2="http://schemas.microsoft.com/office/drawing/2015/10/21/chartex" xmlns:cx1="http://schemas.microsoft.com/office/drawing/2015/9/8/chartex">
             <w:pict>
               <v:rect w14:anchorId="41A7E122" id="Правоъгълник 1" o:spid="_x0000_s1026" alt="What is the color of Dark Teal?" style="width:24pt;height:24pt;visibility:visible;mso-wrap-style:square;mso-left-percent:-10001;mso-top-percent:-10001;mso-position-horizontal:absolute;mso-position-horizontal-relative:char;mso-position-vertical:absolute;mso-position-vertical-relative:line;mso-left-percent:-10001;mso-top-percent:-10001;v-text-anchor:top" o:gfxdata="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" filled="f" stroked="f">
                 <o:lock v:ext="edit" aspectratio="t"/>
@@ -1616,8 +1616,8 @@
         </w:drawing>
       </w:r>
     </w:p>
-    <w:bookmarkStart w:id="0" w:name="_Toc65352815" w:displacedByCustomXml="next"/>
-    <w:bookmarkStart w:id="1" w:name="_Toc75716005" w:displacedByCustomXml="next"/>
+    <w:bookmarkStart w:id="0" w:name="_Toc75716005" w:displacedByCustomXml="next"/>
+    <w:bookmarkStart w:id="1" w:name="_Toc65352815" w:displacedByCustomXml="next"/>
     <w:sdt>
       <w:sdtPr>
         <w:rPr>
@@ -1642,7 +1642,7 @@
       <w:sdtContent>
         <w:p>
           <w:pPr>
-            <w:pStyle w:val="TOCHeading"/>
+            <w:pStyle w:val="aa"/>
             <w:spacing w:after="360"/>
             <w:jc w:val="center"/>
             <w:rPr>
@@ -1658,7 +1658,7 @@
         </w:p>
         <w:p>
           <w:pPr>
-            <w:pStyle w:val="TOC1"/>
+            <w:pStyle w:val="11"/>
             <w:tabs>
               <w:tab w:val="right" w:leader="dot" w:pos="9062"/>
             </w:tabs>
@@ -1677,10 +1677,10 @@
           <w:r>
             <w:fldChar w:fldCharType="separate"/>
           </w:r>
-          <w:hyperlink w:anchor="_Toc87169850" w:history="1">
-            <w:r>
-              <w:rPr>
-                <w:rStyle w:val="Hyperlink"/>
+          <w:hyperlink w:anchor="_Toc87367895" w:history="1">
+            <w:r>
+              <w:rPr>
+                <w:rStyle w:val="a4"/>
                 <w:noProof/>
                 <w:lang w:val="en-US"/>
               </w:rPr>
@@ -1705,7 +1705,7 @@
                 <w:noProof/>
                 <w:webHidden/>
               </w:rPr>
-              <w:instrText xml:space="preserve"> PAGEREF _Toc87169850 \h </w:instrText>
+              <w:instrText xml:space="preserve"> PAGEREF _Toc87367895 \h </w:instrText>
             </w:r>
             <w:r>
               <w:rPr>
@@ -1738,7 +1738,7 @@
         </w:p>
         <w:p>
           <w:pPr>
-            <w:pStyle w:val="TOC2"/>
+            <w:pStyle w:val="21"/>
             <w:tabs>
               <w:tab w:val="right" w:leader="dot" w:pos="9062"/>
             </w:tabs>
@@ -1748,10 +1748,10 @@
               <w:lang w:eastAsia="bg-BG"/>
             </w:rPr>
           </w:pPr>
-          <w:hyperlink w:anchor="_Toc87169851" w:history="1">
-            <w:r>
-              <w:rPr>
-                <w:rStyle w:val="Hyperlink"/>
+          <w:hyperlink w:anchor="_Toc87367896" w:history="1">
+            <w:r>
+              <w:rPr>
+                <w:rStyle w:val="a4"/>
                 <w:noProof/>
                 <w:lang w:val="en-US"/>
               </w:rPr>
@@ -1776,7 +1776,7 @@
                 <w:noProof/>
                 <w:webHidden/>
               </w:rPr>
-              <w:instrText xml:space="preserve"> PAGEREF _Toc87169851 \h </w:instrText>
+              <w:instrText xml:space="preserve"> PAGEREF _Toc87367896 \h </w:instrText>
             </w:r>
             <w:r>
               <w:rPr>
@@ -1809,7 +1809,7 @@
         </w:p>
         <w:p>
           <w:pPr>
-            <w:pStyle w:val="TOC3"/>
+            <w:pStyle w:val="31"/>
             <w:tabs>
               <w:tab w:val="right" w:leader="dot" w:pos="9062"/>
             </w:tabs>
@@ -1819,10 +1819,10 @@
               <w:lang w:eastAsia="bg-BG"/>
             </w:rPr>
           </w:pPr>
-          <w:hyperlink w:anchor="_Toc87169852" w:history="1">
-            <w:r>
-              <w:rPr>
-                <w:rStyle w:val="Hyperlink"/>
+          <w:hyperlink w:anchor="_Toc87367897" w:history="1">
+            <w:r>
+              <w:rPr>
+                <w:rStyle w:val="a4"/>
                 <w:noProof/>
                 <w:lang w:val="en-US"/>
               </w:rPr>
@@ -1847,7 +1847,7 @@
                 <w:noProof/>
                 <w:webHidden/>
               </w:rPr>
-              <w:instrText xml:space="preserve"> PAGEREF _Toc87169852 \h </w:instrText>
+              <w:instrText xml:space="preserve"> PAGEREF _Toc87367897 \h </w:instrText>
             </w:r>
             <w:r>
               <w:rPr>
@@ -1880,7 +1880,7 @@
         </w:p>
         <w:p>
           <w:pPr>
-            <w:pStyle w:val="TOC3"/>
+            <w:pStyle w:val="31"/>
             <w:tabs>
               <w:tab w:val="right" w:leader="dot" w:pos="9062"/>
             </w:tabs>
@@ -1890,10 +1890,10 @@
               <w:lang w:eastAsia="bg-BG"/>
             </w:rPr>
           </w:pPr>
-          <w:hyperlink w:anchor="_Toc87169853" w:history="1">
-            <w:r>
-              <w:rPr>
-                <w:rStyle w:val="Hyperlink"/>
+          <w:hyperlink w:anchor="_Toc87367898" w:history="1">
+            <w:r>
+              <w:rPr>
+                <w:rStyle w:val="a4"/>
                 <w:noProof/>
                 <w:lang w:val="en-US"/>
               </w:rPr>
@@ -1918,7 +1918,7 @@
                 <w:noProof/>
                 <w:webHidden/>
               </w:rPr>
-              <w:instrText xml:space="preserve"> PAGEREF _Toc87169853 \h </w:instrText>
+              <w:instrText xml:space="preserve"> PAGEREF _Toc87367898 \h </w:instrText>
             </w:r>
             <w:r>
               <w:rPr>
@@ -1951,7 +1951,7 @@
         </w:p>
         <w:p>
           <w:pPr>
-            <w:pStyle w:val="TOC3"/>
+            <w:pStyle w:val="31"/>
             <w:tabs>
               <w:tab w:val="right" w:leader="dot" w:pos="9062"/>
             </w:tabs>
@@ -1961,10 +1961,10 @@
               <w:lang w:eastAsia="bg-BG"/>
             </w:rPr>
           </w:pPr>
-          <w:hyperlink w:anchor="_Toc87169854" w:history="1">
-            <w:r>
-              <w:rPr>
-                <w:rStyle w:val="Hyperlink"/>
+          <w:hyperlink w:anchor="_Toc87367899" w:history="1">
+            <w:r>
+              <w:rPr>
+                <w:rStyle w:val="a4"/>
                 <w:noProof/>
                 <w:lang w:val="en-US"/>
               </w:rPr>
@@ -1989,7 +1989,7 @@
                 <w:noProof/>
                 <w:webHidden/>
               </w:rPr>
-              <w:instrText xml:space="preserve"> PAGEREF _Toc87169854 \h </w:instrText>
+              <w:instrText xml:space="preserve"> PAGEREF _Toc87367899 \h </w:instrText>
             </w:r>
             <w:r>
               <w:rPr>
@@ -2022,7 +2022,7 @@
         </w:p>
         <w:p>
           <w:pPr>
-            <w:pStyle w:val="TOC2"/>
+            <w:pStyle w:val="21"/>
             <w:tabs>
               <w:tab w:val="right" w:leader="dot" w:pos="9062"/>
             </w:tabs>
@@ -2032,10 +2032,10 @@
               <w:lang w:eastAsia="bg-BG"/>
             </w:rPr>
           </w:pPr>
-          <w:hyperlink w:anchor="_Toc87169855" w:history="1">
-            <w:r>
-              <w:rPr>
-                <w:rStyle w:val="Hyperlink"/>
+          <w:hyperlink w:anchor="_Toc87367900" w:history="1">
+            <w:r>
+              <w:rPr>
+                <w:rStyle w:val="a4"/>
                 <w:noProof/>
                 <w:lang w:val="en-US"/>
               </w:rPr>
@@ -2060,7 +2060,7 @@
                 <w:noProof/>
                 <w:webHidden/>
               </w:rPr>
-              <w:instrText xml:space="preserve"> PAGEREF _Toc87169855 \h </w:instrText>
+              <w:instrText xml:space="preserve"> PAGEREF _Toc87367900 \h </w:instrText>
             </w:r>
             <w:r>
               <w:rPr>
@@ -2093,7 +2093,7 @@
         </w:p>
         <w:p>
           <w:pPr>
-            <w:pStyle w:val="TOC2"/>
+            <w:pStyle w:val="21"/>
             <w:tabs>
               <w:tab w:val="right" w:leader="dot" w:pos="9062"/>
             </w:tabs>
@@ -2103,10 +2103,10 @@
               <w:lang w:eastAsia="bg-BG"/>
             </w:rPr>
           </w:pPr>
-          <w:hyperlink w:anchor="_Toc87169856" w:history="1">
-            <w:r>
-              <w:rPr>
-                <w:rStyle w:val="Hyperlink"/>
+          <w:hyperlink w:anchor="_Toc87367901" w:history="1">
+            <w:r>
+              <w:rPr>
+                <w:rStyle w:val="a4"/>
                 <w:noProof/>
                 <w:lang w:val="en-US"/>
               </w:rPr>
@@ -2114,14 +2114,14 @@
             </w:r>
             <w:r>
               <w:rPr>
-                <w:rStyle w:val="Hyperlink"/>
+                <w:rStyle w:val="a4"/>
                 <w:noProof/>
               </w:rPr>
               <w:t xml:space="preserve"> </w:t>
             </w:r>
             <w:r>
               <w:rPr>
-                <w:rStyle w:val="Hyperlink"/>
+                <w:rStyle w:val="a4"/>
                 <w:noProof/>
                 <w:lang w:val="en-US"/>
               </w:rPr>
@@ -2146,7 +2146,7 @@
                 <w:noProof/>
                 <w:webHidden/>
               </w:rPr>
-              <w:instrText xml:space="preserve"> PAGEREF _Toc87169856 \h </w:instrText>
+              <w:instrText xml:space="preserve"> PAGEREF _Toc87367901 \h </w:instrText>
             </w:r>
             <w:r>
               <w:rPr>
@@ -2179,7 +2179,7 @@
         </w:p>
         <w:p>
           <w:pPr>
-            <w:pStyle w:val="TOC3"/>
+            <w:pStyle w:val="31"/>
             <w:tabs>
               <w:tab w:val="right" w:leader="dot" w:pos="9062"/>
             </w:tabs>
@@ -2189,10 +2189,10 @@
               <w:lang w:eastAsia="bg-BG"/>
             </w:rPr>
           </w:pPr>
-          <w:hyperlink w:anchor="_Toc87169857" w:history="1">
-            <w:r>
-              <w:rPr>
-                <w:rStyle w:val="Hyperlink"/>
+          <w:hyperlink w:anchor="_Toc87367902" w:history="1">
+            <w:r>
+              <w:rPr>
+                <w:rStyle w:val="a4"/>
                 <w:noProof/>
               </w:rPr>
               <w:t>All tasks to perform</w:t>
@@ -2216,7 +2216,7 @@
                 <w:noProof/>
                 <w:webHidden/>
               </w:rPr>
-              <w:instrText xml:space="preserve"> PAGEREF _Toc87169857 \h </w:instrText>
+              <w:instrText xml:space="preserve"> PAGEREF _Toc87367902 \h </w:instrText>
             </w:r>
             <w:r>
               <w:rPr>
@@ -2249,7 +2249,7 @@
         </w:p>
         <w:p>
           <w:pPr>
-            <w:pStyle w:val="TOC3"/>
+            <w:pStyle w:val="31"/>
             <w:tabs>
               <w:tab w:val="right" w:leader="dot" w:pos="9062"/>
             </w:tabs>
@@ -2259,10 +2259,10 @@
               <w:lang w:eastAsia="bg-BG"/>
             </w:rPr>
           </w:pPr>
-          <w:hyperlink w:anchor="_Toc87169858" w:history="1">
-            <w:r>
-              <w:rPr>
-                <w:rStyle w:val="Hyperlink"/>
+          <w:hyperlink w:anchor="_Toc87367903" w:history="1">
+            <w:r>
+              <w:rPr>
+                <w:rStyle w:val="a4"/>
                 <w:noProof/>
                 <w:lang w:val="en-US"/>
               </w:rPr>
@@ -2287,7 +2287,7 @@
                 <w:noProof/>
                 <w:webHidden/>
               </w:rPr>
-              <w:instrText xml:space="preserve"> PAGEREF _Toc87169858 \h </w:instrText>
+              <w:instrText xml:space="preserve"> PAGEREF _Toc87367903 \h </w:instrText>
             </w:r>
             <w:r>
               <w:rPr>
@@ -2320,7 +2320,7 @@
         </w:p>
         <w:p>
           <w:pPr>
-            <w:pStyle w:val="TOC2"/>
+            <w:pStyle w:val="21"/>
             <w:tabs>
               <w:tab w:val="right" w:leader="dot" w:pos="9062"/>
             </w:tabs>
@@ -2330,10 +2330,10 @@
               <w:lang w:eastAsia="bg-BG"/>
             </w:rPr>
           </w:pPr>
-          <w:hyperlink w:anchor="_Toc87169859" w:history="1">
-            <w:r>
-              <w:rPr>
-                <w:rStyle w:val="Hyperlink"/>
+          <w:hyperlink w:anchor="_Toc87367904" w:history="1">
+            <w:r>
+              <w:rPr>
+                <w:rStyle w:val="a4"/>
                 <w:noProof/>
                 <w:lang w:val="en-US"/>
               </w:rPr>
@@ -2358,7 +2358,7 @@
                 <w:noProof/>
                 <w:webHidden/>
               </w:rPr>
-              <w:instrText xml:space="preserve"> PAGEREF _Toc87169859 \h </w:instrText>
+              <w:instrText xml:space="preserve"> PAGEREF _Toc87367904 \h </w:instrText>
             </w:r>
             <w:r>
               <w:rPr>
@@ -2391,7 +2391,7 @@
         </w:p>
         <w:p>
           <w:pPr>
-            <w:pStyle w:val="TOC3"/>
+            <w:pStyle w:val="31"/>
             <w:tabs>
               <w:tab w:val="right" w:leader="dot" w:pos="9062"/>
             </w:tabs>
@@ -2401,10 +2401,10 @@
               <w:lang w:eastAsia="bg-BG"/>
             </w:rPr>
           </w:pPr>
-          <w:hyperlink w:anchor="_Toc87169860" w:history="1">
-            <w:r>
-              <w:rPr>
-                <w:rStyle w:val="Hyperlink"/>
+          <w:hyperlink w:anchor="_Toc87367905" w:history="1">
+            <w:r>
+              <w:rPr>
+                <w:rStyle w:val="a4"/>
                 <w:noProof/>
                 <w:lang w:val="en-US"/>
               </w:rPr>
@@ -2429,7 +2429,7 @@
                 <w:noProof/>
                 <w:webHidden/>
               </w:rPr>
-              <w:instrText xml:space="preserve"> PAGEREF _Toc87169860 \h </w:instrText>
+              <w:instrText xml:space="preserve"> PAGEREF _Toc87367905 \h </w:instrText>
             </w:r>
             <w:r>
               <w:rPr>
@@ -2462,7 +2462,7 @@
         </w:p>
         <w:p>
           <w:pPr>
-            <w:pStyle w:val="TOC1"/>
+            <w:pStyle w:val="11"/>
             <w:tabs>
               <w:tab w:val="right" w:leader="dot" w:pos="9062"/>
             </w:tabs>
@@ -2472,10 +2472,10 @@
               <w:lang w:eastAsia="bg-BG"/>
             </w:rPr>
           </w:pPr>
-          <w:hyperlink w:anchor="_Toc87169861" w:history="1">
-            <w:r>
-              <w:rPr>
-                <w:rStyle w:val="Hyperlink"/>
+          <w:hyperlink w:anchor="_Toc87367906" w:history="1">
+            <w:r>
+              <w:rPr>
+                <w:rStyle w:val="a4"/>
                 <w:noProof/>
                 <w:lang w:val="en-US"/>
               </w:rPr>
@@ -2500,7 +2500,7 @@
                 <w:noProof/>
                 <w:webHidden/>
               </w:rPr>
-              <w:instrText xml:space="preserve"> PAGEREF _Toc87169861 \h </w:instrText>
+              <w:instrText xml:space="preserve"> PAGEREF _Toc87367906 \h </w:instrText>
             </w:r>
             <w:r>
               <w:rPr>
@@ -2533,7 +2533,7 @@
         </w:p>
         <w:p>
           <w:pPr>
-            <w:pStyle w:val="TOC2"/>
+            <w:pStyle w:val="21"/>
             <w:tabs>
               <w:tab w:val="right" w:leader="dot" w:pos="9062"/>
             </w:tabs>
@@ -2543,10 +2543,10 @@
               <w:lang w:eastAsia="bg-BG"/>
             </w:rPr>
           </w:pPr>
-          <w:hyperlink w:anchor="_Toc87169862" w:history="1">
-            <w:r>
-              <w:rPr>
-                <w:rStyle w:val="Hyperlink"/>
+          <w:hyperlink w:anchor="_Toc87367907" w:history="1">
+            <w:r>
+              <w:rPr>
+                <w:rStyle w:val="a4"/>
                 <w:noProof/>
                 <w:lang w:val="en-US"/>
               </w:rPr>
@@ -2571,7 +2571,7 @@
                 <w:noProof/>
                 <w:webHidden/>
               </w:rPr>
-              <w:instrText xml:space="preserve"> PAGEREF _Toc87169862 \h </w:instrText>
+              <w:instrText xml:space="preserve"> PAGEREF _Toc87367907 \h </w:instrText>
             </w:r>
             <w:r>
               <w:rPr>
@@ -2604,7 +2604,7 @@
         </w:p>
         <w:p>
           <w:pPr>
-            <w:pStyle w:val="TOC3"/>
+            <w:pStyle w:val="31"/>
             <w:tabs>
               <w:tab w:val="right" w:leader="dot" w:pos="9062"/>
             </w:tabs>
@@ -2614,10 +2614,10 @@
               <w:lang w:eastAsia="bg-BG"/>
             </w:rPr>
           </w:pPr>
-          <w:hyperlink w:anchor="_Toc87169863" w:history="1">
-            <w:r>
-              <w:rPr>
-                <w:rStyle w:val="Hyperlink"/>
+          <w:hyperlink w:anchor="_Toc87367908" w:history="1">
+            <w:r>
+              <w:rPr>
+                <w:rStyle w:val="a4"/>
                 <w:noProof/>
                 <w:lang w:val="en-US"/>
               </w:rPr>
@@ -2642,7 +2642,7 @@
                 <w:noProof/>
                 <w:webHidden/>
               </w:rPr>
-              <w:instrText xml:space="preserve"> PAGEREF _Toc87169863 \h </w:instrText>
+              <w:instrText xml:space="preserve"> PAGEREF _Toc87367908 \h </w:instrText>
             </w:r>
             <w:r>
               <w:rPr>
@@ -2675,7 +2675,7 @@
         </w:p>
         <w:p>
           <w:pPr>
-            <w:pStyle w:val="TOC2"/>
+            <w:pStyle w:val="21"/>
             <w:tabs>
               <w:tab w:val="right" w:leader="dot" w:pos="9062"/>
             </w:tabs>
@@ -2685,10 +2685,10 @@
               <w:lang w:eastAsia="bg-BG"/>
             </w:rPr>
           </w:pPr>
-          <w:hyperlink w:anchor="_Toc87169864" w:history="1">
-            <w:r>
-              <w:rPr>
-                <w:rStyle w:val="Hyperlink"/>
+          <w:hyperlink w:anchor="_Toc87367909" w:history="1">
+            <w:r>
+              <w:rPr>
+                <w:rStyle w:val="a4"/>
                 <w:noProof/>
                 <w:lang w:val="en-US"/>
               </w:rPr>
@@ -2713,7 +2713,7 @@
                 <w:noProof/>
                 <w:webHidden/>
               </w:rPr>
-              <w:instrText xml:space="preserve"> PAGEREF _Toc87169864 \h </w:instrText>
+              <w:instrText xml:space="preserve"> PAGEREF _Toc87367909 \h </w:instrText>
             </w:r>
             <w:r>
               <w:rPr>
@@ -2746,7 +2746,7 @@
         </w:p>
         <w:p>
           <w:pPr>
-            <w:pStyle w:val="TOC3"/>
+            <w:pStyle w:val="31"/>
             <w:tabs>
               <w:tab w:val="right" w:leader="dot" w:pos="9062"/>
             </w:tabs>
@@ -2756,10 +2756,10 @@
               <w:lang w:eastAsia="bg-BG"/>
             </w:rPr>
           </w:pPr>
-          <w:hyperlink w:anchor="_Toc87169865" w:history="1">
-            <w:r>
-              <w:rPr>
-                <w:rStyle w:val="Hyperlink"/>
+          <w:hyperlink w:anchor="_Toc87367910" w:history="1">
+            <w:r>
+              <w:rPr>
+                <w:rStyle w:val="a4"/>
                 <w:noProof/>
                 <w:lang w:val="en-US"/>
               </w:rPr>
@@ -2784,7 +2784,7 @@
                 <w:noProof/>
                 <w:webHidden/>
               </w:rPr>
-              <w:instrText xml:space="preserve"> PAGEREF _Toc87169865 \h </w:instrText>
+              <w:instrText xml:space="preserve"> PAGEREF _Toc87367910 \h </w:instrText>
             </w:r>
             <w:r>
               <w:rPr>
@@ -2817,7 +2817,7 @@
         </w:p>
         <w:p>
           <w:pPr>
-            <w:pStyle w:val="TOC2"/>
+            <w:pStyle w:val="21"/>
             <w:tabs>
               <w:tab w:val="right" w:leader="dot" w:pos="9062"/>
             </w:tabs>
@@ -2827,10 +2827,10 @@
               <w:lang w:eastAsia="bg-BG"/>
             </w:rPr>
           </w:pPr>
-          <w:hyperlink w:anchor="_Toc87169866" w:history="1">
-            <w:r>
-              <w:rPr>
-                <w:rStyle w:val="Hyperlink"/>
+          <w:hyperlink w:anchor="_Toc87367911" w:history="1">
+            <w:r>
+              <w:rPr>
+                <w:rStyle w:val="a4"/>
                 <w:noProof/>
                 <w:lang w:val="en-US"/>
               </w:rPr>
@@ -2855,7 +2855,7 @@
                 <w:noProof/>
                 <w:webHidden/>
               </w:rPr>
-              <w:instrText xml:space="preserve"> PAGEREF _Toc87169866 \h </w:instrText>
+              <w:instrText xml:space="preserve"> PAGEREF _Toc87367911 \h </w:instrText>
             </w:r>
             <w:r>
               <w:rPr>
@@ -2888,7 +2888,7 @@
         </w:p>
         <w:p>
           <w:pPr>
-            <w:pStyle w:val="TOC3"/>
+            <w:pStyle w:val="31"/>
             <w:tabs>
               <w:tab w:val="right" w:leader="dot" w:pos="9062"/>
             </w:tabs>
@@ -2898,10 +2898,10 @@
               <w:lang w:eastAsia="bg-BG"/>
             </w:rPr>
           </w:pPr>
-          <w:hyperlink w:anchor="_Toc87169867" w:history="1">
-            <w:r>
-              <w:rPr>
-                <w:rStyle w:val="Hyperlink"/>
+          <w:hyperlink w:anchor="_Toc87367912" w:history="1">
+            <w:r>
+              <w:rPr>
+                <w:rStyle w:val="a4"/>
                 <w:noProof/>
                 <w:lang w:val="en-US"/>
               </w:rPr>
@@ -2926,7 +2926,7 @@
                 <w:noProof/>
                 <w:webHidden/>
               </w:rPr>
-              <w:instrText xml:space="preserve"> PAGEREF _Toc87169867 \h </w:instrText>
+              <w:instrText xml:space="preserve"> PAGEREF _Toc87367912 \h </w:instrText>
             </w:r>
             <w:r>
               <w:rPr>
@@ -2947,6 +2947,148 @@
                 <w:webHidden/>
               </w:rPr>
               <w:t>8</w:t>
+            </w:r>
+            <w:r>
+              <w:rPr>
+                <w:noProof/>
+                <w:webHidden/>
+              </w:rPr>
+              <w:fldChar w:fldCharType="end"/>
+            </w:r>
+          </w:hyperlink>
+        </w:p>
+        <w:p>
+          <w:pPr>
+            <w:pStyle w:val="21"/>
+            <w:tabs>
+              <w:tab w:val="right" w:leader="dot" w:pos="9062"/>
+            </w:tabs>
+            <w:rPr>
+              <w:rFonts w:eastAsiaTheme="minorEastAsia"/>
+              <w:noProof/>
+              <w:lang w:eastAsia="bg-BG"/>
+            </w:rPr>
+          </w:pPr>
+          <w:hyperlink w:anchor="_Toc87367913" w:history="1">
+            <w:r>
+              <w:rPr>
+                <w:rStyle w:val="a4"/>
+                <w:noProof/>
+                <w:lang w:val="en-US"/>
+              </w:rPr>
+              <w:t>Maze Algorithm</w:t>
+            </w:r>
+            <w:r>
+              <w:rPr>
+                <w:noProof/>
+                <w:webHidden/>
+              </w:rPr>
+              <w:tab/>
+            </w:r>
+            <w:r>
+              <w:rPr>
+                <w:noProof/>
+                <w:webHidden/>
+              </w:rPr>
+              <w:fldChar w:fldCharType="begin"/>
+            </w:r>
+            <w:r>
+              <w:rPr>
+                <w:noProof/>
+                <w:webHidden/>
+              </w:rPr>
+              <w:instrText xml:space="preserve"> PAGEREF _Toc87367913 \h </w:instrText>
+            </w:r>
+            <w:r>
+              <w:rPr>
+                <w:noProof/>
+                <w:webHidden/>
+              </w:rPr>
+            </w:r>
+            <w:r>
+              <w:rPr>
+                <w:noProof/>
+                <w:webHidden/>
+              </w:rPr>
+              <w:fldChar w:fldCharType="separate"/>
+            </w:r>
+            <w:r>
+              <w:rPr>
+                <w:noProof/>
+                <w:webHidden/>
+              </w:rPr>
+              <w:t>9</w:t>
+            </w:r>
+            <w:r>
+              <w:rPr>
+                <w:noProof/>
+                <w:webHidden/>
+              </w:rPr>
+              <w:fldChar w:fldCharType="end"/>
+            </w:r>
+          </w:hyperlink>
+        </w:p>
+        <w:p>
+          <w:pPr>
+            <w:pStyle w:val="31"/>
+            <w:tabs>
+              <w:tab w:val="right" w:leader="dot" w:pos="9062"/>
+            </w:tabs>
+            <w:rPr>
+              <w:rFonts w:eastAsiaTheme="minorEastAsia"/>
+              <w:noProof/>
+              <w:lang w:eastAsia="bg-BG"/>
+            </w:rPr>
+          </w:pPr>
+          <w:hyperlink w:anchor="_Toc87367914" w:history="1">
+            <w:r>
+              <w:rPr>
+                <w:rStyle w:val="a4"/>
+                <w:noProof/>
+                <w:lang w:val="en-US"/>
+              </w:rPr>
+              <w:t>Description of the block diagram</w:t>
+            </w:r>
+            <w:r>
+              <w:rPr>
+                <w:noProof/>
+                <w:webHidden/>
+              </w:rPr>
+              <w:tab/>
+            </w:r>
+            <w:r>
+              <w:rPr>
+                <w:noProof/>
+                <w:webHidden/>
+              </w:rPr>
+              <w:fldChar w:fldCharType="begin"/>
+            </w:r>
+            <w:r>
+              <w:rPr>
+                <w:noProof/>
+                <w:webHidden/>
+              </w:rPr>
+              <w:instrText xml:space="preserve"> PAGEREF _Toc87367914 \h </w:instrText>
+            </w:r>
+            <w:r>
+              <w:rPr>
+                <w:noProof/>
+                <w:webHidden/>
+              </w:rPr>
+            </w:r>
+            <w:r>
+              <w:rPr>
+                <w:noProof/>
+                <w:webHidden/>
+              </w:rPr>
+              <w:fldChar w:fldCharType="separate"/>
+            </w:r>
+            <w:r>
+              <w:rPr>
+                <w:noProof/>
+                <w:webHidden/>
+              </w:rPr>
+              <w:t>9</w:t>
             </w:r>
             <w:r>
               <w:rPr>
@@ -2970,7 +3112,7 @@
     </w:sdt>
     <w:p>
       <w:pPr>
-        <w:pStyle w:val="Heading1"/>
+        <w:pStyle w:val="1"/>
         <w:jc w:val="center"/>
         <w:rPr>
           <w:sz w:val="32"/>
@@ -2985,10 +3127,10 @@
         <w:br w:type="page"/>
       </w:r>
     </w:p>
-    <w:bookmarkStart w:id="2" w:name="_Toc87169850"/>
+    <w:bookmarkStart w:id="2" w:name="_Toc87367895"/>
     <w:p>
       <w:pPr>
-        <w:pStyle w:val="Heading1"/>
+        <w:pStyle w:val="1"/>
         <w:rPr>
           <w:color w:val="003736"/>
           <w:sz w:val="32"/>
@@ -3041,7 +3183,7 @@
     </w:p>
     <w:p>
       <w:pPr>
-        <w:pStyle w:val="Heading2"/>
+        <w:pStyle w:val="2"/>
         <w:pBdr>
           <w:top w:val="single" w:sz="4" w:space="1" w:color="auto"/>
         </w:pBdr>
@@ -3055,7 +3197,7 @@
       </w:pPr>
       <w:bookmarkStart w:id="3" w:name="_Toc65352816"/>
       <w:bookmarkStart w:id="4" w:name="_Toc75716006"/>
-      <w:bookmarkStart w:id="5" w:name="_Toc87169851"/>
+      <w:bookmarkStart w:id="5" w:name="_Toc87367896"/>
       <w:r>
         <w:rPr>
           <w:color w:val="008080"/>
@@ -3134,7 +3276,7 @@
       <w:hyperlink r:id="rId12" w:tgtFrame="_blank" w:tooltip="https://therunnersmazegamesite.z6.web.core.windows.net/" w:history="1">
         <w:r>
           <w:rPr>
-            <w:rStyle w:val="Hyperlink"/>
+            <w:rStyle w:val="a4"/>
             <w:rFonts w:ascii="Helvetica" w:hAnsi="Helvetica" w:cs="Helvetica"/>
             <w:bdr w:val="none" w:sz="0" w:space="0" w:color="auto" w:frame="1"/>
           </w:rPr>
@@ -3144,14 +3286,14 @@
     </w:p>
     <w:p>
       <w:pPr>
-        <w:pStyle w:val="Heading3"/>
+        <w:pStyle w:val="3"/>
         <w:rPr>
           <w:lang w:val="en-US"/>
         </w:rPr>
       </w:pPr>
       <w:bookmarkStart w:id="6" w:name="_Toc65352817"/>
       <w:bookmarkStart w:id="7" w:name="_Toc75716007"/>
-      <w:bookmarkStart w:id="8" w:name="_Toc87169852"/>
+      <w:bookmarkStart w:id="8" w:name="_Toc87367897"/>
       <w:r>
         <w:rPr>
           <w:lang w:val="en-US"/>
@@ -3164,7 +3306,7 @@
     </w:p>
     <w:tbl>
       <w:tblPr>
-        <w:tblStyle w:val="a"/>
+        <w:tblStyle w:val="a5"/>
         <w:tblW w:w="5000" w:type="pct"/>
         <w:tblBorders>
           <w:bottom w:val="single" w:sz="4" w:space="0" w:color="008080"/>
@@ -3264,7 +3406,7 @@
           </w:tcPr>
           <w:p>
             <w:pPr>
-              <w:pStyle w:val="ListNumber"/>
+              <w:pStyle w:val="a"/>
               <w:rPr>
                 <w:lang w:val="en-US"/>
               </w:rPr>
@@ -3314,7 +3456,7 @@
           </w:tcPr>
           <w:p>
             <w:pPr>
-              <w:pStyle w:val="ListNumber"/>
+              <w:pStyle w:val="a"/>
               <w:rPr>
                 <w:lang w:val="en-US"/>
               </w:rPr>
@@ -3372,7 +3514,7 @@
           </w:tcPr>
           <w:p>
             <w:pPr>
-              <w:pStyle w:val="ListNumber"/>
+              <w:pStyle w:val="a"/>
               <w:rPr>
                 <w:lang w:val="en-US"/>
               </w:rPr>
@@ -3426,7 +3568,7 @@
           </w:tcPr>
           <w:p>
             <w:pPr>
-              <w:pStyle w:val="ListNumber"/>
+              <w:pStyle w:val="a"/>
               <w:rPr>
                 <w:lang w:val="en-US"/>
               </w:rPr>
@@ -3457,7 +3599,7 @@
     </w:tbl>
     <w:p>
       <w:pPr>
-        <w:pStyle w:val="Heading3"/>
+        <w:pStyle w:val="3"/>
         <w:rPr>
           <w:lang w:val="en-US"/>
         </w:rPr>
@@ -3470,7 +3612,7 @@
       </w:r>
       <w:bookmarkStart w:id="9" w:name="_Toc65352818"/>
       <w:bookmarkStart w:id="10" w:name="_Toc75716008"/>
-      <w:bookmarkStart w:id="11" w:name="_Toc87169853"/>
+      <w:bookmarkStart w:id="11" w:name="_Toc87367898"/>
       <w:r>
         <w:rPr>
           <w:lang w:val="en-US"/>
@@ -3483,7 +3625,7 @@
     </w:p>
     <w:tbl>
       <w:tblPr>
-        <w:tblStyle w:val="a"/>
+        <w:tblStyle w:val="a5"/>
         <w:tblW w:w="5025" w:type="pct"/>
         <w:tblBorders>
           <w:bottom w:val="single" w:sz="4" w:space="0" w:color="008080"/>
@@ -3581,7 +3723,7 @@
           </w:tcPr>
           <w:p>
             <w:pPr>
-              <w:pStyle w:val="ListNumber"/>
+              <w:pStyle w:val="a"/>
               <w:numPr>
                 <w:ilvl w:val="0"/>
                 <w:numId w:val="2"/>
@@ -3693,7 +3835,7 @@
             <w:hyperlink r:id="rId13" w:history="1">
               <w:r>
                 <w:rPr>
-                  <w:rStyle w:val="Hyperlink"/>
+                  <w:rStyle w:val="a4"/>
                   <w:rFonts w:ascii="Helvetica" w:hAnsi="Helvetica" w:cs="Helvetica"/>
                   <w:bdr w:val="none" w:sz="0" w:space="0" w:color="auto" w:frame="1"/>
                 </w:rPr>
@@ -3711,7 +3853,7 @@
           </w:tcPr>
           <w:p>
             <w:pPr>
-              <w:pStyle w:val="ListNumber"/>
+              <w:pStyle w:val="a"/>
               <w:spacing w:after="120"/>
               <w:rPr>
                 <w:lang w:val="en-US"/>
@@ -3797,7 +3939,7 @@
             <w:hyperlink r:id="rId14" w:history="1">
               <w:r>
                 <w:rPr>
-                  <w:rStyle w:val="Hyperlink"/>
+                  <w:rStyle w:val="a4"/>
                 </w:rPr>
                 <w:t>https://github.com/KNTaligadzhiev19/Maze-Project-2021.git</w:t>
               </w:r>
@@ -3813,7 +3955,7 @@
           </w:tcPr>
           <w:p>
             <w:pPr>
-              <w:pStyle w:val="ListNumber"/>
+              <w:pStyle w:val="a"/>
               <w:spacing w:after="120"/>
               <w:rPr>
                 <w:lang w:val="en-US"/>
@@ -3881,7 +4023,7 @@
           </w:tcPr>
           <w:p>
             <w:pPr>
-              <w:pStyle w:val="ListNumber"/>
+              <w:pStyle w:val="a"/>
               <w:spacing w:after="120"/>
               <w:rPr>
                 <w:lang w:val="en-US"/>
@@ -4209,7 +4351,7 @@
     </w:p>
     <w:p>
       <w:pPr>
-        <w:pStyle w:val="Heading3"/>
+        <w:pStyle w:val="3"/>
         <w:spacing w:before="960" w:after="240"/>
         <w:rPr>
           <w:lang w:val="en-US"/>
@@ -4217,7 +4359,7 @@
       </w:pPr>
       <w:bookmarkStart w:id="12" w:name="_Toc65352819"/>
       <w:bookmarkStart w:id="13" w:name="_Toc75716009"/>
-      <w:bookmarkStart w:id="14" w:name="_Toc87169854"/>
+      <w:bookmarkStart w:id="14" w:name="_Toc87367899"/>
       <w:r>
         <w:rPr>
           <w:lang w:val="en-US"/>
@@ -4231,7 +4373,7 @@
     </w:p>
     <w:tbl>
       <w:tblPr>
-        <w:tblStyle w:val="a"/>
+        <w:tblStyle w:val="a5"/>
         <w:tblW w:w="5000" w:type="pct"/>
         <w:tblBorders>
           <w:bottom w:val="single" w:sz="4" w:space="0" w:color="008080"/>
@@ -4333,7 +4475,7 @@
           </w:tcPr>
           <w:p>
             <w:pPr>
-              <w:pStyle w:val="ListNumber"/>
+              <w:pStyle w:val="a"/>
               <w:numPr>
                 <w:ilvl w:val="0"/>
                 <w:numId w:val="0"/>
@@ -4398,7 +4540,7 @@
           </w:tcPr>
           <w:p>
             <w:pPr>
-              <w:pStyle w:val="ListNumber"/>
+              <w:pStyle w:val="a"/>
               <w:numPr>
                 <w:ilvl w:val="0"/>
                 <w:numId w:val="0"/>
@@ -4463,7 +4605,7 @@
           </w:tcPr>
           <w:p>
             <w:pPr>
-              <w:pStyle w:val="ListNumber"/>
+              <w:pStyle w:val="a"/>
               <w:numPr>
                 <w:ilvl w:val="0"/>
                 <w:numId w:val="0"/>
@@ -4523,12 +4665,12 @@
     </w:tbl>
     <w:p>
       <w:pPr>
-        <w:pStyle w:val="Heading3"/>
+        <w:pStyle w:val="3"/>
       </w:pPr>
     </w:p>
     <w:p>
       <w:pPr>
-        <w:pStyle w:val="Heading2"/>
+        <w:pStyle w:val="2"/>
         <w:pBdr>
           <w:top w:val="single" w:sz="4" w:space="1" w:color="008080"/>
         </w:pBdr>
@@ -4538,7 +4680,7 @@
           <w:lang w:val="en-US"/>
         </w:rPr>
       </w:pPr>
-      <w:bookmarkStart w:id="15" w:name="_Toc87169855"/>
+      <w:bookmarkStart w:id="15" w:name="_Toc87367900"/>
       <w:r>
         <w:rPr>
           <w:color w:val="008080"/>
@@ -4557,7 +4699,7 @@
     </w:p>
     <w:tbl>
       <w:tblPr>
-        <w:tblStyle w:val="a"/>
+        <w:tblStyle w:val="a5"/>
         <w:tblW w:w="5000" w:type="pct"/>
         <w:tblBorders>
           <w:bottom w:val="single" w:sz="4" w:space="0" w:color="008080"/>
@@ -4648,7 +4790,7 @@
           </w:tcPr>
           <w:p>
             <w:pPr>
-              <w:pStyle w:val="ListNumber"/>
+              <w:pStyle w:val="a"/>
               <w:numPr>
                 <w:ilvl w:val="0"/>
                 <w:numId w:val="3"/>
@@ -4832,7 +4974,7 @@
           </w:tcPr>
           <w:p>
             <w:pPr>
-              <w:pStyle w:val="ListNumber"/>
+              <w:pStyle w:val="a"/>
               <w:numPr>
                 <w:ilvl w:val="0"/>
                 <w:numId w:val="2"/>
@@ -4886,7 +5028,7 @@
           </w:tcPr>
           <w:p>
             <w:pPr>
-              <w:pStyle w:val="ListNumber"/>
+              <w:pStyle w:val="a"/>
               <w:numPr>
                 <w:ilvl w:val="0"/>
                 <w:numId w:val="2"/>
@@ -4947,7 +5089,7 @@
           </w:tcPr>
           <w:p>
             <w:pPr>
-              <w:pStyle w:val="ListNumber"/>
+              <w:pStyle w:val="a"/>
               <w:numPr>
                 <w:ilvl w:val="0"/>
                 <w:numId w:val="2"/>
@@ -5001,7 +5143,7 @@
           </w:tcPr>
           <w:p>
             <w:pPr>
-              <w:pStyle w:val="ListNumber"/>
+              <w:pStyle w:val="a"/>
               <w:numPr>
                 <w:ilvl w:val="0"/>
                 <w:numId w:val="2"/>
@@ -5050,7 +5192,7 @@
     </w:tbl>
     <w:p>
       <w:pPr>
-        <w:pStyle w:val="Heading2"/>
+        <w:pStyle w:val="2"/>
         <w:rPr>
           <w:lang w:val="en-US"/>
         </w:rPr>
@@ -5065,7 +5207,7 @@
     </w:p>
     <w:p>
       <w:pPr>
-        <w:pStyle w:val="Heading2"/>
+        <w:pStyle w:val="2"/>
         <w:pBdr>
           <w:top w:val="single" w:sz="4" w:space="1" w:color="003736"/>
         </w:pBdr>
@@ -5073,7 +5215,7 @@
           <w:color w:val="003736"/>
         </w:rPr>
       </w:pPr>
-      <w:bookmarkStart w:id="17" w:name="_Toc87169856"/>
+      <w:bookmarkStart w:id="17" w:name="_Toc87367901"/>
       <w:r>
         <w:rPr>
           <w:color w:val="003736"/>
@@ -5107,9 +5249,9 @@
     </w:p>
     <w:p>
       <w:pPr>
-        <w:pStyle w:val="Heading3"/>
+        <w:pStyle w:val="3"/>
       </w:pPr>
-      <w:bookmarkStart w:id="18" w:name="_Toc87169857"/>
+      <w:bookmarkStart w:id="18" w:name="_Toc87367902"/>
       <w:r>
         <w:t>All tasks to perform</w:t>
       </w:r>
@@ -5117,7 +5259,7 @@
     </w:p>
     <w:tbl>
       <w:tblPr>
-        <w:tblStyle w:val="a"/>
+        <w:tblStyle w:val="a5"/>
         <w:tblW w:w="5000" w:type="pct"/>
         <w:tblBorders>
           <w:bottom w:val="single" w:sz="4" w:space="0" w:color="008080"/>
@@ -5211,7 +5353,7 @@
           </w:tcPr>
           <w:p>
             <w:pPr>
-              <w:pStyle w:val="ListNumber"/>
+              <w:pStyle w:val="a"/>
               <w:numPr>
                 <w:ilvl w:val="0"/>
                 <w:numId w:val="0"/>
@@ -5272,7 +5414,7 @@
           </w:tcPr>
           <w:p>
             <w:pPr>
-              <w:pStyle w:val="ListNumber"/>
+              <w:pStyle w:val="a"/>
               <w:numPr>
                 <w:ilvl w:val="0"/>
                 <w:numId w:val="0"/>
@@ -5336,7 +5478,7 @@
           </w:tcPr>
           <w:p>
             <w:pPr>
-              <w:pStyle w:val="ListNumber"/>
+              <w:pStyle w:val="a"/>
               <w:numPr>
                 <w:ilvl w:val="0"/>
                 <w:numId w:val="0"/>
@@ -5400,7 +5542,7 @@
           </w:tcPr>
           <w:p>
             <w:pPr>
-              <w:pStyle w:val="ListNumber"/>
+              <w:pStyle w:val="a"/>
               <w:numPr>
                 <w:ilvl w:val="0"/>
                 <w:numId w:val="0"/>
@@ -5464,7 +5606,7 @@
           </w:tcPr>
           <w:p>
             <w:pPr>
-              <w:pStyle w:val="ListNumber"/>
+              <w:pStyle w:val="a"/>
               <w:numPr>
                 <w:ilvl w:val="0"/>
                 <w:numId w:val="0"/>
@@ -5523,12 +5665,12 @@
     </w:tbl>
     <w:p>
       <w:pPr>
-        <w:pStyle w:val="Heading3"/>
+        <w:pStyle w:val="3"/>
         <w:rPr>
           <w:lang w:val="en-US"/>
         </w:rPr>
       </w:pPr>
-      <w:bookmarkStart w:id="19" w:name="_Toc87169858"/>
+      <w:bookmarkStart w:id="19" w:name="_Toc87367903"/>
       <w:r>
         <w:rPr>
           <w:lang w:val="en-US"/>
@@ -5539,7 +5681,7 @@
     </w:p>
     <w:tbl>
       <w:tblPr>
-        <w:tblStyle w:val="a"/>
+        <w:tblStyle w:val="a5"/>
         <w:tblW w:w="5000" w:type="pct"/>
         <w:tblBorders>
           <w:bottom w:val="single" w:sz="4" w:space="0" w:color="008080"/>
@@ -5634,7 +5776,7 @@
           </w:tcPr>
           <w:p>
             <w:pPr>
-              <w:pStyle w:val="ListNumber"/>
+              <w:pStyle w:val="a"/>
               <w:numPr>
                 <w:ilvl w:val="0"/>
                 <w:numId w:val="0"/>
@@ -5843,7 +5985,7 @@
           </w:tcPr>
           <w:p>
             <w:pPr>
-              <w:pStyle w:val="ListNumber"/>
+              <w:pStyle w:val="a"/>
               <w:numPr>
                 <w:ilvl w:val="0"/>
                 <w:numId w:val="0"/>
@@ -5906,7 +6048,7 @@
           </w:tcPr>
           <w:p>
             <w:pPr>
-              <w:pStyle w:val="ListNumber"/>
+              <w:pStyle w:val="a"/>
               <w:numPr>
                 <w:ilvl w:val="0"/>
                 <w:numId w:val="0"/>
@@ -5971,7 +6113,7 @@
           </w:tcPr>
           <w:p>
             <w:pPr>
-              <w:pStyle w:val="ListNumber"/>
+              <w:pStyle w:val="a"/>
               <w:numPr>
                 <w:ilvl w:val="0"/>
                 <w:numId w:val="0"/>
@@ -6032,7 +6174,7 @@
     </w:tbl>
     <w:p>
       <w:pPr>
-        <w:pStyle w:val="Heading3"/>
+        <w:pStyle w:val="3"/>
         <w:rPr>
           <w:lang w:val="en-US"/>
         </w:rPr>
@@ -6040,7 +6182,7 @@
     </w:p>
     <w:p>
       <w:pPr>
-        <w:pStyle w:val="Heading2"/>
+        <w:pStyle w:val="2"/>
         <w:spacing w:before="480"/>
       </w:pPr>
       <w:bookmarkStart w:id="20" w:name="_Toc57821981"/>
@@ -6050,7 +6192,7 @@
     </w:p>
     <w:p>
       <w:pPr>
-        <w:pStyle w:val="Heading2"/>
+        <w:pStyle w:val="2"/>
         <w:pBdr>
           <w:top w:val="single" w:sz="4" w:space="1" w:color="003736"/>
         </w:pBdr>
@@ -6060,7 +6202,7 @@
           <w:lang w:val="en-US"/>
         </w:rPr>
       </w:pPr>
-      <w:bookmarkStart w:id="21" w:name="_Toc87169859"/>
+      <w:bookmarkStart w:id="21" w:name="_Toc87367904"/>
       <w:bookmarkEnd w:id="20"/>
       <w:r>
         <w:rPr>
@@ -6081,7 +6223,7 @@
     </w:p>
     <w:tbl>
       <w:tblPr>
-        <w:tblStyle w:val="GridTable4-Accent2"/>
+        <w:tblStyle w:val="42"/>
         <w:tblW w:w="7953" w:type="dxa"/>
         <w:tblInd w:w="-5" w:type="dxa"/>
         <w:tblBorders>
@@ -7831,12 +7973,12 @@
     </w:tbl>
     <w:p>
       <w:pPr>
-        <w:pStyle w:val="Heading3"/>
+        <w:pStyle w:val="3"/>
         <w:rPr>
           <w:lang w:val="en-US"/>
         </w:rPr>
       </w:pPr>
-      <w:bookmarkStart w:id="22" w:name="_Toc87169860"/>
+      <w:bookmarkStart w:id="22" w:name="_Toc87367905"/>
       <w:r>
         <w:rPr>
           <w:lang w:val="en-US"/>
@@ -7891,10 +8033,10 @@
         <w:br w:type="page"/>
       </w:r>
     </w:p>
-    <w:bookmarkStart w:id="23" w:name="_Toc87169861"/>
+    <w:bookmarkStart w:id="23" w:name="_Toc87367906"/>
     <w:p>
       <w:pPr>
-        <w:pStyle w:val="Heading1"/>
+        <w:pStyle w:val="1"/>
         <w:rPr>
           <w:color w:val="003736"/>
           <w:sz w:val="32"/>
@@ -7946,7 +8088,7 @@
     </w:p>
     <w:p>
       <w:pPr>
-        <w:pStyle w:val="Heading2"/>
+        <w:pStyle w:val="2"/>
         <w:pBdr>
           <w:top w:val="single" w:sz="4" w:space="1" w:color="003736"/>
         </w:pBdr>
@@ -7956,7 +8098,7 @@
           <w:lang w:val="en-US"/>
         </w:rPr>
       </w:pPr>
-      <w:bookmarkStart w:id="24" w:name="_Toc87169862"/>
+      <w:bookmarkStart w:id="24" w:name="_Toc87367907"/>
       <w:r>
         <w:rPr>
           <w:color w:val="003736"/>
@@ -8017,13 +8159,13 @@
     </w:p>
     <w:p>
       <w:pPr>
-        <w:pStyle w:val="Heading3"/>
+        <w:pStyle w:val="3"/>
         <w:spacing w:before="0" w:after="240"/>
         <w:rPr>
           <w:lang w:val="en-US"/>
         </w:rPr>
       </w:pPr>
-      <w:bookmarkStart w:id="25" w:name="_Toc87169863"/>
+      <w:bookmarkStart w:id="25" w:name="_Toc87367908"/>
       <w:r>
         <w:rPr>
           <w:lang w:val="en-US"/>
@@ -8040,7 +8182,7 @@
     </w:p>
     <w:tbl>
       <w:tblPr>
-        <w:tblStyle w:val="a"/>
+        <w:tblStyle w:val="a5"/>
         <w:tblW w:w="3299" w:type="pct"/>
         <w:tblLayout w:type="fixed"/>
         <w:tblLook w:val="04A0" w:firstRow="1" w:lastRow="0" w:firstColumn="1" w:lastColumn="0" w:noHBand="0" w:noVBand="1"/>
@@ -8124,7 +8266,7 @@
           </w:tcPr>
           <w:p>
             <w:pPr>
-              <w:pStyle w:val="ListNumber"/>
+              <w:pStyle w:val="a"/>
               <w:numPr>
                 <w:ilvl w:val="0"/>
                 <w:numId w:val="0"/>
@@ -8194,7 +8336,7 @@
           </w:tcPr>
           <w:p>
             <w:pPr>
-              <w:pStyle w:val="ListNumber"/>
+              <w:pStyle w:val="a"/>
               <w:numPr>
                 <w:ilvl w:val="0"/>
                 <w:numId w:val="0"/>
@@ -8277,7 +8419,7 @@
           </w:tcPr>
           <w:p>
             <w:pPr>
-              <w:pStyle w:val="ListNumber"/>
+              <w:pStyle w:val="a"/>
               <w:numPr>
                 <w:ilvl w:val="0"/>
                 <w:numId w:val="0"/>
@@ -8345,7 +8487,7 @@
     </w:p>
     <w:p>
       <w:pPr>
-        <w:pStyle w:val="Heading2"/>
+        <w:pStyle w:val="2"/>
         <w:pBdr>
           <w:top w:val="single" w:sz="4" w:space="1" w:color="003736"/>
         </w:pBdr>
@@ -8355,7 +8497,7 @@
           <w:lang w:val="en-US"/>
         </w:rPr>
       </w:pPr>
-      <w:bookmarkStart w:id="26" w:name="_Toc87169864"/>
+      <w:bookmarkStart w:id="26" w:name="_Toc87367909"/>
       <w:r>
         <w:rPr>
           <w:color w:val="003736"/>
@@ -8419,13 +8561,13 @@
     <w:p/>
     <w:p>
       <w:pPr>
-        <w:pStyle w:val="Heading3"/>
+        <w:pStyle w:val="3"/>
         <w:spacing w:before="0" w:after="240"/>
         <w:rPr>
           <w:lang w:val="en-US"/>
         </w:rPr>
       </w:pPr>
-      <w:bookmarkStart w:id="27" w:name="_Toc87169865"/>
+      <w:bookmarkStart w:id="27" w:name="_Toc87367910"/>
       <w:r>
         <w:rPr>
           <w:color w:val="003736"/>
@@ -8443,7 +8585,7 @@
     </w:p>
     <w:tbl>
       <w:tblPr>
-        <w:tblStyle w:val="a"/>
+        <w:tblStyle w:val="a5"/>
         <w:tblW w:w="3299" w:type="pct"/>
         <w:tblLayout w:type="fixed"/>
         <w:tblLook w:val="04A0" w:firstRow="1" w:lastRow="0" w:firstColumn="1" w:lastColumn="0" w:noHBand="0" w:noVBand="1"/>
@@ -8527,7 +8669,7 @@
           </w:tcPr>
           <w:p>
             <w:pPr>
-              <w:pStyle w:val="ListNumber"/>
+              <w:pStyle w:val="a"/>
               <w:numPr>
                 <w:ilvl w:val="0"/>
                 <w:numId w:val="0"/>
@@ -8597,7 +8739,7 @@
           </w:tcPr>
           <w:p>
             <w:pPr>
-              <w:pStyle w:val="ListNumber"/>
+              <w:pStyle w:val="a"/>
               <w:numPr>
                 <w:ilvl w:val="0"/>
                 <w:numId w:val="0"/>
@@ -8666,7 +8808,7 @@
           </w:tcPr>
           <w:p>
             <w:pPr>
-              <w:pStyle w:val="ListNumber"/>
+              <w:pStyle w:val="a"/>
               <w:numPr>
                 <w:ilvl w:val="0"/>
                 <w:numId w:val="0"/>
@@ -8735,7 +8877,7 @@
           </w:tcPr>
           <w:p>
             <w:pPr>
-              <w:pStyle w:val="ListNumber"/>
+              <w:pStyle w:val="a"/>
               <w:numPr>
                 <w:ilvl w:val="0"/>
                 <w:numId w:val="0"/>
@@ -8792,35 +8934,26 @@
     </w:tbl>
     <w:p>
       <w:pPr>
-        <w:pStyle w:val="Heading2"/>
+        <w:pStyle w:val="2"/>
         <w:pBdr>
           <w:top w:val="single" w:sz="4" w:space="1" w:color="003736"/>
         </w:pBdr>
+        <w:tabs>
+          <w:tab w:val="left" w:pos="6240"/>
+        </w:tabs>
         <w:spacing w:before="600" w:after="360"/>
         <w:rPr>
           <w:color w:val="003736"/>
           <w:lang w:val="en-US"/>
         </w:rPr>
       </w:pPr>
-    </w:p>
-    <w:p>
-      <w:pPr>
-        <w:pStyle w:val="Heading2"/>
-        <w:pBdr>
-          <w:top w:val="single" w:sz="4" w:space="1" w:color="003736"/>
-        </w:pBdr>
-        <w:spacing w:before="600" w:after="360"/>
-        <w:rPr>
-          <w:color w:val="003736"/>
-          <w:lang w:val="en-US"/>
-        </w:rPr>
-      </w:pPr>
-      <w:bookmarkStart w:id="28" w:name="_Toc87169866"/>
+      <w:bookmarkStart w:id="28" w:name="_Toc87367911"/>
       <w:r>
         <w:rPr>
           <w:color w:val="003736"/>
           <w:lang w:val="en-US"/>
         </w:rPr>
+        <w:lastRenderedPageBreak/>
         <w:t>Moving in functions in the Application</w:t>
       </w:r>
       <w:bookmarkEnd w:id="28"/>
@@ -8883,13 +9016,13 @@
     </w:p>
     <w:p>
       <w:pPr>
-        <w:pStyle w:val="Heading3"/>
+        <w:pStyle w:val="3"/>
         <w:spacing w:before="0" w:after="240"/>
         <w:rPr>
           <w:lang w:val="en-US"/>
         </w:rPr>
       </w:pPr>
-      <w:bookmarkStart w:id="29" w:name="_Toc87169867"/>
+      <w:bookmarkStart w:id="29" w:name="_Toc87367912"/>
       <w:r>
         <w:rPr>
           <w:lang w:val="en-US"/>
@@ -8906,7 +9039,7 @@
     </w:p>
     <w:tbl>
       <w:tblPr>
-        <w:tblStyle w:val="a"/>
+        <w:tblStyle w:val="a5"/>
         <w:tblW w:w="3299" w:type="pct"/>
         <w:tblLayout w:type="fixed"/>
         <w:tblLook w:val="04A0" w:firstRow="1" w:lastRow="0" w:firstColumn="1" w:lastColumn="0" w:noHBand="0" w:noVBand="1"/>
@@ -8990,7 +9123,7 @@
           </w:tcPr>
           <w:p>
             <w:pPr>
-              <w:pStyle w:val="ListNumber"/>
+              <w:pStyle w:val="a"/>
               <w:numPr>
                 <w:ilvl w:val="0"/>
                 <w:numId w:val="0"/>
@@ -9060,7 +9193,7 @@
           </w:tcPr>
           <w:p>
             <w:pPr>
-              <w:pStyle w:val="ListNumber"/>
+              <w:pStyle w:val="a"/>
               <w:numPr>
                 <w:ilvl w:val="0"/>
                 <w:numId w:val="0"/>
@@ -9129,7 +9262,7 @@
           </w:tcPr>
           <w:p>
             <w:pPr>
-              <w:pStyle w:val="ListNumber"/>
+              <w:pStyle w:val="a"/>
               <w:numPr>
                 <w:ilvl w:val="0"/>
                 <w:numId w:val="0"/>
@@ -9191,7 +9324,7 @@
           </w:tcPr>
           <w:p>
             <w:pPr>
-              <w:pStyle w:val="ListNumber"/>
+              <w:pStyle w:val="a"/>
               <w:numPr>
                 <w:ilvl w:val="0"/>
                 <w:numId w:val="0"/>
@@ -9256,7 +9389,7 @@
           </w:tcPr>
           <w:p>
             <w:pPr>
-              <w:pStyle w:val="ListNumber"/>
+              <w:pStyle w:val="a"/>
               <w:numPr>
                 <w:ilvl w:val="0"/>
                 <w:numId w:val="0"/>
@@ -9324,7 +9457,7 @@
           </w:tcPr>
           <w:p>
             <w:pPr>
-              <w:pStyle w:val="ListNumber"/>
+              <w:pStyle w:val="a"/>
               <w:numPr>
                 <w:ilvl w:val="0"/>
                 <w:numId w:val="0"/>
@@ -9381,9 +9514,356 @@
         </w:tc>
       </w:tr>
     </w:tbl>
-    <w:p/>
+    <w:p>
+      <w:r>
+        <w:br w:type="page"/>
+      </w:r>
+    </w:p>
+    <w:p>
+      <w:pPr>
+        <w:pStyle w:val="2"/>
+        <w:pBdr>
+          <w:top w:val="single" w:sz="4" w:space="1" w:color="003736"/>
+        </w:pBdr>
+        <w:tabs>
+          <w:tab w:val="left" w:pos="6240"/>
+        </w:tabs>
+        <w:spacing w:before="600" w:after="360"/>
+        <w:rPr>
+          <w:color w:val="003736"/>
+          <w:lang w:val="en-US"/>
+        </w:rPr>
+      </w:pPr>
+      <w:bookmarkStart w:id="30" w:name="_Toc87367913"/>
+      <w:r>
+        <w:rPr>
+          <w:color w:val="003736"/>
+          <w:lang w:val="en-US"/>
+        </w:rPr>
+        <w:lastRenderedPageBreak/>
+        <w:t>M</w:t>
+      </w:r>
+      <w:bookmarkStart w:id="31" w:name="_GoBack"/>
+      <w:bookmarkEnd w:id="31"/>
+      <w:r>
+        <w:rPr>
+          <w:color w:val="003736"/>
+          <w:lang w:val="en-US"/>
+        </w:rPr>
+        <w:t>aze Algorithm</w:t>
+      </w:r>
+      <w:bookmarkEnd w:id="30"/>
+      <w:r>
+        <w:rPr>
+          <w:color w:val="003736"/>
+          <w:lang w:val="en-US"/>
+        </w:rPr>
+        <w:t xml:space="preserve"> </w:t>
+      </w:r>
+    </w:p>
+    <w:p>
+      <w:pPr>
+        <w:rPr>
+          <w:lang w:val="en-US"/>
+        </w:rPr>
+      </w:pPr>
+      <w:r>
+        <w:rPr>
+          <w:noProof/>
+          <w:lang w:eastAsia="bg-BG"/>
+        </w:rPr>
+        <w:drawing>
+          <wp:inline distT="0" distB="0" distL="0" distR="0" wp14:anchorId="3CC45402" wp14:editId="04B14D9D">
+            <wp:extent cx="5760720" cy="2473325"/>
+            <wp:effectExtent l="0" t="0" r="0" b="0"/>
+            <wp:docPr id="6" name="Картина 6"/>
+            <wp:cNvGraphicFramePr>
+              <a:graphicFrameLocks xmlns:a="http://schemas.openxmlformats.org/drawingml/2006/main" noChangeAspect="1"/>
+            </wp:cNvGraphicFramePr>
+            <a:graphic xmlns:a="http://schemas.openxmlformats.org/drawingml/2006/main">
+              <a:graphicData uri="http://schemas.openxmlformats.org/drawingml/2006/picture">
+                <pic:pic xmlns:pic="http://schemas.openxmlformats.org/drawingml/2006/picture">
+                  <pic:nvPicPr>
+                    <pic:cNvPr id="6" name="Algorithm flowchart  (4).png"/>
+                    <pic:cNvPicPr/>
+                  </pic:nvPicPr>
+                  <pic:blipFill>
+                    <a:blip r:embed="rId18" cstate="print">
+                      <a:extLst>
+                        <a:ext uri="{28A0092B-C50C-407E-A947-70E740481C1C}">
+                          <a14:useLocalDpi xmlns:a14="http://schemas.microsoft.com/office/drawing/2010/main" val="0"/>
+                        </a:ext>
+                      </a:extLst>
+                    </a:blip>
+                    <a:stretch>
+                      <a:fillRect/>
+                    </a:stretch>
+                  </pic:blipFill>
+                  <pic:spPr>
+                    <a:xfrm>
+                      <a:off x="0" y="0"/>
+                      <a:ext cx="5760720" cy="2473325"/>
+                    </a:xfrm>
+                    <a:prstGeom prst="rect">
+                      <a:avLst/>
+                    </a:prstGeom>
+                  </pic:spPr>
+                </pic:pic>
+              </a:graphicData>
+            </a:graphic>
+          </wp:inline>
+        </w:drawing>
+      </w:r>
+    </w:p>
+    <w:p>
+      <w:pPr>
+        <w:pStyle w:val="3"/>
+        <w:spacing w:before="0" w:after="240"/>
+        <w:rPr>
+          <w:lang w:val="en-US"/>
+        </w:rPr>
+      </w:pPr>
+      <w:bookmarkStart w:id="32" w:name="_Toc87367914"/>
+      <w:r>
+        <w:rPr>
+          <w:lang w:val="en-US"/>
+        </w:rPr>
+        <w:t>D</w:t>
+      </w:r>
+      <w:r>
+        <w:rPr>
+          <w:lang w:val="en-US"/>
+        </w:rPr>
+        <w:t>escription of the block diagram</w:t>
+      </w:r>
+      <w:bookmarkEnd w:id="32"/>
+    </w:p>
+    <w:tbl>
+      <w:tblPr>
+        <w:tblStyle w:val="a5"/>
+        <w:tblW w:w="3299" w:type="pct"/>
+        <w:tblLayout w:type="fixed"/>
+        <w:tblLook w:val="04A0" w:firstRow="1" w:lastRow="0" w:firstColumn="1" w:lastColumn="0" w:noHBand="0" w:noVBand="1"/>
+      </w:tblPr>
+      <w:tblGrid>
+        <w:gridCol w:w="570"/>
+        <w:gridCol w:w="2565"/>
+        <w:gridCol w:w="2851"/>
+      </w:tblGrid>
+      <w:tr>
+        <w:trPr>
+          <w:cnfStyle w:val="100000000000" w:firstRow="1" w:lastRow="0" w:firstColumn="0" w:lastColumn="0" w:oddVBand="0" w:evenVBand="0" w:oddHBand="0" w:evenHBand="0" w:firstRowFirstColumn="0" w:firstRowLastColumn="0" w:lastRowFirstColumn="0" w:lastRowLastColumn="0"/>
+        </w:trPr>
+        <w:tc>
+          <w:tcPr>
+            <w:cnfStyle w:val="001000000000" w:firstRow="0" w:lastRow="0" w:firstColumn="1" w:lastColumn="0" w:oddVBand="0" w:evenVBand="0" w:oddHBand="0" w:evenHBand="0" w:firstRowFirstColumn="0" w:firstRowLastColumn="0" w:lastRowFirstColumn="0" w:lastRowLastColumn="0"/>
+            <w:tcW w:w="570" w:type="dxa"/>
+          </w:tcPr>
+          <w:p>
+            <w:pPr>
+              <w:spacing w:before="80" w:after="80"/>
+              <w:rPr>
+                <w:lang w:val="en-US"/>
+              </w:rPr>
+            </w:pPr>
+            <w:r>
+              <w:rPr>
+                <w:lang w:val="en-US"/>
+              </w:rPr>
+              <w:t>№</w:t>
+            </w:r>
+          </w:p>
+        </w:tc>
+        <w:tc>
+          <w:tcPr>
+            <w:tcW w:w="2565" w:type="dxa"/>
+          </w:tcPr>
+          <w:p>
+            <w:pPr>
+              <w:spacing w:before="80" w:after="80"/>
+              <w:cnfStyle w:val="100000000000" w:firstRow="1" w:lastRow="0" w:firstColumn="0" w:lastColumn="0" w:oddVBand="0" w:evenVBand="0" w:oddHBand="0" w:evenHBand="0" w:firstRowFirstColumn="0" w:firstRowLastColumn="0" w:lastRowFirstColumn="0" w:lastRowLastColumn="0"/>
+              <w:rPr>
+                <w:lang w:val="en-US"/>
+              </w:rPr>
+            </w:pPr>
+            <w:r>
+              <w:rPr>
+                <w:lang w:val="en-US"/>
+              </w:rPr>
+              <w:t>Color</w:t>
+            </w:r>
+          </w:p>
+        </w:tc>
+        <w:tc>
+          <w:tcPr>
+            <w:tcW w:w="2851" w:type="dxa"/>
+          </w:tcPr>
+          <w:p>
+            <w:pPr>
+              <w:spacing w:before="80" w:after="80"/>
+              <w:cnfStyle w:val="100000000000" w:firstRow="1" w:lastRow="0" w:firstColumn="0" w:lastColumn="0" w:oddVBand="0" w:evenVBand="0" w:oddHBand="0" w:evenHBand="0" w:firstRowFirstColumn="0" w:firstRowLastColumn="0" w:lastRowFirstColumn="0" w:lastRowLastColumn="0"/>
+              <w:rPr>
+                <w:lang w:val="en-US"/>
+              </w:rPr>
+            </w:pPr>
+            <w:r>
+              <w:rPr>
+                <w:lang w:val="en-US"/>
+              </w:rPr>
+              <w:t>Meaning</w:t>
+            </w:r>
+          </w:p>
+        </w:tc>
+      </w:tr>
+      <w:tr>
+        <w:tc>
+          <w:tcPr>
+            <w:cnfStyle w:val="001000000000" w:firstRow="0" w:lastRow="0" w:firstColumn="1" w:lastColumn="0" w:oddVBand="0" w:evenVBand="0" w:oddHBand="0" w:evenHBand="0" w:firstRowFirstColumn="0" w:firstRowLastColumn="0" w:lastRowFirstColumn="0" w:lastRowLastColumn="0"/>
+            <w:tcW w:w="570" w:type="dxa"/>
+            <w:shd w:val="clear" w:color="auto" w:fill="C7A1E3"/>
+          </w:tcPr>
+          <w:p>
+            <w:pPr>
+              <w:pStyle w:val="a"/>
+              <w:numPr>
+                <w:ilvl w:val="0"/>
+                <w:numId w:val="0"/>
+              </w:numPr>
+              <w:spacing w:before="80" w:after="80"/>
+              <w:ind w:left="360" w:hanging="288"/>
+              <w:rPr>
+                <w:lang w:val="en-US"/>
+              </w:rPr>
+            </w:pPr>
+            <w:r>
+              <w:rPr>
+                <w:lang w:val="en-US"/>
+              </w:rPr>
+              <w:t>2</w:t>
+            </w:r>
+          </w:p>
+        </w:tc>
+        <w:tc>
+          <w:tcPr>
+            <w:tcW w:w="2565" w:type="dxa"/>
+          </w:tcPr>
+          <w:p>
+            <w:pPr>
+              <w:spacing w:before="40" w:after="100"/>
+              <w:ind w:right="-132"/>
+              <w:cnfStyle w:val="000000000000" w:firstRow="0" w:lastRow="0" w:firstColumn="0" w:lastColumn="0" w:oddVBand="0" w:evenVBand="0" w:oddHBand="0" w:evenHBand="0" w:firstRowFirstColumn="0" w:firstRowLastColumn="0" w:lastRowFirstColumn="0" w:lastRowLastColumn="0"/>
+              <w:rPr>
+                <w:lang w:val="en-US"/>
+              </w:rPr>
+            </w:pPr>
+            <w:r>
+              <w:rPr>
+                <w:lang w:val="en-US"/>
+              </w:rPr>
+              <w:t>Teal Purple</w:t>
+            </w:r>
+          </w:p>
+        </w:tc>
+        <w:tc>
+          <w:tcPr>
+            <w:tcW w:w="2851" w:type="dxa"/>
+          </w:tcPr>
+          <w:p>
+            <w:pPr>
+              <w:spacing w:before="80" w:after="80"/>
+              <w:cnfStyle w:val="000000000000" w:firstRow="0" w:lastRow="0" w:firstColumn="0" w:lastColumn="0" w:oddVBand="0" w:evenVBand="0" w:oddHBand="0" w:evenHBand="0" w:firstRowFirstColumn="0" w:firstRowLastColumn="0" w:lastRowFirstColumn="0" w:lastRowLastColumn="0"/>
+              <w:rPr>
+                <w:lang w:val="en-US"/>
+              </w:rPr>
+            </w:pPr>
+            <w:r>
+              <w:rPr>
+                <w:lang w:val="en-US"/>
+              </w:rPr>
+              <w:t>Function for End or Start</w:t>
+            </w:r>
+          </w:p>
+        </w:tc>
+      </w:tr>
+      <w:tr>
+        <w:tc>
+          <w:tcPr>
+            <w:cnfStyle w:val="001000000000" w:firstRow="0" w:lastRow="0" w:firstColumn="1" w:lastColumn="0" w:oddVBand="0" w:evenVBand="0" w:oddHBand="0" w:evenHBand="0" w:firstRowFirstColumn="0" w:firstRowLastColumn="0" w:lastRowFirstColumn="0" w:lastRowLastColumn="0"/>
+            <w:tcW w:w="570" w:type="dxa"/>
+            <w:shd w:val="clear" w:color="auto" w:fill="AE78D6"/>
+          </w:tcPr>
+          <w:p>
+            <w:pPr>
+              <w:pStyle w:val="a"/>
+              <w:numPr>
+                <w:ilvl w:val="0"/>
+                <w:numId w:val="0"/>
+              </w:numPr>
+              <w:spacing w:before="80" w:after="80"/>
+              <w:ind w:left="360" w:hanging="288"/>
+              <w:rPr>
+                <w:lang w:val="en-US"/>
+              </w:rPr>
+            </w:pPr>
+            <w:r>
+              <w:rPr>
+                <w:lang w:val="en-US"/>
+              </w:rPr>
+              <w:t>5</w:t>
+            </w:r>
+          </w:p>
+        </w:tc>
+        <w:tc>
+          <w:tcPr>
+            <w:tcW w:w="2565" w:type="dxa"/>
+          </w:tcPr>
+          <w:p>
+            <w:pPr>
+              <w:spacing w:before="80" w:after="80"/>
+              <w:cnfStyle w:val="000000000000" w:firstRow="0" w:lastRow="0" w:firstColumn="0" w:lastColumn="0" w:oddVBand="0" w:evenVBand="0" w:oddHBand="0" w:evenHBand="0" w:firstRowFirstColumn="0" w:firstRowLastColumn="0" w:lastRowFirstColumn="0" w:lastRowLastColumn="0"/>
+              <w:rPr>
+                <w:lang w:val="en-US"/>
+              </w:rPr>
+            </w:pPr>
+            <w:r>
+              <w:rPr>
+                <w:lang w:val="en-US"/>
+              </w:rPr>
+              <w:t>Light Purple</w:t>
+            </w:r>
+          </w:p>
+        </w:tc>
+        <w:tc>
+          <w:tcPr>
+            <w:tcW w:w="2851" w:type="dxa"/>
+          </w:tcPr>
+          <w:p>
+            <w:pPr>
+              <w:spacing w:before="80" w:after="80"/>
+              <w:cnfStyle w:val="000000000000" w:firstRow="0" w:lastRow="0" w:firstColumn="0" w:lastColumn="0" w:oddVBand="0" w:evenVBand="0" w:oddHBand="0" w:evenHBand="0" w:firstRowFirstColumn="0" w:firstRowLastColumn="0" w:lastRowFirstColumn="0" w:lastRowLastColumn="0"/>
+              <w:rPr>
+                <w:lang w:val="en-US"/>
+              </w:rPr>
+            </w:pPr>
+            <w:r>
+              <w:rPr>
+                <w:lang w:val="en-US"/>
+              </w:rPr>
+              <w:t>Function</w:t>
+            </w:r>
+          </w:p>
+        </w:tc>
+      </w:tr>
+    </w:tbl>
+    <w:p>
+      <w:pPr>
+        <w:rPr>
+          <w:lang w:val="en-US"/>
+        </w:rPr>
+      </w:pPr>
+    </w:p>
     <w:sectPr>
-      <w:footerReference w:type="default" r:id="rId18"/>
+      <w:footerReference w:type="default" r:id="rId19"/>
       <w:pgSz w:w="11906" w:h="16838"/>
       <w:pgMar w:top="1417" w:right="1417" w:bottom="1417" w:left="1417" w:header="708" w:footer="708" w:gutter="0"/>
       <w:pgNumType w:start="0"/>
@@ -9396,7 +9876,7 @@
 </file>
 
 <file path=word/endnotes.xml><?xml version="1.0" encoding="utf-8"?>
-<w:endnotes xmlns:wpc="http://schemas.microsoft.com/office/word/2010/wordprocessingCanvas" xmlns:cx="http://schemas.microsoft.com/office/drawing/2014/chartex" xmlns:cx1="http://schemas.microsoft.com/office/drawing/2015/9/8/chartex" xmlns:cx2="http://schemas.microsoft.com/office/drawing/2015/10/21/chartex" xmlns:cx3="http://schemas.microsoft.com/office/drawing/2016/5/9/chartex" xmlns:cx4="http://schemas.microsoft.com/office/drawing/2016/5/10/chartex" xmlns:cx5="http://schemas.microsoft.com/office/drawing/2016/5/11/chartex" xmlns:cx6="http://schemas.microsoft.com/office/drawing/2016/5/12/chartex" xmlns:cx7="http://schemas.microsoft.com/office/drawing/2016/5/13/chartex" xmlns:cx8="http://schemas.microsoft.com/office/drawing/2016/5/14/chartex" xmlns:mc="http://schemas.openxmlformats.org/markup-compatibility/2006" xmlns:aink="http://schemas.microsoft.com/office/drawing/2016/ink" xmlns:am3d="http://schemas.microsoft.com/office/drawing/2017/model3d" xmlns:o="urn:schemas-microsoft-com:office:office" xmlns:r="http://schemas.openxmlformats.org/officeDocument/2006/relationships" xmlns:m="http://schemas.openxmlformats.org/officeDocument/2006/math" xmlns:v="urn:schemas-microsoft-com:vml" xmlns:wp14="http://schemas.microsoft.com/office/word/2010/wordprocessingDrawing" xmlns:wp="http://schemas.openxmlformats.org/drawingml/2006/wordprocessingDrawing" xmlns:w10="urn:schemas-microsoft-com:office:word" xmlns:w="http://schemas.openxmlformats.org/wordprocessingml/2006/main" xmlns:w14="http://schemas.microsoft.com/office/word/2010/wordml" xmlns:w15="http://schemas.microsoft.com/office/word/2012/wordml" xmlns:w16cex="http://schemas.microsoft.com/office/word/2018/wordml/cex" xmlns:w16cid="http://schemas.microsoft.com/office/word/2016/wordml/cid" xmlns:w16="http://schemas.microsoft.com/office/word/2018/wordml" xmlns:w16sdtdh="http://schemas.microsoft.com/office/word/2020/wordml/sdtdatahash" xmlns:w16se="http://schemas.microsoft.com/office/word/2015/wordml/symex" xmlns:wpg="http://schemas.microsoft.com/office/word/2010/wordprocessingGroup" xmlns:wpi="http://schemas.microsoft.com/office/word/2010/wordprocessingInk" xmlns:wne="http://schemas.microsoft.com/office/word/2006/wordml" xmlns:wps="http://schemas.microsoft.com/office/word/2010/wordprocessingShape" mc:Ignorable="w14 w15 w16se w16cid w16 w16cex w16sdtdh wp14">
+<w:endnotes xmlns:wpc="http://schemas.microsoft.com/office/word/2010/wordprocessingCanvas" xmlns:cx="http://schemas.microsoft.com/office/drawing/2014/chartex" xmlns:mc="http://schemas.openxmlformats.org/markup-compatibility/2006" xmlns:o="urn:schemas-microsoft-com:office:office" xmlns:r="http://schemas.openxmlformats.org/officeDocument/2006/relationships" xmlns:m="http://schemas.openxmlformats.org/officeDocument/2006/math" xmlns:v="urn:schemas-microsoft-com:vml" xmlns:wp14="http://schemas.microsoft.com/office/word/2010/wordprocessingDrawing" xmlns:wp="http://schemas.openxmlformats.org/drawingml/2006/wordprocessingDrawing" xmlns:w10="urn:schemas-microsoft-com:office:word" xmlns:w="http://schemas.openxmlformats.org/wordprocessingml/2006/main" xmlns:w14="http://schemas.microsoft.com/office/word/2010/wordml" xmlns:w15="http://schemas.microsoft.com/office/word/2012/wordml" xmlns:w16se="http://schemas.microsoft.com/office/word/2015/wordml/symex" xmlns:wpg="http://schemas.microsoft.com/office/word/2010/wordprocessingGroup" xmlns:wpi="http://schemas.microsoft.com/office/word/2010/wordprocessingInk" xmlns:wne="http://schemas.microsoft.com/office/word/2006/wordml" xmlns:wps="http://schemas.microsoft.com/office/word/2010/wordprocessingShape" mc:Ignorable="w14 w15 w16se wp14">
   <w:endnote w:type="separator" w:id="-1">
     <w:p>
       <w:pPr>
@@ -9421,7 +9901,7 @@
 </file>
 
 <file path=word/footer1.xml><?xml version="1.0" encoding="utf-8"?>
-<w:ftr xmlns:wpc="http://schemas.microsoft.com/office/word/2010/wordprocessingCanvas" xmlns:cx="http://schemas.microsoft.com/office/drawing/2014/chartex" xmlns:cx1="http://schemas.microsoft.com/office/drawing/2015/9/8/chartex" xmlns:cx2="http://schemas.microsoft.com/office/drawing/2015/10/21/chartex" xmlns:cx3="http://schemas.microsoft.com/office/drawing/2016/5/9/chartex" xmlns:cx4="http://schemas.microsoft.com/office/drawing/2016/5/10/chartex" xmlns:cx5="http://schemas.microsoft.com/office/drawing/2016/5/11/chartex" xmlns:cx6="http://schemas.microsoft.com/office/drawing/2016/5/12/chartex" xmlns:cx7="http://schemas.microsoft.com/office/drawing/2016/5/13/chartex" xmlns:cx8="http://schemas.microsoft.com/office/drawing/2016/5/14/chartex" xmlns:mc="http://schemas.openxmlformats.org/markup-compatibility/2006" xmlns:aink="http://schemas.microsoft.com/office/drawing/2016/ink" xmlns:am3d="http://schemas.microsoft.com/office/drawing/2017/model3d" xmlns:o="urn:schemas-microsoft-com:office:office" xmlns:r="http://schemas.openxmlformats.org/officeDocument/2006/relationships" xmlns:m="http://schemas.openxmlformats.org/officeDocument/2006/math" xmlns:v="urn:schemas-microsoft-com:vml" xmlns:wp14="http://schemas.microsoft.com/office/word/2010/wordprocessingDrawing" xmlns:wp="http://schemas.openxmlformats.org/drawingml/2006/wordprocessingDrawing" xmlns:w10="urn:schemas-microsoft-com:office:word" xmlns:w="http://schemas.openxmlformats.org/wordprocessingml/2006/main" xmlns:w14="http://schemas.microsoft.com/office/word/2010/wordml" xmlns:w15="http://schemas.microsoft.com/office/word/2012/wordml" xmlns:w16cex="http://schemas.microsoft.com/office/word/2018/wordml/cex" xmlns:w16cid="http://schemas.microsoft.com/office/word/2016/wordml/cid" xmlns:w16="http://schemas.microsoft.com/office/word/2018/wordml" xmlns:w16sdtdh="http://schemas.microsoft.com/office/word/2020/wordml/sdtdatahash" xmlns:w16se="http://schemas.microsoft.com/office/word/2015/wordml/symex" xmlns:wpg="http://schemas.microsoft.com/office/word/2010/wordprocessingGroup" xmlns:wpi="http://schemas.microsoft.com/office/word/2010/wordprocessingInk" xmlns:wne="http://schemas.microsoft.com/office/word/2006/wordml" xmlns:wps="http://schemas.microsoft.com/office/word/2010/wordprocessingShape" mc:Ignorable="w14 w15 w16se w16cid w16 w16cex w16sdtdh wp14">
+<w:ftr xmlns:wpc="http://schemas.microsoft.com/office/word/2010/wordprocessingCanvas" xmlns:cx="http://schemas.microsoft.com/office/drawing/2014/chartex" xmlns:mc="http://schemas.openxmlformats.org/markup-compatibility/2006" xmlns:o="urn:schemas-microsoft-com:office:office" xmlns:r="http://schemas.openxmlformats.org/officeDocument/2006/relationships" xmlns:m="http://schemas.openxmlformats.org/officeDocument/2006/math" xmlns:v="urn:schemas-microsoft-com:vml" xmlns:wp14="http://schemas.microsoft.com/office/word/2010/wordprocessingDrawing" xmlns:wp="http://schemas.openxmlformats.org/drawingml/2006/wordprocessingDrawing" xmlns:w10="urn:schemas-microsoft-com:office:word" xmlns:w="http://schemas.openxmlformats.org/wordprocessingml/2006/main" xmlns:w14="http://schemas.microsoft.com/office/word/2010/wordml" xmlns:w15="http://schemas.microsoft.com/office/word/2012/wordml" xmlns:w16se="http://schemas.microsoft.com/office/word/2015/wordml/symex" xmlns:wpg="http://schemas.microsoft.com/office/word/2010/wordprocessingGroup" xmlns:wpi="http://schemas.microsoft.com/office/word/2010/wordprocessingInk" xmlns:wne="http://schemas.microsoft.com/office/word/2006/wordml" xmlns:wps="http://schemas.microsoft.com/office/word/2010/wordprocessingShape" mc:Ignorable="w14 w15 w16se wp14">
   <w:tbl>
     <w:tblPr>
       <w:tblW w:w="5000" w:type="pct"/>
@@ -9467,7 +9947,7 @@
           <w:sdtContent>
             <w:p>
               <w:pPr>
-                <w:pStyle w:val="Header"/>
+                <w:pStyle w:val="a6"/>
                 <w:jc w:val="right"/>
                 <w:rPr>
                   <w:caps/>
@@ -9494,7 +9974,7 @@
         </w:tcPr>
         <w:p>
           <w:pPr>
-            <w:pStyle w:val="Footer"/>
+            <w:pStyle w:val="a8"/>
             <w:jc w:val="center"/>
             <w:rPr>
               <w:color w:val="FFFFFF" w:themeColor="background1"/>
@@ -9523,7 +10003,7 @@
               <w:noProof/>
               <w:color w:val="FFFFFF" w:themeColor="background1"/>
             </w:rPr>
-            <w:t>8</w:t>
+            <w:t>9</w:t>
           </w:r>
           <w:r>
             <w:rPr>
@@ -9537,14 +10017,14 @@
   </w:tbl>
   <w:p>
     <w:pPr>
-      <w:pStyle w:val="Footer"/>
+      <w:pStyle w:val="a8"/>
     </w:pPr>
   </w:p>
 </w:ftr>
 </file>
 
 <file path=word/footnotes.xml><?xml version="1.0" encoding="utf-8"?>
-<w:footnotes xmlns:wpc="http://schemas.microsoft.com/office/word/2010/wordprocessingCanvas" xmlns:cx="http://schemas.microsoft.com/office/drawing/2014/chartex" xmlns:cx1="http://schemas.microsoft.com/office/drawing/2015/9/8/chartex" xmlns:cx2="http://schemas.microsoft.com/office/drawing/2015/10/21/chartex" xmlns:cx3="http://schemas.microsoft.com/office/drawing/2016/5/9/chartex" xmlns:cx4="http://schemas.microsoft.com/office/drawing/2016/5/10/chartex" xmlns:cx5="http://schemas.microsoft.com/office/drawing/2016/5/11/chartex" xmlns:cx6="http://schemas.microsoft.com/office/drawing/2016/5/12/chartex" xmlns:cx7="http://schemas.microsoft.com/office/drawing/2016/5/13/chartex" xmlns:cx8="http://schemas.microsoft.com/office/drawing/2016/5/14/chartex" xmlns:mc="http://schemas.openxmlformats.org/markup-compatibility/2006" xmlns:aink="http://schemas.microsoft.com/office/drawing/2016/ink" xmlns:am3d="http://schemas.microsoft.com/office/drawing/2017/model3d" xmlns:o="urn:schemas-microsoft-com:office:office" xmlns:r="http://schemas.openxmlformats.org/officeDocument/2006/relationships" xmlns:m="http://schemas.openxmlformats.org/officeDocument/2006/math" xmlns:v="urn:schemas-microsoft-com:vml" xmlns:wp14="http://schemas.microsoft.com/office/word/2010/wordprocessingDrawing" xmlns:wp="http://schemas.openxmlformats.org/drawingml/2006/wordprocessingDrawing" xmlns:w10="urn:schemas-microsoft-com:office:word" xmlns:w="http://schemas.openxmlformats.org/wordprocessingml/2006/main" xmlns:w14="http://schemas.microsoft.com/office/word/2010/wordml" xmlns:w15="http://schemas.microsoft.com/office/word/2012/wordml" xmlns:w16cex="http://schemas.microsoft.com/office/word/2018/wordml/cex" xmlns:w16cid="http://schemas.microsoft.com/office/word/2016/wordml/cid" xmlns:w16="http://schemas.microsoft.com/office/word/2018/wordml" xmlns:w16sdtdh="http://schemas.microsoft.com/office/word/2020/wordml/sdtdatahash" xmlns:w16se="http://schemas.microsoft.com/office/word/2015/wordml/symex" xmlns:wpg="http://schemas.microsoft.com/office/word/2010/wordprocessingGroup" xmlns:wpi="http://schemas.microsoft.com/office/word/2010/wordprocessingInk" xmlns:wne="http://schemas.microsoft.com/office/word/2006/wordml" xmlns:wps="http://schemas.microsoft.com/office/word/2010/wordprocessingShape" mc:Ignorable="w14 w15 w16se w16cid w16 w16cex w16sdtdh wp14">
+<w:footnotes xmlns:wpc="http://schemas.microsoft.com/office/word/2010/wordprocessingCanvas" xmlns:cx="http://schemas.microsoft.com/office/drawing/2014/chartex" xmlns:mc="http://schemas.openxmlformats.org/markup-compatibility/2006" xmlns:o="urn:schemas-microsoft-com:office:office" xmlns:r="http://schemas.openxmlformats.org/officeDocument/2006/relationships" xmlns:m="http://schemas.openxmlformats.org/officeDocument/2006/math" xmlns:v="urn:schemas-microsoft-com:vml" xmlns:wp14="http://schemas.microsoft.com/office/word/2010/wordprocessingDrawing" xmlns:wp="http://schemas.openxmlformats.org/drawingml/2006/wordprocessingDrawing" xmlns:w10="urn:schemas-microsoft-com:office:word" xmlns:w="http://schemas.openxmlformats.org/wordprocessingml/2006/main" xmlns:w14="http://schemas.microsoft.com/office/word/2010/wordml" xmlns:w15="http://schemas.microsoft.com/office/word/2012/wordml" xmlns:w16se="http://schemas.microsoft.com/office/word/2015/wordml/symex" xmlns:wpg="http://schemas.microsoft.com/office/word/2010/wordprocessingGroup" xmlns:wpi="http://schemas.microsoft.com/office/word/2010/wordprocessingInk" xmlns:wne="http://schemas.microsoft.com/office/word/2006/wordml" xmlns:wps="http://schemas.microsoft.com/office/word/2010/wordprocessingShape" mc:Ignorable="w14 w15 w16se wp14">
   <w:footnote w:type="separator" w:id="-1">
     <w:p>
       <w:pPr>
@@ -9569,7 +10049,7 @@
 </file>
 
 <file path=word/numbering.xml><?xml version="1.0" encoding="utf-8"?>
-<w:numbering xmlns:wpc="http://schemas.microsoft.com/office/word/2010/wordprocessingCanvas" xmlns:cx="http://schemas.microsoft.com/office/drawing/2014/chartex" xmlns:cx1="http://schemas.microsoft.com/office/drawing/2015/9/8/chartex" xmlns:cx2="http://schemas.microsoft.com/office/drawing/2015/10/21/chartex" xmlns:cx3="http://schemas.microsoft.com/office/drawing/2016/5/9/chartex" xmlns:cx4="http://schemas.microsoft.com/office/drawing/2016/5/10/chartex" xmlns:cx5="http://schemas.microsoft.com/office/drawing/2016/5/11/chartex" xmlns:cx6="http://schemas.microsoft.com/office/drawing/2016/5/12/chartex" xmlns:cx7="http://schemas.microsoft.com/office/drawing/2016/5/13/chartex" xmlns:cx8="http://schemas.microsoft.com/office/drawing/2016/5/14/chartex" xmlns:mc="http://schemas.openxmlformats.org/markup-compatibility/2006" xmlns:aink="http://schemas.microsoft.com/office/drawing/2016/ink" xmlns:am3d="http://schemas.microsoft.com/office/drawing/2017/model3d" xmlns:o="urn:schemas-microsoft-com:office:office" xmlns:r="http://schemas.openxmlformats.org/officeDocument/2006/relationships" xmlns:m="http://schemas.openxmlformats.org/officeDocument/2006/math" xmlns:v="urn:schemas-microsoft-com:vml" xmlns:wp14="http://schemas.microsoft.com/office/word/2010/wordprocessingDrawing" xmlns:wp="http://schemas.openxmlformats.org/drawingml/2006/wordprocessingDrawing" xmlns:w10="urn:schemas-microsoft-com:office:word" xmlns:w="http://schemas.openxmlformats.org/wordprocessingml/2006/main" xmlns:w14="http://schemas.microsoft.com/office/word/2010/wordml" xmlns:w15="http://schemas.microsoft.com/office/word/2012/wordml" xmlns:w16cex="http://schemas.microsoft.com/office/word/2018/wordml/cex" xmlns:w16cid="http://schemas.microsoft.com/office/word/2016/wordml/cid" xmlns:w16="http://schemas.microsoft.com/office/word/2018/wordml" xmlns:w16sdtdh="http://schemas.microsoft.com/office/word/2020/wordml/sdtdatahash" xmlns:w16se="http://schemas.microsoft.com/office/word/2015/wordml/symex" xmlns:wpg="http://schemas.microsoft.com/office/word/2010/wordprocessingGroup" xmlns:wpi="http://schemas.microsoft.com/office/word/2010/wordprocessingInk" xmlns:wne="http://schemas.microsoft.com/office/word/2006/wordml" xmlns:wps="http://schemas.microsoft.com/office/word/2010/wordprocessingShape" mc:Ignorable="w14 w15 w16se w16cid w16 w16cex w16sdtdh wp14">
+<w:numbering xmlns:wpc="http://schemas.microsoft.com/office/word/2010/wordprocessingCanvas" xmlns:cx="http://schemas.microsoft.com/office/drawing/2014/chartex" xmlns:mc="http://schemas.openxmlformats.org/markup-compatibility/2006" xmlns:o="urn:schemas-microsoft-com:office:office" xmlns:r="http://schemas.openxmlformats.org/officeDocument/2006/relationships" xmlns:m="http://schemas.openxmlformats.org/officeDocument/2006/math" xmlns:v="urn:schemas-microsoft-com:vml" xmlns:wp14="http://schemas.microsoft.com/office/word/2010/wordprocessingDrawing" xmlns:wp="http://schemas.openxmlformats.org/drawingml/2006/wordprocessingDrawing" xmlns:w10="urn:schemas-microsoft-com:office:word" xmlns:w="http://schemas.openxmlformats.org/wordprocessingml/2006/main" xmlns:w14="http://schemas.microsoft.com/office/word/2010/wordml" xmlns:w15="http://schemas.microsoft.com/office/word/2012/wordml" xmlns:w16se="http://schemas.microsoft.com/office/word/2015/wordml/symex" xmlns:wpg="http://schemas.microsoft.com/office/word/2010/wordprocessingGroup" xmlns:wpi="http://schemas.microsoft.com/office/word/2010/wordprocessingInk" xmlns:wne="http://schemas.microsoft.com/office/word/2006/wordml" xmlns:wps="http://schemas.microsoft.com/office/word/2010/wordprocessingShape" mc:Ignorable="w14 w15 w16se wp14">
   <w:abstractNum w:abstractNumId="0" w15:restartNumberingAfterBreak="0">
     <w:nsid w:val="FFFFFF88"/>
     <w:multiLevelType w:val="singleLevel"/>
@@ -9577,7 +10057,7 @@
     <w:lvl w:ilvl="0">
       <w:start w:val="1"/>
       <w:numFmt w:val="decimal"/>
-      <w:pStyle w:val="ListNumber"/>
+      <w:pStyle w:val="a"/>
       <w:suff w:val="nothing"/>
       <w:lvlText w:val="%1"/>
       <w:lvlJc w:val="left"/>
@@ -9614,7 +10094,7 @@
 </file>
 
 <file path=word/styles.xml><?xml version="1.0" encoding="utf-8"?>
-<w:styles xmlns:mc="http://schemas.openxmlformats.org/markup-compatibility/2006" xmlns:r="http://schemas.openxmlformats.org/officeDocument/2006/relationships" xmlns:w="http://schemas.openxmlformats.org/wordprocessingml/2006/main" xmlns:w14="http://schemas.microsoft.com/office/word/2010/wordml" xmlns:w15="http://schemas.microsoft.com/office/word/2012/wordml" xmlns:w16cex="http://schemas.microsoft.com/office/word/2018/wordml/cex" xmlns:w16cid="http://schemas.microsoft.com/office/word/2016/wordml/cid" xmlns:w16="http://schemas.microsoft.com/office/word/2018/wordml" xmlns:w16sdtdh="http://schemas.microsoft.com/office/word/2020/wordml/sdtdatahash" xmlns:w16se="http://schemas.microsoft.com/office/word/2015/wordml/symex" mc:Ignorable="w14 w15 w16se w16cid w16 w16cex w16sdtdh">
+<w:styles xmlns:mc="http://schemas.openxmlformats.org/markup-compatibility/2006" xmlns:r="http://schemas.openxmlformats.org/officeDocument/2006/relationships" xmlns:w="http://schemas.openxmlformats.org/wordprocessingml/2006/main" xmlns:w14="http://schemas.microsoft.com/office/word/2010/wordml" xmlns:w15="http://schemas.microsoft.com/office/word/2012/wordml" xmlns:w16se="http://schemas.microsoft.com/office/word/2015/wordml/symex" mc:Ignorable="w14 w15 w16se">
   <w:docDefaults>
     <w:rPrDefault>
       <w:rPr>
@@ -9630,7 +10110,7 @@
       </w:pPr>
     </w:pPrDefault>
   </w:docDefaults>
-  <w:latentStyles w:defLockedState="0" w:defUIPriority="99" w:defSemiHidden="0" w:defUnhideWhenUsed="0" w:defQFormat="0" w:count="376">
+  <w:latentStyles w:defLockedState="0" w:defUIPriority="99" w:defSemiHidden="0" w:defUnhideWhenUsed="0" w:defQFormat="0" w:count="371">
     <w:lsdException w:name="Normal" w:uiPriority="0" w:qFormat="1"/>
     <w:lsdException w:name="heading 1" w:uiPriority="9" w:qFormat="1"/>
     <w:lsdException w:name="heading 2" w:semiHidden="1" w:uiPriority="9" w:unhideWhenUsed="1" w:qFormat="1"/>
@@ -9736,6 +10216,7 @@
     <w:lsdException w:name="HTML Sample" w:semiHidden="1" w:unhideWhenUsed="1"/>
     <w:lsdException w:name="HTML Typewriter" w:semiHidden="1" w:unhideWhenUsed="1"/>
     <w:lsdException w:name="HTML Variable" w:semiHidden="1" w:unhideWhenUsed="1"/>
+    <w:lsdException w:name="Normal Table" w:semiHidden="1" w:unhideWhenUsed="1"/>
     <w:lsdException w:name="annotation subject" w:semiHidden="1" w:unhideWhenUsed="1"/>
     <w:lsdException w:name="No List" w:semiHidden="1" w:unhideWhenUsed="1"/>
     <w:lsdException w:name="Outline List 1" w:semiHidden="1" w:unhideWhenUsed="1"/>
@@ -9778,8 +10259,11 @@
     <w:lsdException w:name="Table Contemporary" w:semiHidden="1" w:unhideWhenUsed="1"/>
     <w:lsdException w:name="Table Elegant" w:semiHidden="1" w:unhideWhenUsed="1"/>
     <w:lsdException w:name="Table Professional" w:semiHidden="1" w:unhideWhenUsed="1"/>
+    <w:lsdException w:name="Table Subtle 1" w:semiHidden="1" w:unhideWhenUsed="1"/>
     <w:lsdException w:name="Table Subtle 2" w:semiHidden="1" w:unhideWhenUsed="1"/>
     <w:lsdException w:name="Table Web 1" w:semiHidden="1" w:unhideWhenUsed="1"/>
+    <w:lsdException w:name="Table Web 2" w:semiHidden="1" w:unhideWhenUsed="1"/>
+    <w:lsdException w:name="Table Web 3" w:semiHidden="1" w:unhideWhenUsed="1"/>
     <w:lsdException w:name="Balloon Text" w:semiHidden="1" w:unhideWhenUsed="1"/>
     <w:lsdException w:name="Table Grid" w:uiPriority="39"/>
     <w:lsdException w:name="Table Theme" w:semiHidden="1" w:unhideWhenUsed="1"/>
@@ -9998,21 +10482,17 @@
     <w:lsdException w:name="List Table 5 Dark Accent 6" w:uiPriority="50"/>
     <w:lsdException w:name="List Table 6 Colorful Accent 6" w:uiPriority="51"/>
     <w:lsdException w:name="List Table 7 Colorful Accent 6" w:uiPriority="52"/>
-    <w:lsdException w:name="Mention" w:semiHidden="1" w:unhideWhenUsed="1"/>
-    <w:lsdException w:name="Smart Hyperlink" w:semiHidden="1" w:unhideWhenUsed="1"/>
-    <w:lsdException w:name="Hashtag" w:semiHidden="1" w:unhideWhenUsed="1"/>
-    <w:lsdException w:name="Unresolved Mention" w:semiHidden="1" w:unhideWhenUsed="1"/>
-    <w:lsdException w:name="Smart Link" w:semiHidden="1" w:unhideWhenUsed="1"/>
   </w:latentStyles>
-  <w:style w:type="paragraph" w:default="1" w:styleId="Normal">
+  <w:style w:type="paragraph" w:default="1" w:styleId="a0">
     <w:name w:val="Normal"/>
     <w:qFormat/>
+    <w:rsid w:val="00473327"/>
   </w:style>
-  <w:style w:type="paragraph" w:styleId="Heading1">
+  <w:style w:type="paragraph" w:styleId="1">
     <w:name w:val="heading 1"/>
-    <w:basedOn w:val="Normal"/>
-    <w:next w:val="Heading2"/>
-    <w:link w:val="Heading1Char"/>
+    <w:basedOn w:val="a0"/>
+    <w:next w:val="2"/>
+    <w:link w:val="10"/>
     <w:uiPriority w:val="9"/>
     <w:qFormat/>
     <w:rsid w:val="00E82C7D"/>
@@ -10034,11 +10514,11 @@
       <w14:ligatures w14:val="standard"/>
     </w:rPr>
   </w:style>
-  <w:style w:type="paragraph" w:styleId="Heading2">
+  <w:style w:type="paragraph" w:styleId="2">
     <w:name w:val="heading 2"/>
-    <w:basedOn w:val="Normal"/>
-    <w:next w:val="Heading3"/>
-    <w:link w:val="Heading2Char"/>
+    <w:basedOn w:val="a0"/>
+    <w:next w:val="3"/>
+    <w:link w:val="20"/>
     <w:uiPriority w:val="9"/>
     <w:unhideWhenUsed/>
     <w:qFormat/>
@@ -10067,10 +10547,10 @@
       <w14:ligatures w14:val="standard"/>
     </w:rPr>
   </w:style>
-  <w:style w:type="paragraph" w:styleId="Heading3">
+  <w:style w:type="paragraph" w:styleId="3">
     <w:name w:val="heading 3"/>
-    <w:basedOn w:val="Normal"/>
-    <w:link w:val="Heading3Char"/>
+    <w:basedOn w:val="a0"/>
+    <w:link w:val="30"/>
     <w:uiPriority w:val="9"/>
     <w:unhideWhenUsed/>
     <w:qFormat/>
@@ -10095,13 +10575,13 @@
       <w14:ligatures w14:val="standard"/>
     </w:rPr>
   </w:style>
-  <w:style w:type="character" w:default="1" w:styleId="DefaultParagraphFont">
+  <w:style w:type="character" w:default="1" w:styleId="a1">
     <w:name w:val="Default Paragraph Font"/>
     <w:uiPriority w:val="1"/>
     <w:semiHidden/>
     <w:unhideWhenUsed/>
   </w:style>
-  <w:style w:type="table" w:default="1" w:styleId="TableNormal">
+  <w:style w:type="table" w:default="1" w:styleId="a2">
     <w:name w:val="Normal Table"/>
     <w:uiPriority w:val="99"/>
     <w:semiHidden/>
@@ -10116,15 +10596,15 @@
       </w:tblCellMar>
     </w:tblPr>
   </w:style>
-  <w:style w:type="numbering" w:default="1" w:styleId="NoList">
+  <w:style w:type="numbering" w:default="1" w:styleId="a3">
     <w:name w:val="No List"/>
     <w:uiPriority w:val="99"/>
     <w:semiHidden/>
     <w:unhideWhenUsed/>
   </w:style>
-  <w:style w:type="character" w:styleId="Hyperlink">
+  <w:style w:type="character" w:styleId="a4">
     <w:name w:val="Hyperlink"/>
-    <w:basedOn w:val="DefaultParagraphFont"/>
+    <w:basedOn w:val="a1"/>
     <w:uiPriority w:val="99"/>
     <w:unhideWhenUsed/>
     <w:rsid w:val="00AC0415"/>
@@ -10133,10 +10613,10 @@
       <w:u w:val="single"/>
     </w:rPr>
   </w:style>
-  <w:style w:type="character" w:customStyle="1" w:styleId="Heading1Char">
-    <w:name w:val="Heading 1 Char"/>
-    <w:basedOn w:val="DefaultParagraphFont"/>
-    <w:link w:val="Heading1"/>
+  <w:style w:type="character" w:customStyle="1" w:styleId="10">
+    <w:name w:val="Заглавие 1 Знак"/>
+    <w:basedOn w:val="a1"/>
+    <w:link w:val="1"/>
     <w:uiPriority w:val="9"/>
     <w:rsid w:val="00E82C7D"/>
     <w:rPr>
@@ -10150,10 +10630,10 @@
       <w14:ligatures w14:val="standard"/>
     </w:rPr>
   </w:style>
-  <w:style w:type="character" w:customStyle="1" w:styleId="Heading2Char">
-    <w:name w:val="Heading 2 Char"/>
-    <w:basedOn w:val="DefaultParagraphFont"/>
-    <w:link w:val="Heading2"/>
+  <w:style w:type="character" w:customStyle="1" w:styleId="20">
+    <w:name w:val="Заглавие 2 Знак"/>
+    <w:basedOn w:val="a1"/>
+    <w:link w:val="2"/>
     <w:uiPriority w:val="9"/>
     <w:rsid w:val="00E82C7D"/>
     <w:rPr>
@@ -10170,10 +10650,10 @@
       <w14:ligatures w14:val="standard"/>
     </w:rPr>
   </w:style>
-  <w:style w:type="character" w:customStyle="1" w:styleId="Heading3Char">
-    <w:name w:val="Heading 3 Char"/>
-    <w:basedOn w:val="DefaultParagraphFont"/>
-    <w:link w:val="Heading3"/>
+  <w:style w:type="character" w:customStyle="1" w:styleId="30">
+    <w:name w:val="Заглавие 3 Знак"/>
+    <w:basedOn w:val="a1"/>
+    <w:link w:val="3"/>
     <w:uiPriority w:val="9"/>
     <w:rsid w:val="00E82C7D"/>
     <w:rPr>
@@ -10189,9 +10669,9 @@
       <w14:ligatures w14:val="standard"/>
     </w:rPr>
   </w:style>
-  <w:style w:type="table" w:customStyle="1" w:styleId="a">
+  <w:style w:type="table" w:customStyle="1" w:styleId="a5">
     <w:name w:val="Без граници"/>
-    <w:basedOn w:val="TableNormal"/>
+    <w:basedOn w:val="a2"/>
     <w:uiPriority w:val="99"/>
     <w:rsid w:val="00E82C7D"/>
     <w:pPr>
@@ -10253,9 +10733,9 @@
       </w:rPr>
     </w:tblStylePr>
   </w:style>
-  <w:style w:type="paragraph" w:styleId="ListNumber">
+  <w:style w:type="paragraph" w:styleId="a">
     <w:name w:val="List Number"/>
-    <w:basedOn w:val="Normal"/>
+    <w:basedOn w:val="a0"/>
     <w:uiPriority w:val="10"/>
     <w:qFormat/>
     <w:rsid w:val="00E82C7D"/>
@@ -10273,10 +10753,10 @@
       <w14:ligatures w14:val="standard"/>
     </w:rPr>
   </w:style>
-  <w:style w:type="paragraph" w:styleId="Header">
+  <w:style w:type="paragraph" w:styleId="a6">
     <w:name w:val="header"/>
-    <w:basedOn w:val="Normal"/>
-    <w:link w:val="HeaderChar"/>
+    <w:basedOn w:val="a0"/>
+    <w:link w:val="a7"/>
     <w:uiPriority w:val="99"/>
     <w:unhideWhenUsed/>
     <w:rsid w:val="00E82C7D"/>
@@ -10288,17 +10768,17 @@
       <w:spacing w:after="0" w:line="240" w:lineRule="auto"/>
     </w:pPr>
   </w:style>
-  <w:style w:type="character" w:customStyle="1" w:styleId="HeaderChar">
-    <w:name w:val="Header Char"/>
-    <w:basedOn w:val="DefaultParagraphFont"/>
-    <w:link w:val="Header"/>
+  <w:style w:type="character" w:customStyle="1" w:styleId="a7">
+    <w:name w:val="Горен колонтитул Знак"/>
+    <w:basedOn w:val="a1"/>
+    <w:link w:val="a6"/>
     <w:uiPriority w:val="99"/>
     <w:rsid w:val="00E82C7D"/>
   </w:style>
-  <w:style w:type="paragraph" w:styleId="Footer">
+  <w:style w:type="paragraph" w:styleId="a8">
     <w:name w:val="footer"/>
-    <w:basedOn w:val="Normal"/>
-    <w:link w:val="FooterChar"/>
+    <w:basedOn w:val="a0"/>
+    <w:link w:val="a9"/>
     <w:uiPriority w:val="99"/>
     <w:unhideWhenUsed/>
     <w:rsid w:val="00E82C7D"/>
@@ -10310,17 +10790,17 @@
       <w:spacing w:after="0" w:line="240" w:lineRule="auto"/>
     </w:pPr>
   </w:style>
-  <w:style w:type="character" w:customStyle="1" w:styleId="FooterChar">
-    <w:name w:val="Footer Char"/>
-    <w:basedOn w:val="DefaultParagraphFont"/>
-    <w:link w:val="Footer"/>
+  <w:style w:type="character" w:customStyle="1" w:styleId="a9">
+    <w:name w:val="Долен колонтитул Знак"/>
+    <w:basedOn w:val="a1"/>
+    <w:link w:val="a8"/>
     <w:uiPriority w:val="99"/>
     <w:rsid w:val="00E82C7D"/>
   </w:style>
-  <w:style w:type="paragraph" w:styleId="TOCHeading">
+  <w:style w:type="paragraph" w:styleId="aa">
     <w:name w:val="TOC Heading"/>
-    <w:basedOn w:val="Heading1"/>
-    <w:next w:val="Normal"/>
+    <w:basedOn w:val="1"/>
+    <w:next w:val="a0"/>
     <w:uiPriority w:val="39"/>
     <w:unhideWhenUsed/>
     <w:qFormat/>
@@ -10340,10 +10820,10 @@
       <w14:ligatures w14:val="none"/>
     </w:rPr>
   </w:style>
-  <w:style w:type="paragraph" w:styleId="TOC1">
+  <w:style w:type="paragraph" w:styleId="11">
     <w:name w:val="toc 1"/>
-    <w:basedOn w:val="Normal"/>
-    <w:next w:val="Normal"/>
+    <w:basedOn w:val="a0"/>
+    <w:next w:val="a0"/>
     <w:autoRedefine/>
     <w:uiPriority w:val="39"/>
     <w:unhideWhenUsed/>
@@ -10352,10 +10832,10 @@
       <w:spacing w:after="100"/>
     </w:pPr>
   </w:style>
-  <w:style w:type="paragraph" w:styleId="TOC2">
+  <w:style w:type="paragraph" w:styleId="21">
     <w:name w:val="toc 2"/>
-    <w:basedOn w:val="Normal"/>
-    <w:next w:val="Normal"/>
+    <w:basedOn w:val="a0"/>
+    <w:next w:val="a0"/>
     <w:autoRedefine/>
     <w:uiPriority w:val="39"/>
     <w:unhideWhenUsed/>
@@ -10365,10 +10845,10 @@
       <w:ind w:left="220"/>
     </w:pPr>
   </w:style>
-  <w:style w:type="paragraph" w:styleId="TOC3">
+  <w:style w:type="paragraph" w:styleId="31">
     <w:name w:val="toc 3"/>
-    <w:basedOn w:val="Normal"/>
-    <w:next w:val="Normal"/>
+    <w:basedOn w:val="a0"/>
+    <w:next w:val="a0"/>
     <w:autoRedefine/>
     <w:uiPriority w:val="39"/>
     <w:unhideWhenUsed/>
@@ -10378,9 +10858,9 @@
       <w:ind w:left="440"/>
     </w:pPr>
   </w:style>
-  <w:style w:type="character" w:styleId="FollowedHyperlink">
+  <w:style w:type="character" w:styleId="ab">
     <w:name w:val="FollowedHyperlink"/>
-    <w:basedOn w:val="DefaultParagraphFont"/>
+    <w:basedOn w:val="a1"/>
     <w:uiPriority w:val="99"/>
     <w:semiHidden/>
     <w:unhideWhenUsed/>
@@ -10390,9 +10870,9 @@
       <w:u w:val="single"/>
     </w:rPr>
   </w:style>
-  <w:style w:type="table" w:styleId="GridTable4-Accent2">
+  <w:style w:type="table" w:styleId="42">
     <w:name w:val="Grid Table 4 Accent 2"/>
-    <w:basedOn w:val="TableNormal"/>
+    <w:basedOn w:val="a2"/>
     <w:uiPriority w:val="49"/>
     <w:rsid w:val="00AF2003"/>
     <w:pPr>
@@ -10471,7 +10951,7 @@
   </w:style>
   <w:style w:type="character" w:customStyle="1" w:styleId="UnresolvedMention1">
     <w:name w:val="Unresolved Mention1"/>
-    <w:basedOn w:val="DefaultParagraphFont"/>
+    <w:basedOn w:val="a1"/>
     <w:uiPriority w:val="99"/>
     <w:semiHidden/>
     <w:unhideWhenUsed/>
@@ -10485,7 +10965,7 @@
 </file>
 
 <file path=word/glossary/document.xml><?xml version="1.0" encoding="utf-8"?>
-<w:glossaryDocument xmlns:wpc="http://schemas.microsoft.com/office/word/2010/wordprocessingCanvas" xmlns:cx="http://schemas.microsoft.com/office/drawing/2014/chartex" xmlns:cx1="http://schemas.microsoft.com/office/drawing/2015/9/8/chartex" xmlns:cx2="http://schemas.microsoft.com/office/drawing/2015/10/21/chartex" xmlns:cx3="http://schemas.microsoft.com/office/drawing/2016/5/9/chartex" xmlns:cx4="http://schemas.microsoft.com/office/drawing/2016/5/10/chartex" xmlns:cx5="http://schemas.microsoft.com/office/drawing/2016/5/11/chartex" xmlns:cx6="http://schemas.microsoft.com/office/drawing/2016/5/12/chartex" xmlns:cx7="http://schemas.microsoft.com/office/drawing/2016/5/13/chartex" xmlns:cx8="http://schemas.microsoft.com/office/drawing/2016/5/14/chartex" xmlns:mc="http://schemas.openxmlformats.org/markup-compatibility/2006" xmlns:aink="http://schemas.microsoft.com/office/drawing/2016/ink" xmlns:am3d="http://schemas.microsoft.com/office/drawing/2017/model3d" xmlns:o="urn:schemas-microsoft-com:office:office" xmlns:r="http://schemas.openxmlformats.org/officeDocument/2006/relationships" xmlns:m="http://schemas.openxmlformats.org/officeDocument/2006/math" xmlns:v="urn:schemas-microsoft-com:vml" xmlns:wp14="http://schemas.microsoft.com/office/word/2010/wordprocessingDrawing" xmlns:wp="http://schemas.openxmlformats.org/drawingml/2006/wordprocessingDrawing" xmlns:w10="urn:schemas-microsoft-com:office:word" xmlns:w="http://schemas.openxmlformats.org/wordprocessingml/2006/main" xmlns:w14="http://schemas.microsoft.com/office/word/2010/wordml" xmlns:w15="http://schemas.microsoft.com/office/word/2012/wordml" xmlns:w16cex="http://schemas.microsoft.com/office/word/2018/wordml/cex" xmlns:w16cid="http://schemas.microsoft.com/office/word/2016/wordml/cid" xmlns:w16="http://schemas.microsoft.com/office/word/2018/wordml" xmlns:w16sdtdh="http://schemas.microsoft.com/office/word/2020/wordml/sdtdatahash" xmlns:w16se="http://schemas.microsoft.com/office/word/2015/wordml/symex" xmlns:wpg="http://schemas.microsoft.com/office/word/2010/wordprocessingGroup" xmlns:wpi="http://schemas.microsoft.com/office/word/2010/wordprocessingInk" xmlns:wne="http://schemas.microsoft.com/office/word/2006/wordml" xmlns:wps="http://schemas.microsoft.com/office/word/2010/wordprocessingShape" mc:Ignorable="w14 w15 w16se w16cid w16 w16cex w16sdtdh wp14">
+<w:glossaryDocument xmlns:wpc="http://schemas.microsoft.com/office/word/2010/wordprocessingCanvas" xmlns:cx="http://schemas.microsoft.com/office/drawing/2014/chartex" xmlns:mc="http://schemas.openxmlformats.org/markup-compatibility/2006" xmlns:o="urn:schemas-microsoft-com:office:office" xmlns:r="http://schemas.openxmlformats.org/officeDocument/2006/relationships" xmlns:m="http://schemas.openxmlformats.org/officeDocument/2006/math" xmlns:v="urn:schemas-microsoft-com:vml" xmlns:wp14="http://schemas.microsoft.com/office/word/2010/wordprocessingDrawing" xmlns:wp="http://schemas.openxmlformats.org/drawingml/2006/wordprocessingDrawing" xmlns:w10="urn:schemas-microsoft-com:office:word" xmlns:w="http://schemas.openxmlformats.org/wordprocessingml/2006/main" xmlns:w14="http://schemas.microsoft.com/office/word/2010/wordml" xmlns:w15="http://schemas.microsoft.com/office/word/2012/wordml" xmlns:w16se="http://schemas.microsoft.com/office/word/2015/wordml/symex" xmlns:wpg="http://schemas.microsoft.com/office/word/2010/wordprocessingGroup" xmlns:wpi="http://schemas.microsoft.com/office/word/2010/wordprocessingInk" xmlns:wne="http://schemas.microsoft.com/office/word/2006/wordml" xmlns:wps="http://schemas.microsoft.com/office/word/2010/wordprocessingShape" mc:Ignorable="w14 w15 w16se wp14">
   <w:docParts>
     <w:docPart>
       <w:docPartPr>
@@ -10696,27 +11176,27 @@
 </file>
 
 <file path=word/glossary/fontTable.xml><?xml version="1.0" encoding="utf-8"?>
-<w:fonts xmlns:mc="http://schemas.openxmlformats.org/markup-compatibility/2006" xmlns:r="http://schemas.openxmlformats.org/officeDocument/2006/relationships" xmlns:w="http://schemas.openxmlformats.org/wordprocessingml/2006/main" xmlns:w14="http://schemas.microsoft.com/office/word/2010/wordml" xmlns:w15="http://schemas.microsoft.com/office/word/2012/wordml" xmlns:w16cex="http://schemas.microsoft.com/office/word/2018/wordml/cex" xmlns:w16cid="http://schemas.microsoft.com/office/word/2016/wordml/cid" xmlns:w16="http://schemas.microsoft.com/office/word/2018/wordml" xmlns:w16sdtdh="http://schemas.microsoft.com/office/word/2020/wordml/sdtdatahash" xmlns:w16se="http://schemas.microsoft.com/office/word/2015/wordml/symex" mc:Ignorable="w14 w15 w16se w16cid w16 w16cex w16sdtdh">
+<w:fonts xmlns:mc="http://schemas.openxmlformats.org/markup-compatibility/2006" xmlns:r="http://schemas.openxmlformats.org/officeDocument/2006/relationships" xmlns:w="http://schemas.openxmlformats.org/wordprocessingml/2006/main" xmlns:w14="http://schemas.microsoft.com/office/word/2010/wordml" xmlns:w15="http://schemas.microsoft.com/office/word/2012/wordml" xmlns:w16se="http://schemas.microsoft.com/office/word/2015/wordml/symex" mc:Ignorable="w14 w15 w16se">
   <w:font w:name="Times New Roman">
     <w:panose1 w:val="02020603050405020304"/>
-    <w:charset w:val="CC"/>
+    <w:charset w:val="00"/>
     <w:family w:val="roman"/>
     <w:pitch w:val="variable"/>
-    <w:sig w:usb0="E0002EFF" w:usb1="C000785B" w:usb2="00000009" w:usb3="00000000" w:csb0="000001FF" w:csb1="00000000"/>
+    <w:sig w:usb0="E0002AFF" w:usb1="C0007843" w:usb2="00000009" w:usb3="00000000" w:csb0="000001FF" w:csb1="00000000"/>
   </w:font>
   <w:font w:name="Calibri">
     <w:panose1 w:val="020F0502020204030204"/>
-    <w:charset w:val="CC"/>
+    <w:charset w:val="00"/>
     <w:family w:val="swiss"/>
     <w:pitch w:val="variable"/>
-    <w:sig w:usb0="E4002EFF" w:usb1="C000247B" w:usb2="00000009" w:usb3="00000000" w:csb0="000001FF" w:csb1="00000000"/>
+    <w:sig w:usb0="E00002FF" w:usb1="4000ACFF" w:usb2="00000001" w:usb3="00000000" w:csb0="0000019F" w:csb1="00000000"/>
   </w:font>
   <w:font w:name="Calibri Light">
     <w:panose1 w:val="020F0302020204030204"/>
-    <w:charset w:val="CC"/>
+    <w:charset w:val="00"/>
     <w:family w:val="swiss"/>
     <w:pitch w:val="variable"/>
-    <w:sig w:usb0="E4002EFF" w:usb1="C000247B" w:usb2="00000009" w:usb3="00000000" w:csb0="000001FF" w:csb1="00000000"/>
+    <w:sig w:usb0="A00002EF" w:usb1="4000207B" w:usb2="00000000" w:usb3="00000000" w:csb0="0000009F" w:csb1="00000000"/>
   </w:font>
   <w:font w:name="Segoe UI">
     <w:panose1 w:val="020B0502040204020203"/>
@@ -10736,7 +11216,7 @@
 </file>
 
 <file path=word/glossary/settings.xml><?xml version="1.0" encoding="utf-8"?>
-<w:settings xmlns:mc="http://schemas.openxmlformats.org/markup-compatibility/2006" xmlns:o="urn:schemas-microsoft-com:office:office" xmlns:r="http://schemas.openxmlformats.org/officeDocument/2006/relationships" xmlns:m="http://schemas.openxmlformats.org/officeDocument/2006/math" xmlns:v="urn:schemas-microsoft-com:vml" xmlns:w10="urn:schemas-microsoft-com:office:word" xmlns:w="http://schemas.openxmlformats.org/wordprocessingml/2006/main" xmlns:w14="http://schemas.microsoft.com/office/word/2010/wordml" xmlns:w15="http://schemas.microsoft.com/office/word/2012/wordml" xmlns:w16cex="http://schemas.microsoft.com/office/word/2018/wordml/cex" xmlns:w16cid="http://schemas.microsoft.com/office/word/2016/wordml/cid" xmlns:w16="http://schemas.microsoft.com/office/word/2018/wordml" xmlns:w16sdtdh="http://schemas.microsoft.com/office/word/2020/wordml/sdtdatahash" xmlns:w16se="http://schemas.microsoft.com/office/word/2015/wordml/symex" xmlns:sl="http://schemas.openxmlformats.org/schemaLibrary/2006/main" mc:Ignorable="w14 w15 w16se w16cid w16 w16cex w16sdtdh">
+<w:settings xmlns:mc="http://schemas.openxmlformats.org/markup-compatibility/2006" xmlns:o="urn:schemas-microsoft-com:office:office" xmlns:r="http://schemas.openxmlformats.org/officeDocument/2006/relationships" xmlns:m="http://schemas.openxmlformats.org/officeDocument/2006/math" xmlns:v="urn:schemas-microsoft-com:vml" xmlns:w10="urn:schemas-microsoft-com:office:word" xmlns:w="http://schemas.openxmlformats.org/wordprocessingml/2006/main" xmlns:w14="http://schemas.microsoft.com/office/word/2010/wordml" xmlns:w15="http://schemas.microsoft.com/office/word/2012/wordml" xmlns:w16se="http://schemas.microsoft.com/office/word/2015/wordml/symex" xmlns:sl="http://schemas.openxmlformats.org/schemaLibrary/2006/main" mc:Ignorable="w14 w15 w16se">
   <w:view w:val="normal"/>
   <w:defaultTabStop w:val="708"/>
   <w:hyphenationZone w:val="425"/>
@@ -10748,7 +11228,6 @@
     <w:compatSetting w:name="enableOpenTypeFeatures" w:uri="http://schemas.microsoft.com/office/word" w:val="1"/>
     <w:compatSetting w:name="doNotFlipMirrorIndents" w:uri="http://schemas.microsoft.com/office/word" w:val="1"/>
     <w:compatSetting w:name="differentiateMultirowTableHeaders" w:uri="http://schemas.microsoft.com/office/word" w:val="1"/>
-    <w:compatSetting w:name="useWord2013TrackBottomHyphenation" w:uri="http://schemas.microsoft.com/office/word" w:val="1"/>
   </w:compat>
   <w:rsids>
     <w:rsidRoot w:val="00850CF0"/>
@@ -10756,6 +11235,7 @@
     <w:rsid w:val="005C4274"/>
     <w:rsid w:val="006C5F30"/>
     <w:rsid w:val="00850CF0"/>
+    <w:rsid w:val="00A0750B"/>
   </w:rsids>
   <m:mathPr>
     <m:mathFont m:val="Cambria Math"/>
@@ -10772,14 +11252,14 @@
   </m:mathPr>
   <w:themeFontLang w:val="bg-BG"/>
   <w:clrSchemeMapping w:bg1="light1" w:t1="dark1" w:bg2="light2" w:t2="dark2" w:accent1="accent1" w:accent2="accent2" w:accent3="accent3" w:accent4="accent4" w:accent5="accent5" w:accent6="accent6" w:hyperlink="hyperlink" w:followedHyperlink="followedHyperlink"/>
-  <w:decimalSymbol w:val="."/>
-  <w:listSeparator w:val=","/>
+  <w:decimalSymbol w:val=","/>
+  <w:listSeparator w:val=";"/>
   <w15:chartTrackingRefBased/>
 </w:settings>
 </file>
 
 <file path=word/glossary/styles.xml><?xml version="1.0" encoding="utf-8"?>
-<w:styles xmlns:mc="http://schemas.openxmlformats.org/markup-compatibility/2006" xmlns:r="http://schemas.openxmlformats.org/officeDocument/2006/relationships" xmlns:w="http://schemas.openxmlformats.org/wordprocessingml/2006/main" xmlns:w14="http://schemas.microsoft.com/office/word/2010/wordml" xmlns:w15="http://schemas.microsoft.com/office/word/2012/wordml" xmlns:w16cex="http://schemas.microsoft.com/office/word/2018/wordml/cex" xmlns:w16cid="http://schemas.microsoft.com/office/word/2016/wordml/cid" xmlns:w16="http://schemas.microsoft.com/office/word/2018/wordml" xmlns:w16sdtdh="http://schemas.microsoft.com/office/word/2020/wordml/sdtdatahash" xmlns:w16se="http://schemas.microsoft.com/office/word/2015/wordml/symex" mc:Ignorable="w14 w15 w16se w16cid w16 w16cex w16sdtdh">
+<w:styles xmlns:mc="http://schemas.openxmlformats.org/markup-compatibility/2006" xmlns:r="http://schemas.openxmlformats.org/officeDocument/2006/relationships" xmlns:w="http://schemas.openxmlformats.org/wordprocessingml/2006/main" xmlns:w14="http://schemas.microsoft.com/office/word/2010/wordml" xmlns:w15="http://schemas.microsoft.com/office/word/2012/wordml" xmlns:w16se="http://schemas.microsoft.com/office/word/2015/wordml/symex" mc:Ignorable="w14 w15 w16se">
   <w:docDefaults>
     <w:rPrDefault>
       <w:rPr>
@@ -10795,7 +11275,7 @@
       </w:pPr>
     </w:pPrDefault>
   </w:docDefaults>
-  <w:latentStyles w:defLockedState="0" w:defUIPriority="99" w:defSemiHidden="0" w:defUnhideWhenUsed="0" w:defQFormat="0" w:count="376">
+  <w:latentStyles w:defLockedState="0" w:defUIPriority="99" w:defSemiHidden="0" w:defUnhideWhenUsed="0" w:defQFormat="0" w:count="371">
     <w:lsdException w:name="Normal" w:uiPriority="0" w:qFormat="1"/>
     <w:lsdException w:name="heading 1" w:uiPriority="9" w:qFormat="1"/>
     <w:lsdException w:name="heading 2" w:semiHidden="1" w:uiPriority="9" w:unhideWhenUsed="1" w:qFormat="1"/>
@@ -10901,6 +11381,7 @@
     <w:lsdException w:name="HTML Sample" w:semiHidden="1" w:unhideWhenUsed="1"/>
     <w:lsdException w:name="HTML Typewriter" w:semiHidden="1" w:unhideWhenUsed="1"/>
     <w:lsdException w:name="HTML Variable" w:semiHidden="1" w:unhideWhenUsed="1"/>
+    <w:lsdException w:name="Normal Table" w:semiHidden="1" w:unhideWhenUsed="1"/>
     <w:lsdException w:name="annotation subject" w:semiHidden="1" w:unhideWhenUsed="1"/>
     <w:lsdException w:name="No List" w:semiHidden="1" w:unhideWhenUsed="1"/>
     <w:lsdException w:name="Outline List 1" w:semiHidden="1" w:unhideWhenUsed="1"/>
@@ -10943,8 +11424,11 @@
     <w:lsdException w:name="Table Contemporary" w:semiHidden="1" w:unhideWhenUsed="1"/>
     <w:lsdException w:name="Table Elegant" w:semiHidden="1" w:unhideWhenUsed="1"/>
     <w:lsdException w:name="Table Professional" w:semiHidden="1" w:unhideWhenUsed="1"/>
+    <w:lsdException w:name="Table Subtle 1" w:semiHidden="1" w:unhideWhenUsed="1"/>
     <w:lsdException w:name="Table Subtle 2" w:semiHidden="1" w:unhideWhenUsed="1"/>
     <w:lsdException w:name="Table Web 1" w:semiHidden="1" w:unhideWhenUsed="1"/>
+    <w:lsdException w:name="Table Web 2" w:semiHidden="1" w:unhideWhenUsed="1"/>
+    <w:lsdException w:name="Table Web 3" w:semiHidden="1" w:unhideWhenUsed="1"/>
     <w:lsdException w:name="Balloon Text" w:semiHidden="1" w:unhideWhenUsed="1"/>
     <w:lsdException w:name="Table Grid" w:uiPriority="39"/>
     <w:lsdException w:name="Table Theme" w:semiHidden="1" w:unhideWhenUsed="1"/>
@@ -11163,23 +11647,18 @@
     <w:lsdException w:name="List Table 5 Dark Accent 6" w:uiPriority="50"/>
     <w:lsdException w:name="List Table 6 Colorful Accent 6" w:uiPriority="51"/>
     <w:lsdException w:name="List Table 7 Colorful Accent 6" w:uiPriority="52"/>
-    <w:lsdException w:name="Mention" w:semiHidden="1" w:unhideWhenUsed="1"/>
-    <w:lsdException w:name="Smart Hyperlink" w:semiHidden="1" w:unhideWhenUsed="1"/>
-    <w:lsdException w:name="Hashtag" w:semiHidden="1" w:unhideWhenUsed="1"/>
-    <w:lsdException w:name="Unresolved Mention" w:semiHidden="1" w:unhideWhenUsed="1"/>
-    <w:lsdException w:name="Smart Link" w:semiHidden="1" w:unhideWhenUsed="1"/>
   </w:latentStyles>
-  <w:style w:type="paragraph" w:default="1" w:styleId="Normal">
+  <w:style w:type="paragraph" w:default="1" w:styleId="a">
     <w:name w:val="Normal"/>
     <w:qFormat/>
   </w:style>
-  <w:style w:type="character" w:default="1" w:styleId="DefaultParagraphFont">
+  <w:style w:type="character" w:default="1" w:styleId="a0">
     <w:name w:val="Default Paragraph Font"/>
     <w:uiPriority w:val="1"/>
     <w:semiHidden/>
     <w:unhideWhenUsed/>
   </w:style>
-  <w:style w:type="table" w:default="1" w:styleId="TableNormal">
+  <w:style w:type="table" w:default="1" w:styleId="a1">
     <w:name w:val="Normal Table"/>
     <w:uiPriority w:val="99"/>
     <w:semiHidden/>
@@ -11194,7 +11673,7 @@
       </w:tblCellMar>
     </w:tblPr>
   </w:style>
-  <w:style w:type="numbering" w:default="1" w:styleId="NoList">
+  <w:style w:type="numbering" w:default="1" w:styleId="a2">
     <w:name w:val="No List"/>
     <w:uiPriority w:val="99"/>
     <w:semiHidden/>
@@ -11232,7 +11711,7 @@
 </file>
 
 <file path=word/glossary/webSettings.xml><?xml version="1.0" encoding="utf-8"?>
-<w:webSettings xmlns:mc="http://schemas.openxmlformats.org/markup-compatibility/2006" xmlns:r="http://schemas.openxmlformats.org/officeDocument/2006/relationships" xmlns:w="http://schemas.openxmlformats.org/wordprocessingml/2006/main" xmlns:w14="http://schemas.microsoft.com/office/word/2010/wordml" xmlns:w15="http://schemas.microsoft.com/office/word/2012/wordml" xmlns:w16cex="http://schemas.microsoft.com/office/word/2018/wordml/cex" xmlns:w16cid="http://schemas.microsoft.com/office/word/2016/wordml/cid" xmlns:w16="http://schemas.microsoft.com/office/word/2018/wordml" xmlns:w16sdtdh="http://schemas.microsoft.com/office/word/2020/wordml/sdtdatahash" xmlns:w16se="http://schemas.microsoft.com/office/word/2015/wordml/symex" mc:Ignorable="w14 w15 w16se w16cid w16 w16cex w16sdtdh">
+<w:webSettings xmlns:mc="http://schemas.openxmlformats.org/markup-compatibility/2006" xmlns:r="http://schemas.openxmlformats.org/officeDocument/2006/relationships" xmlns:w="http://schemas.openxmlformats.org/wordprocessingml/2006/main" xmlns:w14="http://schemas.microsoft.com/office/word/2010/wordml" xmlns:w15="http://schemas.microsoft.com/office/word/2012/wordml" xmlns:w16se="http://schemas.microsoft.com/office/word/2015/wordml/symex" mc:Ignorable="w14 w15 w16se">
   <w:optimizeForBrowser/>
   <w:allowPNG/>
 </w:webSettings>
@@ -11504,7 +11983,7 @@
 </file>
 
 <file path=customXml/itemProps1.xml><?xml version="1.0" encoding="utf-8"?>
-<ds:datastoreItem xmlns:ds="http://schemas.openxmlformats.org/officeDocument/2006/customXml" ds:itemID="{58DF935A-EA41-458A-A619-5085C48A62D7}">
+<ds:datastoreItem xmlns:ds="http://schemas.openxmlformats.org/officeDocument/2006/customXml" ds:itemID="{AD916937-940C-4B6C-BDDA-AB0A252CDC0A}">
   <ds:schemaRefs>
     <ds:schemaRef ds:uri="http://schemas.openxmlformats.org/officeDocument/2006/bibliography"/>
   </ds:schemaRefs>

</xml_diff>